<commit_message>
MS1 Complete requirements V0.8
</commit_message>
<xml_diff>
--- a/FinalProject_MS1.docx
+++ b/FinalProject_MS1.docx
@@ -86,7 +86,10 @@
         <w:t>V</w:t>
       </w:r>
       <w:r>
-        <w:t>0.5</w:t>
+        <w:t>0.</w:t>
+      </w:r>
+      <w:r>
+        <w:t>8</w:t>
       </w:r>
       <w:r>
         <w:t xml:space="preserve"> (Milestone 1)</w:t>
@@ -115,6 +118,8 @@
       <w:r>
         <w:t xml:space="preserve">Your task is to design an application that receives the publications and stores them into the system with the information needed for their retrieval. </w:t>
       </w:r>
+      <w:bookmarkStart w:id="0" w:name="_GoBack"/>
+      <w:bookmarkEnd w:id="0"/>
       <w:r>
         <w:br/>
         <w:t>Later, each publication can be lent out to members of the library with a due date for return.</w:t>
@@ -136,11 +141,9 @@
       <w:r>
         <w:t xml:space="preserve">dates in the system </w:t>
       </w:r>
-      <w:proofErr w:type="gramStart"/>
       <w:r>
         <w:t>and also</w:t>
       </w:r>
-      <w:proofErr w:type="gramEnd"/>
       <w:r>
         <w:t xml:space="preserve"> the user interface of the application. </w:t>
       </w:r>
@@ -171,9 +174,12 @@
           <w:szCs w:val="27"/>
           <w:lang w:val="en-US"/>
         </w:rPr>
-        <w:t>OVERVIEW OF THE Classes to be developed</w:t>
-      </w:r>
-      <w:r>
+        <w:t>Project Development notes</w:t>
+      </w:r>
+    </w:p>
+    <w:p>
+      <w:pPr>
+        <w:spacing w:after="0" w:line="240" w:lineRule="auto"/>
         <w:rPr>
           <w:rFonts w:asciiTheme="minorBidi" w:eastAsia="Times New Roman" w:hAnsiTheme="minorBidi"/>
           <w:b/>
@@ -184,189 +190,80 @@
           <w:szCs w:val="27"/>
           <w:lang w:val="en-US"/>
         </w:rPr>
-        <w:t xml:space="preserve"> for milestone 1</w:t>
-      </w:r>
-    </w:p>
-    <w:p>
-      <w:pPr>
-        <w:spacing w:after="0" w:line="257" w:lineRule="auto"/>
-      </w:pPr>
-    </w:p>
-    <w:p>
-      <w:r>
-        <w:t>The</w:t>
-      </w:r>
-      <w:r>
-        <w:t xml:space="preserve">se classes </w:t>
-      </w:r>
-      <w:r>
-        <w:t>are:</w:t>
-      </w:r>
-    </w:p>
-    <w:p>
-      <w:pPr>
-        <w:ind w:left="1440" w:hanging="1440"/>
-      </w:pPr>
-      <w:r>
-        <w:rPr>
-          <w:b/>
-        </w:rPr>
-        <w:t>Date</w:t>
-      </w:r>
-      <w:r>
-        <w:rPr>
-          <w:b/>
-        </w:rPr>
-        <w:tab/>
-      </w:r>
-      <w:r>
-        <w:rPr>
-          <w:b/>
-        </w:rPr>
+      </w:pPr>
+    </w:p>
+    <w:p>
+      <w:pPr>
+        <w:pStyle w:val="ListParagraph"/>
+        <w:numPr>
+          <w:ilvl w:val="0"/>
+          <w:numId w:val="30"/>
+        </w:numPr>
+      </w:pPr>
+      <w:r>
+        <w:t xml:space="preserve">When developing the classes in this project, note that you may add additional member variables, member functions to any class if you find them necessary or helpful. </w:t>
+      </w:r>
+    </w:p>
+    <w:p>
+      <w:pPr>
+        <w:pStyle w:val="ListParagraph"/>
+      </w:pPr>
+      <w:r>
+        <w:t>Make sure these additional variables and functions are well documented.</w:t>
+      </w:r>
+    </w:p>
+    <w:p>
+      <w:pPr>
+        <w:pStyle w:val="ListParagraph"/>
+        <w:numPr>
+          <w:ilvl w:val="0"/>
+          <w:numId w:val="30"/>
+        </w:numPr>
+      </w:pPr>
+      <w:r>
+        <w:t>An extra empty module is provided with the project in case you would like to add any helper functions of your own or additional classed to add to your project.</w:t>
+      </w:r>
+    </w:p>
+    <w:p>
+      <w:pPr>
+        <w:pStyle w:val="ListParagraph"/>
+      </w:pPr>
+      <w:r>
+        <w:t xml:space="preserve">This module has two files: Utils.h and Utils.cpp. </w:t>
+      </w:r>
+      <w:r>
         <w:br/>
-      </w:r>
-      <w:r>
-        <w:t>A class th</w:t>
-      </w:r>
-      <w:r>
-        <w:t xml:space="preserve">at </w:t>
-      </w:r>
-      <w:r>
-        <w:t>encapsulates year, and month and day values for Date stamp</w:t>
-      </w:r>
-      <w:r>
-        <w:t>s</w:t>
-      </w:r>
-      <w:r>
-        <w:t>, comparison and Date</w:t>
-      </w:r>
-      <w:r>
-        <w:t>-</w:t>
-      </w:r>
-      <w:r>
-        <w:t xml:space="preserve">IO purposes. </w:t>
-      </w:r>
-    </w:p>
-    <w:p>
-      <w:pPr>
-        <w:ind w:left="1440" w:hanging="1440"/>
-      </w:pPr>
-      <w:proofErr w:type="spellStart"/>
-      <w:r>
-        <w:rPr>
-          <w:b/>
-        </w:rPr>
-        <w:t>MenuItem</w:t>
-      </w:r>
-      <w:proofErr w:type="spellEnd"/>
-      <w:r>
-        <w:rPr>
-          <w:b/>
-        </w:rPr>
-        <w:tab/>
-      </w:r>
-      <w:r>
-        <w:rPr>
-          <w:b/>
-        </w:rPr>
-        <w:br/>
-      </w:r>
-      <w:r>
-        <w:t>A class that hold a</w:t>
-      </w:r>
-      <w:r>
-        <w:t xml:space="preserve"> text </w:t>
-      </w:r>
-      <w:r>
-        <w:t>Item</w:t>
-      </w:r>
-      <w:r>
-        <w:t>; (</w:t>
-      </w:r>
-      <w:r>
-        <w:t xml:space="preserve">an </w:t>
-      </w:r>
-      <w:r>
-        <w:t>o</w:t>
-      </w:r>
-      <w:r>
-        <w:t xml:space="preserve">ption </w:t>
-      </w:r>
-      <w:r>
-        <w:t xml:space="preserve">or title to be displayed) </w:t>
-      </w:r>
-      <w:r>
-        <w:t>in a menu to be selected by the user. This is a fully private class that is only accessible by Menu (see next class)</w:t>
-      </w:r>
-    </w:p>
-    <w:p>
-      <w:pPr>
-        <w:ind w:left="1440" w:hanging="1440"/>
-        <w:rPr>
-          <w:b/>
-        </w:rPr>
-      </w:pPr>
-      <w:r>
-        <w:rPr>
-          <w:b/>
-        </w:rPr>
-        <w:t>Menu</w:t>
-      </w:r>
-      <w:r>
-        <w:rPr>
-          <w:b/>
-        </w:rPr>
-        <w:tab/>
-      </w:r>
-      <w:r>
-        <w:rPr>
-          <w:b/>
-        </w:rPr>
-        <w:br/>
-      </w:r>
-      <w:r>
-        <w:t xml:space="preserve">A </w:t>
-      </w:r>
-      <w:r>
-        <w:t xml:space="preserve">class that has several </w:t>
-      </w:r>
-      <w:proofErr w:type="spellStart"/>
-      <w:r>
-        <w:rPr>
-          <w:b/>
-          <w:bCs/>
-        </w:rPr>
-        <w:t>MenuItem</w:t>
-      </w:r>
-      <w:r>
-        <w:t>s</w:t>
-      </w:r>
-      <w:proofErr w:type="spellEnd"/>
-      <w:r>
-        <w:t xml:space="preserve"> to be displayed so the user can select one of them for an action to be executed in the program</w:t>
-      </w:r>
-      <w:r>
-        <w:t xml:space="preserve">. This class is a friend of </w:t>
-      </w:r>
-      <w:proofErr w:type="spellStart"/>
-      <w:r>
-        <w:rPr>
-          <w:b/>
-          <w:bCs/>
-        </w:rPr>
-        <w:t>MenuItem</w:t>
-      </w:r>
-      <w:proofErr w:type="spellEnd"/>
-      <w:r>
-        <w:t xml:space="preserve"> class.</w:t>
-      </w:r>
-    </w:p>
-    <w:p>
-      <w:pPr>
-        <w:rPr>
-          <w:b/>
-        </w:rPr>
-      </w:pPr>
+        <w:t xml:space="preserve">Utils.h will be included an all the tester files and Utills.cpp will be added to the compile line of all submissions.  </w:t>
+      </w:r>
+    </w:p>
+    <w:p>
+      <w:pPr>
+        <w:pStyle w:val="ListParagraph"/>
+        <w:numPr>
+          <w:ilvl w:val="0"/>
+          <w:numId w:val="30"/>
+        </w:numPr>
+      </w:pPr>
+      <w:r>
+        <w:t xml:space="preserve">You may reuse and copy any code your professor provided for your workshops or functions you may have from previous work in this subject or other subjects and place it in the Utils module. </w:t>
+      </w:r>
+    </w:p>
+    <w:p>
+      <w:pPr>
+        <w:pStyle w:val="ListParagraph"/>
+      </w:pPr>
+    </w:p>
+    <w:p>
+      <w:pPr>
+        <w:pStyle w:val="ListParagraph"/>
+        <w:numPr>
+          <w:ilvl w:val="0"/>
+          <w:numId w:val="30"/>
+        </w:numPr>
+      </w:pPr>
+      <w:r>
+        <w:t xml:space="preserve">If you choose not to reuse any of your code, just leave these file empty but have them present when submitting your code. </w:t>
+      </w:r>
     </w:p>
     <w:p>
       <w:pPr>
@@ -382,7 +279,10 @@
           <w:lang w:val="en-US"/>
         </w:rPr>
       </w:pPr>
-      <w:r>
+    </w:p>
+    <w:p>
+      <w:pPr>
+        <w:spacing w:after="0" w:line="240" w:lineRule="auto"/>
         <w:rPr>
           <w:rFonts w:asciiTheme="minorBidi" w:eastAsia="Times New Roman" w:hAnsiTheme="minorBidi"/>
           <w:b/>
@@ -393,6 +293,236 @@
           <w:szCs w:val="27"/>
           <w:lang w:val="en-US"/>
         </w:rPr>
+      </w:pPr>
+    </w:p>
+    <w:p>
+      <w:pPr>
+        <w:spacing w:after="0" w:line="240" w:lineRule="auto"/>
+        <w:rPr>
+          <w:rFonts w:asciiTheme="minorBidi" w:eastAsia="Times New Roman" w:hAnsiTheme="minorBidi"/>
+          <w:b/>
+          <w:bCs/>
+          <w:caps/>
+          <w:color w:val="4599B1"/>
+          <w:sz w:val="27"/>
+          <w:szCs w:val="27"/>
+          <w:lang w:val="en-US"/>
+        </w:rPr>
+      </w:pPr>
+      <w:r>
+        <w:rPr>
+          <w:rFonts w:asciiTheme="minorBidi" w:eastAsia="Times New Roman" w:hAnsiTheme="minorBidi"/>
+          <w:b/>
+          <w:bCs/>
+          <w:caps/>
+          <w:color w:val="4599B1"/>
+          <w:sz w:val="27"/>
+          <w:szCs w:val="27"/>
+          <w:lang w:val="en-US"/>
+        </w:rPr>
+        <w:t>OVERVIEW OF THE Classes to be developed</w:t>
+      </w:r>
+      <w:r>
+        <w:rPr>
+          <w:rFonts w:asciiTheme="minorBidi" w:eastAsia="Times New Roman" w:hAnsiTheme="minorBidi"/>
+          <w:b/>
+          <w:bCs/>
+          <w:caps/>
+          <w:color w:val="4599B1"/>
+          <w:sz w:val="27"/>
+          <w:szCs w:val="27"/>
+          <w:lang w:val="en-US"/>
+        </w:rPr>
+        <w:t xml:space="preserve"> for milestone 1</w:t>
+      </w:r>
+    </w:p>
+    <w:p>
+      <w:pPr>
+        <w:spacing w:after="0" w:line="257" w:lineRule="auto"/>
+      </w:pPr>
+    </w:p>
+    <w:p>
+      <w:r>
+        <w:t xml:space="preserve">All the code developed in this project should be under the namespace </w:t>
+      </w:r>
+      <w:proofErr w:type="spellStart"/>
+      <w:r>
+        <w:t>sdds</w:t>
+      </w:r>
+      <w:proofErr w:type="spellEnd"/>
+      <w:r>
+        <w:t>;</w:t>
+      </w:r>
+    </w:p>
+    <w:p>
+      <w:pPr>
+        <w:ind w:left="1440" w:hanging="1440"/>
+      </w:pPr>
+      <w:r>
+        <w:rPr>
+          <w:b/>
+        </w:rPr>
+        <w:lastRenderedPageBreak/>
+        <w:t>Date</w:t>
+      </w:r>
+      <w:r>
+        <w:rPr>
+          <w:b/>
+        </w:rPr>
+        <w:t xml:space="preserve"> Class</w:t>
+      </w:r>
+      <w:r>
+        <w:rPr>
+          <w:b/>
+        </w:rPr>
+        <w:tab/>
+      </w:r>
+      <w:r>
+        <w:rPr>
+          <w:b/>
+        </w:rPr>
+        <w:br/>
+      </w:r>
+      <w:r>
+        <w:t xml:space="preserve">A class the encapsulates year, and month and day values for Date stamp, comparison and Date IO purposes. </w:t>
+      </w:r>
+    </w:p>
+    <w:p>
+      <w:pPr>
+        <w:ind w:left="1440" w:hanging="1440"/>
+      </w:pPr>
+      <w:r>
+        <w:rPr>
+          <w:b/>
+        </w:rPr>
+        <w:t>MenuItem</w:t>
+      </w:r>
+      <w:r>
+        <w:rPr>
+          <w:b/>
+        </w:rPr>
+        <w:t xml:space="preserve"> Class</w:t>
+      </w:r>
+      <w:r>
+        <w:rPr>
+          <w:b/>
+        </w:rPr>
+        <w:tab/>
+      </w:r>
+      <w:r>
+        <w:rPr>
+          <w:b/>
+        </w:rPr>
+        <w:br/>
+      </w:r>
+      <w:r>
+        <w:t>A class that hold a</w:t>
+      </w:r>
+      <w:r>
+        <w:t xml:space="preserve"> text </w:t>
+      </w:r>
+      <w:r>
+        <w:t>Item</w:t>
+      </w:r>
+      <w:r>
+        <w:t>; (</w:t>
+      </w:r>
+      <w:r>
+        <w:t xml:space="preserve">an </w:t>
+      </w:r>
+      <w:r>
+        <w:t>o</w:t>
+      </w:r>
+      <w:r>
+        <w:t xml:space="preserve">ption </w:t>
+      </w:r>
+      <w:r>
+        <w:t xml:space="preserve">or title to be displayed) </w:t>
+      </w:r>
+      <w:r>
+        <w:t>in a menu to be selected by the user. This is a fully private class that is only accessible by Menu (see next class)</w:t>
+      </w:r>
+    </w:p>
+    <w:p>
+      <w:pPr>
+        <w:ind w:left="1440" w:hanging="1440"/>
+        <w:rPr>
+          <w:b/>
+        </w:rPr>
+      </w:pPr>
+      <w:r>
+        <w:rPr>
+          <w:b/>
+        </w:rPr>
+        <w:t>Menu</w:t>
+      </w:r>
+      <w:r>
+        <w:rPr>
+          <w:b/>
+        </w:rPr>
+        <w:t xml:space="preserve"> Class</w:t>
+      </w:r>
+      <w:r>
+        <w:rPr>
+          <w:b/>
+        </w:rPr>
+        <w:tab/>
+      </w:r>
+      <w:r>
+        <w:rPr>
+          <w:b/>
+        </w:rPr>
+        <w:br/>
+      </w:r>
+      <w:r>
+        <w:t xml:space="preserve">A </w:t>
+      </w:r>
+      <w:r>
+        <w:t xml:space="preserve">class that has several </w:t>
+      </w:r>
+      <w:r>
+        <w:rPr>
+          <w:b/>
+          <w:bCs/>
+        </w:rPr>
+        <w:t>MenuItem</w:t>
+      </w:r>
+      <w:r>
+        <w:t xml:space="preserve">s to be displayed so the user can select one of them for an action to be executed in the program </w:t>
+      </w:r>
+    </w:p>
+    <w:p>
+      <w:pPr>
+        <w:rPr>
+          <w:b/>
+        </w:rPr>
+      </w:pPr>
+    </w:p>
+    <w:p>
+      <w:pPr>
+        <w:spacing w:after="0" w:line="240" w:lineRule="auto"/>
+        <w:rPr>
+          <w:rFonts w:asciiTheme="minorBidi" w:eastAsia="Times New Roman" w:hAnsiTheme="minorBidi"/>
+          <w:b/>
+          <w:bCs/>
+          <w:caps/>
+          <w:color w:val="4599B1"/>
+          <w:sz w:val="27"/>
+          <w:szCs w:val="27"/>
+          <w:lang w:val="en-US"/>
+        </w:rPr>
+      </w:pPr>
+      <w:r>
+        <w:rPr>
+          <w:rFonts w:asciiTheme="minorBidi" w:eastAsia="Times New Roman" w:hAnsiTheme="minorBidi"/>
+          <w:b/>
+          <w:bCs/>
+          <w:caps/>
+          <w:color w:val="4599B1"/>
+          <w:sz w:val="27"/>
+          <w:szCs w:val="27"/>
+          <w:lang w:val="en-US"/>
+        </w:rPr>
         <w:t>The Date Class</w:t>
       </w:r>
     </w:p>
@@ -402,18 +532,11 @@
         <w:t xml:space="preserve">The Date class was partially implemented by </w:t>
       </w:r>
       <w:r>
-        <w:t>another program</w:t>
-      </w:r>
-      <w:r>
-        <w:t>mer</w:t>
-      </w:r>
-      <w:r>
-        <w:t xml:space="preserve"> that left the company and your responsibly is to reuse the parts she developed to complete the implementation:</w:t>
-      </w:r>
-    </w:p>
-    <w:p>
-      <w:r>
-        <w:lastRenderedPageBreak/>
+        <w:t>another program that left the company and your responsibly is to reuse the parts she developed to complete the implementation:</w:t>
+      </w:r>
+    </w:p>
+    <w:p>
+      <w:r>
         <w:t>The date class incapsulates the following values:</w:t>
       </w:r>
     </w:p>
@@ -528,13 +651,7 @@
         <w:t xml:space="preserve"> each constant, variable and </w:t>
       </w:r>
       <w:r>
-        <w:t>member function do and then using those function</w:t>
-      </w:r>
-      <w:r>
-        <w:t>s</w:t>
-      </w:r>
-      <w:r>
-        <w:t xml:space="preserve"> and your knowledge of </w:t>
+        <w:t xml:space="preserve">member function does and then using those function and your knowledge of </w:t>
       </w:r>
       <w:proofErr w:type="spellStart"/>
       <w:r>
@@ -542,12 +659,7 @@
       </w:r>
       <w:proofErr w:type="spellEnd"/>
       <w:r>
-        <w:t>;</w:t>
-      </w:r>
-      <w:bookmarkStart w:id="0" w:name="_GoBack"/>
-      <w:bookmarkEnd w:id="0"/>
-      <w:r>
-        <w:t xml:space="preserve"> </w:t>
+        <w:t xml:space="preserve">, </w:t>
       </w:r>
       <w:proofErr w:type="spellStart"/>
       <w:r>
@@ -555,15 +667,7 @@
       </w:r>
       <w:proofErr w:type="spellEnd"/>
       <w:r>
-        <w:t xml:space="preserve"> an </w:t>
-      </w:r>
-      <w:proofErr w:type="spellStart"/>
-      <w:r>
-        <w:t>cout</w:t>
-      </w:r>
-      <w:proofErr w:type="spellEnd"/>
-      <w:r>
-        <w:t xml:space="preserve"> add the following member functions to the Date class:</w:t>
+        <w:t xml:space="preserve"> an cout add the following member functions to the Date class:</w:t>
       </w:r>
       <w:r>
         <w:br/>
@@ -808,6 +912,7 @@
         </w:numPr>
       </w:pPr>
       <w:r>
+        <w:lastRenderedPageBreak/>
         <w:t xml:space="preserve">Check and see if </w:t>
       </w:r>
       <w:proofErr w:type="spellStart"/>
@@ -891,7 +996,6 @@
         </w:rPr>
         <w:t>std::</w:t>
       </w:r>
-      <w:proofErr w:type="spellStart"/>
       <w:proofErr w:type="gramEnd"/>
       <w:r>
         <w:rPr>
@@ -902,7 +1006,6 @@
         </w:rPr>
         <w:t>ostream</w:t>
       </w:r>
-      <w:proofErr w:type="spellEnd"/>
       <w:r>
         <w:rPr>
           <w:rFonts w:ascii="Consolas" w:hAnsi="Consolas" w:cs="Consolas"/>
@@ -912,7 +1015,6 @@
         </w:rPr>
         <w:t>&amp; write(std::</w:t>
       </w:r>
-      <w:proofErr w:type="spellStart"/>
       <w:r>
         <w:rPr>
           <w:rFonts w:ascii="Consolas" w:hAnsi="Consolas" w:cs="Consolas"/>
@@ -922,7 +1024,6 @@
         </w:rPr>
         <w:t>ostream</w:t>
       </w:r>
-      <w:proofErr w:type="spellEnd"/>
       <w:r>
         <w:rPr>
           <w:rFonts w:ascii="Consolas" w:hAnsi="Consolas" w:cs="Consolas"/>
@@ -950,27 +1051,7 @@
           <w:sz w:val="28"/>
           <w:szCs w:val="28"/>
         </w:rPr>
-        <w:t xml:space="preserve"> = std::</w:t>
-      </w:r>
-      <w:proofErr w:type="spellStart"/>
-      <w:r>
-        <w:rPr>
-          <w:rFonts w:ascii="Consolas" w:hAnsi="Consolas" w:cs="Consolas"/>
-          <w:color w:val="000000"/>
-          <w:sz w:val="28"/>
-          <w:szCs w:val="28"/>
-        </w:rPr>
-        <w:t>cout</w:t>
-      </w:r>
-      <w:proofErr w:type="spellEnd"/>
-      <w:r>
-        <w:rPr>
-          <w:rFonts w:ascii="Consolas" w:hAnsi="Consolas" w:cs="Consolas"/>
-          <w:color w:val="000000"/>
-          <w:sz w:val="28"/>
-          <w:szCs w:val="28"/>
-        </w:rPr>
-        <w:t>)</w:t>
+        <w:t xml:space="preserve"> = std::cout)</w:t>
       </w:r>
       <w:r>
         <w:rPr>
@@ -1040,15 +1121,7 @@
         <w:t xml:space="preserve">should </w:t>
       </w:r>
       <w:r>
-        <w:t xml:space="preserve">write the date in the following format using the </w:t>
-      </w:r>
-      <w:proofErr w:type="spellStart"/>
-      <w:r>
-        <w:t>ostream</w:t>
-      </w:r>
-      <w:proofErr w:type="spellEnd"/>
-      <w:r>
-        <w:t xml:space="preserve"> object:</w:t>
+        <w:t>write the date in the following format using the ostream object:</w:t>
       </w:r>
     </w:p>
     <w:p>
@@ -1141,16 +1214,7 @@
         </w:numPr>
       </w:pPr>
       <w:r>
-        <w:lastRenderedPageBreak/>
-        <w:t xml:space="preserve">Returns the </w:t>
-      </w:r>
-      <w:proofErr w:type="spellStart"/>
-      <w:r>
-        <w:t>ostream</w:t>
-      </w:r>
-      <w:proofErr w:type="spellEnd"/>
-      <w:r>
-        <w:t xml:space="preserve"> object.</w:t>
+        <w:t>Returns the ostream object.</w:t>
       </w:r>
     </w:p>
     <w:p>
@@ -1776,6 +1840,7 @@
     </w:p>
     <w:p>
       <w:r>
+        <w:lastRenderedPageBreak/>
         <w:t xml:space="preserve">Overload the following helper operator overloads to have the Date class compatible with </w:t>
       </w:r>
       <w:proofErr w:type="spellStart"/>
@@ -1784,15 +1849,7 @@
       </w:r>
       <w:proofErr w:type="spellEnd"/>
       <w:r>
-        <w:t xml:space="preserve"> and </w:t>
-      </w:r>
-      <w:proofErr w:type="spellStart"/>
-      <w:r>
-        <w:t>cout</w:t>
-      </w:r>
-      <w:proofErr w:type="spellEnd"/>
-      <w:r>
-        <w:t>, input and output operations:</w:t>
+        <w:t xml:space="preserve"> and cout, input and output operations:</w:t>
       </w:r>
       <w:r>
         <w:br/>
@@ -1829,25 +1886,7 @@
           <w:color w:val="008080"/>
           <w:szCs w:val="24"/>
         </w:rPr>
-        <w:t xml:space="preserve">for </w:t>
-      </w:r>
-      <w:proofErr w:type="spellStart"/>
-      <w:r>
-        <w:rPr>
-          <w:rFonts w:ascii="Consolas" w:hAnsi="Consolas" w:cs="Consolas"/>
-          <w:color w:val="008080"/>
-          <w:szCs w:val="24"/>
-        </w:rPr>
-        <w:t>cout</w:t>
-      </w:r>
-      <w:proofErr w:type="spellEnd"/>
-      <w:r>
-        <w:rPr>
-          <w:rFonts w:ascii="Consolas" w:hAnsi="Consolas" w:cs="Consolas"/>
-          <w:color w:val="008080"/>
-          <w:szCs w:val="24"/>
-        </w:rPr>
-        <w:t>)</w:t>
+        <w:t>for cout)</w:t>
       </w:r>
       <w:r>
         <w:rPr>
@@ -2266,7 +2305,16 @@
           <w:sz w:val="19"/>
           <w:szCs w:val="19"/>
         </w:rPr>
-        <w:t>curYear</w:t>
+        <w:t>system</w:t>
+      </w:r>
+      <w:r>
+        <w:rPr>
+          <w:rFonts w:ascii="Consolas" w:hAnsi="Consolas" w:cs="Consolas"/>
+          <w:color w:val="000000"/>
+          <w:sz w:val="19"/>
+          <w:szCs w:val="19"/>
+        </w:rPr>
+        <w:t>Year</w:t>
       </w:r>
       <w:proofErr w:type="spellEnd"/>
       <w:r>
@@ -2785,7 +2833,6 @@
           <w:sz w:val="19"/>
           <w:szCs w:val="19"/>
         </w:rPr>
-        <w:lastRenderedPageBreak/>
         <w:t xml:space="preserve">                                     then validates the date and sets the </w:t>
       </w:r>
     </w:p>
@@ -3298,38 +3345,18 @@
         <w:br/>
         <w:t>~</w:t>
       </w:r>
-      <w:proofErr w:type="spellStart"/>
       <w:proofErr w:type="gramStart"/>
       <w:r>
         <w:t>fardad.soleimanloo</w:t>
       </w:r>
-      <w:proofErr w:type="spellEnd"/>
       <w:proofErr w:type="gramEnd"/>
       <w:r>
-        <w:t>/244/ms1_date/</w:t>
-      </w:r>
-      <w:proofErr w:type="spellStart"/>
-      <w:r>
-        <w:t>dateTester</w:t>
-      </w:r>
-      <w:proofErr w:type="spellEnd"/>
+        <w:t>/244/ms1_date/dateTester</w:t>
+      </w:r>
       <w:r>
         <w:br/>
-        <w:t>~</w:t>
-      </w:r>
-      <w:proofErr w:type="spellStart"/>
-      <w:r>
-        <w:t>fardad.soleimanloo</w:t>
-      </w:r>
-      <w:proofErr w:type="spellEnd"/>
-      <w:r>
-        <w:t>/244/ms1_date/</w:t>
-      </w:r>
-      <w:proofErr w:type="spellStart"/>
-      <w:r>
-        <w:t>submissionTester</w:t>
-      </w:r>
-      <w:proofErr w:type="spellEnd"/>
+        <w:t>~fardad.soleimanloo/244/ms1_date/submissionTester</w:t>
+      </w:r>
       <w:r>
         <w:br/>
       </w:r>
@@ -3361,15 +3388,6 @@
       </w:pPr>
       <w:r>
         <w:rPr>
-          <w:rFonts w:ascii="Consolas" w:hAnsi="Consolas" w:cs="Consolas"/>
-          <w:color w:val="008080"/>
-          <w:sz w:val="19"/>
-          <w:szCs w:val="19"/>
-        </w:rPr>
-        <w:br/>
-      </w:r>
-      <w:r>
-        <w:rPr>
           <w:rFonts w:asciiTheme="minorBidi" w:eastAsia="Times New Roman" w:hAnsiTheme="minorBidi"/>
           <w:b/>
           <w:bCs/>
@@ -3379,11 +3397,58 @@
           <w:szCs w:val="27"/>
           <w:lang w:val="en-US"/>
         </w:rPr>
-        <w:t>The MenuItem and the Menu Class</w:t>
-      </w:r>
-    </w:p>
-    <w:p>
-      <w:pPr>
+        <w:t>the Menu Module</w:t>
+      </w:r>
+    </w:p>
+    <w:p>
+      <w:pPr>
+        <w:spacing w:after="0" w:line="240" w:lineRule="auto"/>
+        <w:rPr>
+          <w:rFonts w:ascii="Consolas" w:hAnsi="Consolas" w:cs="Consolas"/>
+          <w:color w:val="008080"/>
+          <w:sz w:val="19"/>
+          <w:szCs w:val="19"/>
+        </w:rPr>
+      </w:pPr>
+    </w:p>
+    <w:p>
+      <w:pPr>
+        <w:spacing w:after="0" w:line="240" w:lineRule="auto"/>
+      </w:pPr>
+      <w:r>
+        <w:t xml:space="preserve">Create a module called Menu (in files Menu.cpp and Menu.h) this module will hold both MenuItem and Menu Classes’ implementation code. </w:t>
+      </w:r>
+    </w:p>
+    <w:p>
+      <w:pPr>
+        <w:spacing w:after="0" w:line="240" w:lineRule="auto"/>
+      </w:pPr>
+    </w:p>
+    <w:p>
+      <w:pPr>
+        <w:spacing w:after="0" w:line="240" w:lineRule="auto"/>
+        <w:rPr>
+          <w:rFonts w:ascii="Consolas" w:hAnsi="Consolas" w:cs="Consolas"/>
+          <w:color w:val="008080"/>
+          <w:sz w:val="19"/>
+          <w:szCs w:val="19"/>
+        </w:rPr>
+      </w:pPr>
+      <w:r>
+        <w:t xml:space="preserve">Forward declare the class Menu in the </w:t>
+      </w:r>
+      <w:proofErr w:type="spellStart"/>
+      <w:r>
+        <w:t>headerfile</w:t>
+      </w:r>
+      <w:proofErr w:type="spellEnd"/>
+      <w:r>
+        <w:t>.</w:t>
+      </w:r>
+    </w:p>
+    <w:p>
+      <w:pPr>
+        <w:spacing w:after="0" w:line="240" w:lineRule="auto"/>
         <w:rPr>
           <w:rFonts w:ascii="Consolas" w:hAnsi="Consolas" w:cs="Consolas"/>
           <w:color w:val="008080"/>
@@ -3407,12 +3472,15 @@
         </w:rPr>
       </w:pPr>
       <w:r>
-        <w:t>To be continued.</w:t>
-      </w:r>
-    </w:p>
-    <w:p>
-      <w:pPr>
-        <w:spacing w:after="0" w:line="240" w:lineRule="auto"/>
+        <w:rPr>
+          <w:rFonts w:ascii="Consolas" w:hAnsi="Consolas" w:cs="Consolas"/>
+          <w:color w:val="008080"/>
+          <w:sz w:val="19"/>
+          <w:szCs w:val="19"/>
+        </w:rPr>
+        <w:br/>
+      </w:r>
+      <w:r>
         <w:rPr>
           <w:rFonts w:asciiTheme="minorBidi" w:eastAsia="Times New Roman" w:hAnsiTheme="minorBidi"/>
           <w:b/>
@@ -3423,11 +3491,9 @@
           <w:szCs w:val="27"/>
           <w:lang w:val="en-US"/>
         </w:rPr>
-      </w:pPr>
-    </w:p>
-    <w:p>
-      <w:pPr>
-        <w:spacing w:after="0" w:line="240" w:lineRule="auto"/>
+        <w:t>The MenuItem</w:t>
+      </w:r>
+      <w:r>
         <w:rPr>
           <w:rFonts w:asciiTheme="minorBidi" w:eastAsia="Times New Roman" w:hAnsiTheme="minorBidi"/>
           <w:b/>
@@ -3437,6 +3503,1821 @@
           <w:sz w:val="27"/>
           <w:szCs w:val="27"/>
           <w:lang w:val="en-US"/>
+        </w:rPr>
+        <w:t xml:space="preserve"> Class</w:t>
+      </w:r>
+    </w:p>
+    <w:p>
+      <w:pPr>
+        <w:spacing w:after="0" w:line="240" w:lineRule="auto"/>
+      </w:pPr>
+      <w:r>
+        <w:t xml:space="preserve">Create a class Called MenuItem, </w:t>
+      </w:r>
+      <w:proofErr w:type="gramStart"/>
+      <w:r>
+        <w:t>T</w:t>
+      </w:r>
+      <w:r>
+        <w:t>his</w:t>
+      </w:r>
+      <w:proofErr w:type="gramEnd"/>
+      <w:r>
+        <w:t xml:space="preserve"> class is to hold only one </w:t>
+      </w:r>
+      <w:r>
+        <w:t xml:space="preserve">C style </w:t>
+      </w:r>
+      <w:r>
+        <w:t xml:space="preserve">string of characters for </w:t>
+      </w:r>
+      <w:r>
+        <w:t xml:space="preserve">the description </w:t>
+      </w:r>
+      <w:r>
+        <w:t xml:space="preserve">in </w:t>
+      </w:r>
+      <w:r>
+        <w:t>the menu item. Th</w:t>
+      </w:r>
+      <w:r>
+        <w:t>e</w:t>
+      </w:r>
+      <w:r>
+        <w:t xml:space="preserve"> length of the description is unknown.</w:t>
+      </w:r>
+    </w:p>
+    <w:p>
+      <w:pPr>
+        <w:spacing w:after="0" w:line="240" w:lineRule="auto"/>
+      </w:pPr>
+    </w:p>
+    <w:p>
+      <w:pPr>
+        <w:spacing w:after="0" w:line="240" w:lineRule="auto"/>
+      </w:pPr>
+      <w:r>
+        <w:t xml:space="preserve">This class should be fully private (no public members what so ever!). </w:t>
+      </w:r>
+      <w:r>
+        <w:br/>
+        <w:t xml:space="preserve">Make the “Menu” class a friend of this class (which makes MenuItem class only accessible by the Menu class). </w:t>
+      </w:r>
+    </w:p>
+    <w:p>
+      <w:pPr>
+        <w:spacing w:after="0" w:line="240" w:lineRule="auto"/>
+      </w:pPr>
+    </w:p>
+    <w:p>
+      <w:pPr>
+        <w:spacing w:after="0" w:line="240" w:lineRule="auto"/>
+      </w:pPr>
+      <w:r>
+        <w:t xml:space="preserve">The description of the MenuItem is only to be set to a value </w:t>
+      </w:r>
+      <w:proofErr w:type="gramStart"/>
+      <w:r>
+        <w:t>at the moment</w:t>
+      </w:r>
+      <w:proofErr w:type="gramEnd"/>
+      <w:r>
+        <w:t xml:space="preserve"> of instantiation</w:t>
+      </w:r>
+      <w:r>
+        <w:t xml:space="preserve"> (or initialization)</w:t>
+      </w:r>
+      <w:r>
+        <w:t xml:space="preserve"> and is not changeable after the MenuItem is created. </w:t>
+      </w:r>
+    </w:p>
+    <w:p>
+      <w:pPr>
+        <w:spacing w:after="0" w:line="240" w:lineRule="auto"/>
+      </w:pPr>
+    </w:p>
+    <w:p>
+      <w:pPr>
+        <w:spacing w:after="0" w:line="240" w:lineRule="auto"/>
+      </w:pPr>
+      <w:r>
+        <w:t>If no value is provided for the description</w:t>
+      </w:r>
+      <w:r>
+        <w:t xml:space="preserve"> </w:t>
+      </w:r>
+      <w:proofErr w:type="gramStart"/>
+      <w:r>
+        <w:t>at the moment</w:t>
+      </w:r>
+      <w:proofErr w:type="gramEnd"/>
+      <w:r>
+        <w:t xml:space="preserve"> of creation,</w:t>
+      </w:r>
+      <w:r>
+        <w:t xml:space="preserve"> the MenuItem should be set as empty (with no description).</w:t>
+      </w:r>
+      <w:r>
+        <w:br/>
+      </w:r>
+    </w:p>
+    <w:p>
+      <w:pPr>
+        <w:spacing w:after="0" w:line="240" w:lineRule="auto"/>
+      </w:pPr>
+      <w:r>
+        <w:t xml:space="preserve">A MenuItem object can not be copied </w:t>
+      </w:r>
+      <w:r>
+        <w:t>from or</w:t>
+      </w:r>
+      <w:r>
+        <w:t xml:space="preserve"> assigned to another MenuItem object.</w:t>
+      </w:r>
+      <w:r>
+        <w:br/>
+      </w:r>
+    </w:p>
+    <w:p>
+      <w:pPr>
+        <w:spacing w:after="0" w:line="240" w:lineRule="auto"/>
+      </w:pPr>
+      <w:r>
+        <w:t>When</w:t>
+      </w:r>
+      <w:r>
+        <w:t xml:space="preserve"> a MenuItem is casted to “bool” is should return true, if it is not empty and </w:t>
+      </w:r>
+      <w:r>
+        <w:t xml:space="preserve">it should return </w:t>
+      </w:r>
+      <w:r>
+        <w:t>false if it is empty.</w:t>
+      </w:r>
+    </w:p>
+    <w:p>
+      <w:pPr>
+        <w:spacing w:after="0" w:line="240" w:lineRule="auto"/>
+      </w:pPr>
+    </w:p>
+    <w:p>
+      <w:pPr>
+        <w:spacing w:after="0" w:line="240" w:lineRule="auto"/>
+      </w:pPr>
+      <w:r>
+        <w:t xml:space="preserve">Display the </w:t>
+      </w:r>
+      <w:r>
+        <w:t>description of the MenuItem</w:t>
+      </w:r>
+      <w:r>
+        <w:t xml:space="preserve"> using a function that receives an ostream reference argument and returns it when printing is done.  If no value is passed as argument to this function it should pass the “cout” object </w:t>
+      </w:r>
+      <w:r>
+        <w:t xml:space="preserve">instead </w:t>
+      </w:r>
+      <w:r>
+        <w:t>by default.</w:t>
+      </w:r>
+    </w:p>
+    <w:p>
+      <w:pPr>
+        <w:spacing w:after="0" w:line="240" w:lineRule="auto"/>
+      </w:pPr>
+    </w:p>
+    <w:p>
+      <w:pPr>
+        <w:spacing w:after="0" w:line="240" w:lineRule="auto"/>
+      </w:pPr>
+      <w:r>
+        <w:t>Make sure there is no memory leak after MenuItem goes out of scope.</w:t>
+      </w:r>
+    </w:p>
+    <w:p>
+      <w:pPr>
+        <w:spacing w:after="0" w:line="240" w:lineRule="auto"/>
+        <w:rPr>
+          <w:rFonts w:asciiTheme="minorBidi" w:eastAsia="Times New Roman" w:hAnsiTheme="minorBidi"/>
+          <w:b/>
+          <w:bCs/>
+          <w:caps/>
+          <w:color w:val="4599B1"/>
+          <w:sz w:val="27"/>
+          <w:szCs w:val="27"/>
+          <w:lang w:val="en-US"/>
+        </w:rPr>
+      </w:pPr>
+    </w:p>
+    <w:p>
+      <w:pPr>
+        <w:spacing w:after="0" w:line="240" w:lineRule="auto"/>
+        <w:rPr>
+          <w:rFonts w:asciiTheme="minorBidi" w:eastAsia="Times New Roman" w:hAnsiTheme="minorBidi"/>
+          <w:b/>
+          <w:bCs/>
+          <w:caps/>
+          <w:color w:val="4599B1"/>
+          <w:sz w:val="27"/>
+          <w:szCs w:val="27"/>
+          <w:lang w:val="en-US"/>
+        </w:rPr>
+      </w:pPr>
+    </w:p>
+    <w:p>
+      <w:pPr>
+        <w:spacing w:after="0" w:line="240" w:lineRule="auto"/>
+        <w:rPr>
+          <w:rFonts w:asciiTheme="minorBidi" w:eastAsia="Times New Roman" w:hAnsiTheme="minorBidi"/>
+          <w:b/>
+          <w:bCs/>
+          <w:caps/>
+          <w:color w:val="4599B1"/>
+          <w:sz w:val="27"/>
+          <w:szCs w:val="27"/>
+          <w:lang w:val="en-US"/>
+        </w:rPr>
+      </w:pPr>
+      <w:r>
+        <w:rPr>
+          <w:rFonts w:asciiTheme="minorBidi" w:eastAsia="Times New Roman" w:hAnsiTheme="minorBidi"/>
+          <w:b/>
+          <w:bCs/>
+          <w:caps/>
+          <w:color w:val="4599B1"/>
+          <w:sz w:val="27"/>
+          <w:szCs w:val="27"/>
+          <w:lang w:val="en-US"/>
+        </w:rPr>
+        <w:t>the Menu Class</w:t>
+      </w:r>
+    </w:p>
+    <w:p>
+      <w:pPr>
+        <w:spacing w:after="0" w:line="240" w:lineRule="auto"/>
+      </w:pPr>
+      <w:r>
+        <w:t xml:space="preserve">Create a class called Menu. </w:t>
+      </w:r>
+    </w:p>
+    <w:p>
+      <w:pPr>
+        <w:spacing w:after="0" w:line="240" w:lineRule="auto"/>
+      </w:pPr>
+      <w:r>
+        <w:t>A Menu Object can not be copied or assigned to another Menu Object.</w:t>
+      </w:r>
+    </w:p>
+    <w:p>
+      <w:pPr>
+        <w:spacing w:after="0" w:line="240" w:lineRule="auto"/>
+      </w:pPr>
+      <w:r>
+        <w:t xml:space="preserve">This class has minimum of </w:t>
+      </w:r>
+      <w:r>
+        <w:t>three</w:t>
+      </w:r>
+      <w:r>
+        <w:t xml:space="preserve"> </w:t>
+      </w:r>
+      <w:r>
+        <w:t xml:space="preserve">member </w:t>
+      </w:r>
+      <w:r>
+        <w:t>variables.</w:t>
+      </w:r>
+    </w:p>
+    <w:p>
+      <w:pPr>
+        <w:pStyle w:val="ListParagraph"/>
+        <w:numPr>
+          <w:ilvl w:val="0"/>
+          <w:numId w:val="27"/>
+        </w:numPr>
+        <w:spacing w:after="0" w:line="240" w:lineRule="auto"/>
+      </w:pPr>
+      <w:r>
+        <w:t>A MenuItem to possibly hold the title of the Menu.</w:t>
+      </w:r>
+    </w:p>
+    <w:p>
+      <w:pPr>
+        <w:pStyle w:val="ListParagraph"/>
+        <w:numPr>
+          <w:ilvl w:val="0"/>
+          <w:numId w:val="27"/>
+        </w:numPr>
+        <w:spacing w:after="0" w:line="240" w:lineRule="auto"/>
+      </w:pPr>
+      <w:r>
+        <w:t>An array of MenuItem pointers. The size of this array is set by a constant unsinged integer defined in</w:t>
+      </w:r>
+      <w:r>
+        <w:t xml:space="preserve"> the</w:t>
+      </w:r>
+      <w:r>
+        <w:t xml:space="preserve"> Menu header file</w:t>
+      </w:r>
+      <w:r>
+        <w:t>;</w:t>
+      </w:r>
+      <w:r>
+        <w:t xml:space="preserve"> called </w:t>
+      </w:r>
+      <w:r>
+        <w:rPr>
+          <w:rFonts w:ascii="Consolas" w:hAnsi="Consolas" w:cs="Consolas"/>
+          <w:color w:val="000000"/>
+          <w:szCs w:val="24"/>
+        </w:rPr>
+        <w:t>MAX_MENU_ITEMS</w:t>
+      </w:r>
+      <w:r>
+        <w:rPr>
+          <w:rFonts w:ascii="Consolas" w:hAnsi="Consolas" w:cs="Consolas"/>
+          <w:color w:val="000000"/>
+          <w:szCs w:val="24"/>
+        </w:rPr>
+        <w:t xml:space="preserve">. </w:t>
+      </w:r>
+      <w:r>
+        <w:t xml:space="preserve">Have the </w:t>
+      </w:r>
+      <w:r>
+        <w:rPr>
+          <w:rFonts w:ascii="Consolas" w:hAnsi="Consolas" w:cs="Consolas"/>
+          <w:color w:val="000000"/>
+          <w:szCs w:val="24"/>
+        </w:rPr>
+        <w:t>MAX_MENU_ITEMS</w:t>
+      </w:r>
+      <w:r>
+        <w:t xml:space="preserve"> integer initialized to 20.</w:t>
+      </w:r>
+    </w:p>
+    <w:p>
+      <w:pPr>
+        <w:pStyle w:val="ListParagraph"/>
+        <w:spacing w:after="0" w:line="240" w:lineRule="auto"/>
+      </w:pPr>
+      <w:r>
+        <w:t>This array will keep potential MenuItems added to the Menu (Each individual element of this array will hold the address of a dynamically allocated MenuItem as they are added to the Menu. (See insertion operator overload for Menu)</w:t>
+      </w:r>
+    </w:p>
+    <w:p>
+      <w:pPr>
+        <w:pStyle w:val="ListParagraph"/>
+        <w:numPr>
+          <w:ilvl w:val="0"/>
+          <w:numId w:val="27"/>
+        </w:numPr>
+        <w:spacing w:after="0" w:line="240" w:lineRule="auto"/>
+      </w:pPr>
+      <w:r>
+        <w:t xml:space="preserve">An integer to keep track of how many MenuItem pointers are pointing to allocated memory </w:t>
+      </w:r>
+      <w:r>
+        <w:t xml:space="preserve">(obviously the value of this variable is always be between 0 and </w:t>
+      </w:r>
+      <w:r>
+        <w:rPr>
+          <w:rFonts w:ascii="Consolas" w:hAnsi="Consolas" w:cs="Consolas"/>
+          <w:color w:val="000000"/>
+          <w:szCs w:val="24"/>
+        </w:rPr>
+        <w:t>MAX_MENU_ITEMS</w:t>
+      </w:r>
+      <w:r>
+        <w:rPr>
+          <w:rFonts w:ascii="Consolas" w:hAnsi="Consolas" w:cs="Consolas"/>
+          <w:color w:val="000000"/>
+          <w:szCs w:val="24"/>
+        </w:rPr>
+        <w:t>).</w:t>
+      </w:r>
+    </w:p>
+    <w:p>
+      <w:pPr>
+        <w:spacing w:after="0" w:line="240" w:lineRule="auto"/>
+      </w:pPr>
+    </w:p>
+    <w:p>
+      <w:pPr>
+        <w:spacing w:after="0" w:line="240" w:lineRule="auto"/>
+      </w:pPr>
+    </w:p>
+    <w:p>
+      <w:pPr>
+        <w:spacing w:after="0" w:line="240" w:lineRule="auto"/>
+      </w:pPr>
+    </w:p>
+    <w:p>
+      <w:pPr>
+        <w:spacing w:after="0" w:line="240" w:lineRule="auto"/>
+        <w:rPr>
+          <w:rFonts w:asciiTheme="minorBidi" w:eastAsia="Times New Roman" w:hAnsiTheme="minorBidi"/>
+          <w:b/>
+          <w:bCs/>
+          <w:caps/>
+          <w:color w:val="4599B1"/>
+          <w:sz w:val="27"/>
+          <w:szCs w:val="27"/>
+          <w:lang w:val="en-US"/>
+        </w:rPr>
+      </w:pPr>
+      <w:r>
+        <w:rPr>
+          <w:rFonts w:asciiTheme="minorBidi" w:eastAsia="Times New Roman" w:hAnsiTheme="minorBidi"/>
+          <w:b/>
+          <w:bCs/>
+          <w:caps/>
+          <w:color w:val="4599B1"/>
+          <w:sz w:val="27"/>
+          <w:szCs w:val="27"/>
+          <w:lang w:val="en-US"/>
+        </w:rPr>
+        <w:lastRenderedPageBreak/>
+        <w:t>Constructors, member variables and operator overloads</w:t>
+      </w:r>
+    </w:p>
+    <w:p>
+      <w:pPr>
+        <w:spacing w:after="0" w:line="240" w:lineRule="auto"/>
+      </w:pPr>
+      <w:r>
+        <w:t xml:space="preserve">The following are the list of Constructors, member function and operator overloads. </w:t>
+      </w:r>
+    </w:p>
+    <w:p>
+      <w:pPr>
+        <w:spacing w:after="0" w:line="240" w:lineRule="auto"/>
+      </w:pPr>
+      <w:r>
+        <w:t xml:space="preserve">Make them private or public based on your own judgement. </w:t>
+      </w:r>
+    </w:p>
+    <w:p>
+      <w:pPr>
+        <w:spacing w:after="0" w:line="240" w:lineRule="auto"/>
+      </w:pPr>
+      <w:r>
+        <w:t xml:space="preserve">Also make sure those member functions and operator overloads that do not change the Menu are constant. </w:t>
+      </w:r>
+    </w:p>
+    <w:p>
+      <w:pPr>
+        <w:pStyle w:val="ListParagraph"/>
+        <w:numPr>
+          <w:ilvl w:val="0"/>
+          <w:numId w:val="26"/>
+        </w:numPr>
+        <w:spacing w:after="0" w:line="240" w:lineRule="auto"/>
+      </w:pPr>
+      <w:r>
+        <w:t xml:space="preserve">A Menu is always created </w:t>
+      </w:r>
+      <w:r>
+        <w:t>empty; with no MenuItems,</w:t>
+      </w:r>
+      <w:r>
+        <w:t xml:space="preserve"> </w:t>
+      </w:r>
+      <w:r>
+        <w:t>w</w:t>
+      </w:r>
+      <w:r>
+        <w:t>ith or without a title. Example:</w:t>
+      </w:r>
+      <w:r>
+        <w:br/>
+      </w:r>
+      <w:r>
+        <w:rPr>
+          <w:rFonts w:ascii="Consolas" w:hAnsi="Consolas" w:cs="Consolas"/>
+          <w:color w:val="2B91AF"/>
+          <w:szCs w:val="24"/>
+        </w:rPr>
+        <w:t>Menu</w:t>
+      </w:r>
+      <w:r>
+        <w:rPr>
+          <w:rFonts w:ascii="Consolas" w:hAnsi="Consolas" w:cs="Consolas"/>
+          <w:color w:val="000000"/>
+          <w:szCs w:val="24"/>
+        </w:rPr>
+        <w:t xml:space="preserve"> A;</w:t>
+      </w:r>
+      <w:r>
+        <w:rPr>
+          <w:rFonts w:ascii="Consolas" w:hAnsi="Consolas" w:cs="Consolas"/>
+          <w:color w:val="000000"/>
+          <w:szCs w:val="24"/>
+        </w:rPr>
+        <w:br/>
+      </w:r>
+      <w:r>
+        <w:rPr>
+          <w:rFonts w:ascii="Consolas" w:hAnsi="Consolas" w:cs="Consolas"/>
+          <w:color w:val="2B91AF"/>
+          <w:szCs w:val="24"/>
+        </w:rPr>
+        <w:t>Menu</w:t>
+      </w:r>
+      <w:r>
+        <w:rPr>
+          <w:rFonts w:ascii="Consolas" w:hAnsi="Consolas" w:cs="Consolas"/>
+          <w:color w:val="000000"/>
+          <w:szCs w:val="24"/>
+        </w:rPr>
+        <w:t xml:space="preserve"> </w:t>
+      </w:r>
+      <w:proofErr w:type="gramStart"/>
+      <w:r>
+        <w:rPr>
+          <w:rFonts w:ascii="Consolas" w:hAnsi="Consolas" w:cs="Consolas"/>
+          <w:color w:val="000000"/>
+          <w:szCs w:val="24"/>
+        </w:rPr>
+        <w:t>B(</w:t>
+      </w:r>
+      <w:proofErr w:type="gramEnd"/>
+      <w:r>
+        <w:rPr>
+          <w:rFonts w:ascii="Consolas" w:hAnsi="Consolas" w:cs="Consolas"/>
+          <w:color w:val="A31515"/>
+          <w:szCs w:val="24"/>
+        </w:rPr>
+        <w:t>"Lunch Menu"</w:t>
+      </w:r>
+      <w:r>
+        <w:rPr>
+          <w:rFonts w:ascii="Consolas" w:hAnsi="Consolas" w:cs="Consolas"/>
+          <w:color w:val="000000"/>
+          <w:szCs w:val="24"/>
+        </w:rPr>
+        <w:t>);</w:t>
+      </w:r>
+    </w:p>
+    <w:p>
+      <w:pPr>
+        <w:pStyle w:val="ListParagraph"/>
+        <w:numPr>
+          <w:ilvl w:val="0"/>
+          <w:numId w:val="26"/>
+        </w:numPr>
+        <w:spacing w:after="0" w:line="240" w:lineRule="auto"/>
+      </w:pPr>
+      <w:r>
+        <w:t xml:space="preserve">Create a function to display the title of the Menu. </w:t>
+      </w:r>
+    </w:p>
+    <w:p>
+      <w:pPr>
+        <w:pStyle w:val="ListParagraph"/>
+        <w:numPr>
+          <w:ilvl w:val="0"/>
+          <w:numId w:val="26"/>
+        </w:numPr>
+        <w:spacing w:after="0" w:line="240" w:lineRule="auto"/>
+      </w:pPr>
+      <w:r>
+        <w:t xml:space="preserve">Create a function to display the entire Menu. </w:t>
+      </w:r>
+    </w:p>
+    <w:p>
+      <w:pPr>
+        <w:pStyle w:val="ListParagraph"/>
+        <w:spacing w:after="0" w:line="240" w:lineRule="auto"/>
+      </w:pPr>
+      <w:r>
+        <w:t>This function first displays the title (if it is not empty)</w:t>
+      </w:r>
+      <w:r>
+        <w:t xml:space="preserve"> followed by a “:” and a newline</w:t>
+      </w:r>
+      <w:r>
+        <w:t xml:space="preserve">, then it will display all the MenuItems one by one; adding a row number in front of each. The row numbers are printed in two spaces, right justified followed by a “dash” and a “space”. </w:t>
+      </w:r>
+      <w:r>
+        <w:br/>
+        <w:t>After printing all MenuItems it should print</w:t>
+      </w:r>
+      <w:r>
+        <w:t xml:space="preserve"> </w:t>
+      </w:r>
+      <w:r>
+        <w:rPr>
+          <w:rFonts w:ascii="Consolas" w:hAnsi="Consolas" w:cs="Consolas"/>
+          <w:color w:val="A31515"/>
+          <w:szCs w:val="24"/>
+        </w:rPr>
+        <w:t>" 0- Exit"</w:t>
+      </w:r>
+      <w:r>
+        <w:t xml:space="preserve"> and new line and </w:t>
+      </w:r>
+      <w:r>
+        <w:rPr>
+          <w:rFonts w:ascii="Consolas" w:hAnsi="Consolas" w:cs="Consolas"/>
+          <w:color w:val="A31515"/>
+          <w:szCs w:val="24"/>
+        </w:rPr>
+        <w:t>"&gt; "</w:t>
+      </w:r>
+      <w:r>
+        <w:t xml:space="preserve">. </w:t>
+      </w:r>
+      <w:r>
+        <w:t xml:space="preserve"> </w:t>
+      </w:r>
+      <w:r>
+        <w:t>Example:</w:t>
+      </w:r>
+    </w:p>
+    <w:p>
+      <w:pPr>
+        <w:autoSpaceDE w:val="0"/>
+        <w:autoSpaceDN w:val="0"/>
+        <w:adjustRightInd w:val="0"/>
+        <w:spacing w:after="0" w:line="240" w:lineRule="auto"/>
+        <w:rPr>
+          <w:rFonts w:ascii="Consolas" w:hAnsi="Consolas" w:cs="Consolas"/>
+          <w:color w:val="008000"/>
+          <w:szCs w:val="24"/>
+        </w:rPr>
+      </w:pPr>
+    </w:p>
+    <w:p>
+      <w:pPr>
+        <w:autoSpaceDE w:val="0"/>
+        <w:autoSpaceDN w:val="0"/>
+        <w:adjustRightInd w:val="0"/>
+        <w:spacing w:after="0" w:line="240" w:lineRule="auto"/>
+        <w:ind w:firstLine="720"/>
+        <w:rPr>
+          <w:rFonts w:ascii="Consolas" w:hAnsi="Consolas" w:cs="Consolas"/>
+          <w:color w:val="000000"/>
+          <w:szCs w:val="24"/>
+        </w:rPr>
+      </w:pPr>
+      <w:r>
+        <w:rPr>
+          <w:rFonts w:ascii="Consolas" w:hAnsi="Consolas" w:cs="Consolas"/>
+          <w:color w:val="008000"/>
+          <w:szCs w:val="24"/>
+        </w:rPr>
+        <w:t>Lunch Menu:</w:t>
+      </w:r>
+    </w:p>
+    <w:p>
+      <w:pPr>
+        <w:pStyle w:val="ListParagraph"/>
+        <w:numPr>
+          <w:ilvl w:val="0"/>
+          <w:numId w:val="31"/>
+        </w:numPr>
+        <w:autoSpaceDE w:val="0"/>
+        <w:autoSpaceDN w:val="0"/>
+        <w:adjustRightInd w:val="0"/>
+        <w:spacing w:after="0" w:line="240" w:lineRule="auto"/>
+        <w:rPr>
+          <w:rFonts w:ascii="Consolas" w:hAnsi="Consolas" w:cs="Consolas"/>
+          <w:color w:val="000000"/>
+          <w:szCs w:val="24"/>
+        </w:rPr>
+      </w:pPr>
+      <w:r>
+        <w:rPr>
+          <w:rFonts w:ascii="Consolas" w:hAnsi="Consolas" w:cs="Consolas"/>
+          <w:color w:val="008000"/>
+          <w:szCs w:val="24"/>
+        </w:rPr>
+        <w:t>Omelet</w:t>
+      </w:r>
+    </w:p>
+    <w:p>
+      <w:pPr>
+        <w:pStyle w:val="ListParagraph"/>
+        <w:numPr>
+          <w:ilvl w:val="0"/>
+          <w:numId w:val="31"/>
+        </w:numPr>
+        <w:autoSpaceDE w:val="0"/>
+        <w:autoSpaceDN w:val="0"/>
+        <w:adjustRightInd w:val="0"/>
+        <w:spacing w:after="0" w:line="240" w:lineRule="auto"/>
+        <w:rPr>
+          <w:rFonts w:ascii="Consolas" w:hAnsi="Consolas" w:cs="Consolas"/>
+          <w:color w:val="000000"/>
+          <w:szCs w:val="24"/>
+        </w:rPr>
+      </w:pPr>
+      <w:r>
+        <w:rPr>
+          <w:rFonts w:ascii="Consolas" w:hAnsi="Consolas" w:cs="Consolas"/>
+          <w:color w:val="008000"/>
+          <w:szCs w:val="24"/>
+        </w:rPr>
+        <w:t>Tuna Sandwich</w:t>
+      </w:r>
+    </w:p>
+    <w:p>
+      <w:pPr>
+        <w:pStyle w:val="ListParagraph"/>
+        <w:numPr>
+          <w:ilvl w:val="0"/>
+          <w:numId w:val="31"/>
+        </w:numPr>
+        <w:autoSpaceDE w:val="0"/>
+        <w:autoSpaceDN w:val="0"/>
+        <w:adjustRightInd w:val="0"/>
+        <w:spacing w:after="0" w:line="240" w:lineRule="auto"/>
+        <w:rPr>
+          <w:rFonts w:ascii="Consolas" w:hAnsi="Consolas" w:cs="Consolas"/>
+          <w:color w:val="000000"/>
+          <w:szCs w:val="24"/>
+        </w:rPr>
+      </w:pPr>
+      <w:r>
+        <w:rPr>
+          <w:rFonts w:ascii="Consolas" w:hAnsi="Consolas" w:cs="Consolas"/>
+          <w:color w:val="008000"/>
+          <w:szCs w:val="24"/>
+        </w:rPr>
+        <w:t>California Rolls</w:t>
+      </w:r>
+    </w:p>
+    <w:p>
+      <w:pPr>
+        <w:autoSpaceDE w:val="0"/>
+        <w:autoSpaceDN w:val="0"/>
+        <w:adjustRightInd w:val="0"/>
+        <w:spacing w:after="0" w:line="240" w:lineRule="auto"/>
+        <w:ind w:left="855"/>
+        <w:rPr>
+          <w:rFonts w:ascii="Consolas" w:hAnsi="Consolas" w:cs="Consolas"/>
+          <w:color w:val="000000"/>
+          <w:szCs w:val="24"/>
+        </w:rPr>
+      </w:pPr>
+      <w:r>
+        <w:rPr>
+          <w:rFonts w:ascii="Consolas" w:hAnsi="Consolas" w:cs="Consolas"/>
+          <w:color w:val="008000"/>
+          <w:szCs w:val="24"/>
+        </w:rPr>
+        <w:t>0- Exit</w:t>
+      </w:r>
+      <w:r>
+        <w:rPr>
+          <w:rFonts w:ascii="Consolas" w:hAnsi="Consolas" w:cs="Consolas"/>
+          <w:color w:val="008000"/>
+          <w:szCs w:val="24"/>
+        </w:rPr>
+        <w:br/>
+        <w:t xml:space="preserve">&gt; </w:t>
+      </w:r>
+    </w:p>
+    <w:p>
+      <w:pPr>
+        <w:pStyle w:val="ListParagraph"/>
+        <w:spacing w:after="0" w:line="240" w:lineRule="auto"/>
+      </w:pPr>
+    </w:p>
+    <w:p>
+      <w:pPr>
+        <w:pStyle w:val="ListParagraph"/>
+        <w:numPr>
+          <w:ilvl w:val="0"/>
+          <w:numId w:val="26"/>
+        </w:numPr>
+        <w:spacing w:after="0" w:line="240" w:lineRule="auto"/>
+      </w:pPr>
+      <w:r>
+        <w:t>Overload the insertion operator</w:t>
+      </w:r>
+      <w:r>
+        <w:t xml:space="preserve"> (operator&lt;&lt;)</w:t>
+      </w:r>
+      <w:r>
+        <w:t xml:space="preserve"> to add a MenuItem to the Menu.</w:t>
+      </w:r>
+    </w:p>
+    <w:p>
+      <w:pPr>
+        <w:pStyle w:val="ListParagraph"/>
+        <w:spacing w:after="0" w:line="240" w:lineRule="auto"/>
+      </w:pPr>
+      <w:r>
+        <w:t xml:space="preserve">This operator receives a C Style string containing the description of the MenuItem and return the reference of the Menu object itself. </w:t>
+      </w:r>
+    </w:p>
+    <w:p>
+      <w:pPr>
+        <w:pStyle w:val="ListParagraph"/>
+        <w:spacing w:after="0" w:line="240" w:lineRule="auto"/>
+      </w:pPr>
+      <w:r>
+        <w:t xml:space="preserve">To accomplish this, check if a spot for a MenuItem is available in the </w:t>
+      </w:r>
+      <w:r>
+        <w:t>a</w:t>
+      </w:r>
+      <w:r>
+        <w:t>rray of MenuItem pointers. If it is, dynamically create a MenuItem out of the description received</w:t>
+      </w:r>
+      <w:r>
+        <w:t xml:space="preserve"> through the function argument</w:t>
+      </w:r>
+      <w:r>
+        <w:t xml:space="preserve"> and then </w:t>
+      </w:r>
+      <w:r>
+        <w:t>store</w:t>
+      </w:r>
+      <w:r>
+        <w:t xml:space="preserve"> the address in the available spot and </w:t>
+      </w:r>
+      <w:r>
+        <w:t>finally</w:t>
+      </w:r>
+      <w:r>
+        <w:t xml:space="preserve"> add to the number of allocated MenuItem pointers.</w:t>
+      </w:r>
+    </w:p>
+    <w:p>
+      <w:pPr>
+        <w:pStyle w:val="ListParagraph"/>
+        <w:spacing w:after="0" w:line="240" w:lineRule="auto"/>
+      </w:pPr>
+      <w:r>
+        <w:t xml:space="preserve">If no spot is </w:t>
+      </w:r>
+      <w:proofErr w:type="gramStart"/>
+      <w:r>
+        <w:t>available,(</w:t>
+      </w:r>
+      <w:proofErr w:type="gramEnd"/>
+      <w:r>
+        <w:t xml:space="preserve"> that is; if number of allocated MenuItem pointers is equal to </w:t>
+      </w:r>
+      <w:r>
+        <w:t xml:space="preserve"> </w:t>
+      </w:r>
+      <w:r>
+        <w:rPr>
+          <w:rFonts w:ascii="Consolas" w:hAnsi="Consolas" w:cs="Consolas"/>
+          <w:color w:val="000000"/>
+          <w:szCs w:val="24"/>
+        </w:rPr>
+        <w:t>MAX_MENU_ITEMS</w:t>
+      </w:r>
+      <w:r>
+        <w:rPr>
+          <w:rFonts w:ascii="Consolas" w:hAnsi="Consolas" w:cs="Consolas"/>
+          <w:color w:val="000000"/>
+          <w:szCs w:val="24"/>
+        </w:rPr>
+        <w:t>)</w:t>
+      </w:r>
+      <w:r>
+        <w:t xml:space="preserve"> </w:t>
+      </w:r>
+      <w:r>
+        <w:t>this function silently ignores the action.</w:t>
+      </w:r>
+    </w:p>
+    <w:p>
+      <w:pPr>
+        <w:pStyle w:val="ListParagraph"/>
+        <w:spacing w:after="0" w:line="240" w:lineRule="auto"/>
+      </w:pPr>
+      <w:r>
+        <w:t>At the end, return the reference of the Menu object. Example:</w:t>
+      </w:r>
+    </w:p>
+    <w:p>
+      <w:pPr>
+        <w:pStyle w:val="ListParagraph"/>
+        <w:spacing w:after="0" w:line="240" w:lineRule="auto"/>
+        <w:rPr>
+          <w:rFonts w:ascii="Consolas" w:hAnsi="Consolas" w:cs="Consolas"/>
+          <w:color w:val="000000"/>
+          <w:szCs w:val="24"/>
+        </w:rPr>
+      </w:pPr>
+      <w:r>
+        <w:rPr>
+          <w:rFonts w:ascii="Consolas" w:hAnsi="Consolas" w:cs="Consolas"/>
+          <w:color w:val="2B91AF"/>
+          <w:szCs w:val="24"/>
+        </w:rPr>
+        <w:t>Menu</w:t>
+      </w:r>
+      <w:r>
+        <w:rPr>
+          <w:rFonts w:ascii="Consolas" w:hAnsi="Consolas" w:cs="Consolas"/>
+          <w:color w:val="000000"/>
+          <w:szCs w:val="24"/>
+        </w:rPr>
+        <w:t xml:space="preserve"> M;</w:t>
+      </w:r>
+    </w:p>
+    <w:p>
+      <w:pPr>
+        <w:pStyle w:val="ListParagraph"/>
+        <w:spacing w:after="0" w:line="240" w:lineRule="auto"/>
+        <w:rPr>
+          <w:sz w:val="36"/>
+          <w:szCs w:val="32"/>
+        </w:rPr>
+      </w:pPr>
+      <w:r>
+        <w:rPr>
+          <w:rFonts w:ascii="Consolas" w:hAnsi="Consolas" w:cs="Consolas"/>
+          <w:color w:val="000000"/>
+          <w:szCs w:val="24"/>
+        </w:rPr>
+        <w:t xml:space="preserve">M </w:t>
+      </w:r>
+      <w:r>
+        <w:rPr>
+          <w:rFonts w:ascii="Consolas" w:hAnsi="Consolas" w:cs="Consolas"/>
+          <w:color w:val="008080"/>
+          <w:szCs w:val="24"/>
+        </w:rPr>
+        <w:t>&lt;&lt;</w:t>
+      </w:r>
+      <w:r>
+        <w:rPr>
+          <w:rFonts w:ascii="Consolas" w:hAnsi="Consolas" w:cs="Consolas"/>
+          <w:color w:val="000000"/>
+          <w:szCs w:val="24"/>
+        </w:rPr>
+        <w:t xml:space="preserve"> </w:t>
+      </w:r>
+      <w:r>
+        <w:rPr>
+          <w:rFonts w:ascii="Consolas" w:hAnsi="Consolas" w:cs="Consolas"/>
+          <w:color w:val="A31515"/>
+          <w:szCs w:val="24"/>
+        </w:rPr>
+        <w:t>"Omelet"</w:t>
+      </w:r>
+      <w:r>
+        <w:rPr>
+          <w:rFonts w:ascii="Consolas" w:hAnsi="Consolas" w:cs="Consolas"/>
+          <w:color w:val="000000"/>
+          <w:szCs w:val="24"/>
+        </w:rPr>
+        <w:t xml:space="preserve"> </w:t>
+      </w:r>
+      <w:r>
+        <w:rPr>
+          <w:rFonts w:ascii="Consolas" w:hAnsi="Consolas" w:cs="Consolas"/>
+          <w:color w:val="008080"/>
+          <w:szCs w:val="24"/>
+        </w:rPr>
+        <w:t>&lt;&lt;</w:t>
+      </w:r>
+      <w:r>
+        <w:rPr>
+          <w:rFonts w:ascii="Consolas" w:hAnsi="Consolas" w:cs="Consolas"/>
+          <w:color w:val="000000"/>
+          <w:szCs w:val="24"/>
+        </w:rPr>
+        <w:t xml:space="preserve"> </w:t>
+      </w:r>
+      <w:r>
+        <w:rPr>
+          <w:rFonts w:ascii="Consolas" w:hAnsi="Consolas" w:cs="Consolas"/>
+          <w:color w:val="A31515"/>
+          <w:szCs w:val="24"/>
+        </w:rPr>
+        <w:t>"Tuna Sandwich"</w:t>
+      </w:r>
+      <w:r>
+        <w:rPr>
+          <w:rFonts w:ascii="Consolas" w:hAnsi="Consolas" w:cs="Consolas"/>
+          <w:color w:val="000000"/>
+          <w:szCs w:val="24"/>
+        </w:rPr>
+        <w:t xml:space="preserve"> </w:t>
+      </w:r>
+      <w:r>
+        <w:rPr>
+          <w:rFonts w:ascii="Consolas" w:hAnsi="Consolas" w:cs="Consolas"/>
+          <w:color w:val="008080"/>
+          <w:szCs w:val="24"/>
+        </w:rPr>
+        <w:t>&lt;&lt;</w:t>
+      </w:r>
+      <w:r>
+        <w:rPr>
+          <w:rFonts w:ascii="Consolas" w:hAnsi="Consolas" w:cs="Consolas"/>
+          <w:color w:val="000000"/>
+          <w:szCs w:val="24"/>
+        </w:rPr>
+        <w:t xml:space="preserve"> </w:t>
+      </w:r>
+      <w:r>
+        <w:rPr>
+          <w:rFonts w:ascii="Consolas" w:hAnsi="Consolas" w:cs="Consolas"/>
+          <w:color w:val="A31515"/>
+          <w:szCs w:val="24"/>
+        </w:rPr>
+        <w:t>"California Rolls"</w:t>
+      </w:r>
+      <w:r>
+        <w:rPr>
+          <w:rFonts w:ascii="Consolas" w:hAnsi="Consolas" w:cs="Consolas"/>
+          <w:color w:val="000000"/>
+          <w:szCs w:val="24"/>
+        </w:rPr>
+        <w:t>;</w:t>
+      </w:r>
+    </w:p>
+    <w:p>
+      <w:pPr>
+        <w:pStyle w:val="ListParagraph"/>
+        <w:spacing w:after="0" w:line="240" w:lineRule="auto"/>
+      </w:pPr>
+    </w:p>
+    <w:p>
+      <w:pPr>
+        <w:pStyle w:val="ListParagraph"/>
+        <w:numPr>
+          <w:ilvl w:val="0"/>
+          <w:numId w:val="26"/>
+        </w:numPr>
+        <w:spacing w:after="0" w:line="240" w:lineRule="auto"/>
+      </w:pPr>
+      <w:r>
+        <w:t xml:space="preserve">Create a member function called </w:t>
+      </w:r>
+      <w:proofErr w:type="spellStart"/>
+      <w:r>
+        <w:rPr>
+          <w:rFonts w:ascii="Consolas" w:hAnsi="Consolas" w:cs="Consolas"/>
+          <w:color w:val="000000"/>
+          <w:szCs w:val="24"/>
+        </w:rPr>
+        <w:t>getSelection</w:t>
+      </w:r>
+      <w:proofErr w:type="spellEnd"/>
+      <w:r>
+        <w:t xml:space="preserve">. </w:t>
+      </w:r>
+      <w:r>
+        <w:t>This function displays the Menu and gets the user selection (this function should be completely foolproof)</w:t>
+      </w:r>
+    </w:p>
+    <w:p>
+      <w:pPr>
+        <w:pStyle w:val="ListParagraph"/>
+        <w:spacing w:after="0" w:line="240" w:lineRule="auto"/>
+      </w:pPr>
+      <w:r>
+        <w:t>Th</w:t>
+      </w:r>
+      <w:r>
+        <w:t>e</w:t>
+      </w:r>
+      <w:r>
+        <w:t xml:space="preserve"> function receive</w:t>
+      </w:r>
+      <w:r>
+        <w:t>s</w:t>
+      </w:r>
+      <w:r>
+        <w:t xml:space="preserve"> nothing and returns an unsinged integer</w:t>
+      </w:r>
+      <w:r>
+        <w:t xml:space="preserve"> (That is user’s selection)</w:t>
+      </w:r>
+      <w:r>
+        <w:t xml:space="preserve">. </w:t>
+      </w:r>
+      <w:r>
+        <w:br/>
+        <w:t>After displaying the Menu, ask for an integer and make sure the value of the integer is between 0 and number of menu items. If user enters anything incorrect, print:</w:t>
+      </w:r>
+    </w:p>
+    <w:p>
+      <w:pPr>
+        <w:pStyle w:val="ListParagraph"/>
+        <w:spacing w:after="0" w:line="240" w:lineRule="auto"/>
+      </w:pPr>
+      <w:r>
+        <w:rPr>
+          <w:rFonts w:ascii="Consolas" w:hAnsi="Consolas" w:cs="Consolas"/>
+          <w:color w:val="A31515"/>
+          <w:szCs w:val="24"/>
+        </w:rPr>
+        <w:t>"Invalid Selection, try aga</w:t>
+      </w:r>
+      <w:r>
+        <w:rPr>
+          <w:rFonts w:ascii="Consolas" w:hAnsi="Consolas" w:cs="Consolas"/>
+          <w:color w:val="A31515"/>
+          <w:szCs w:val="24"/>
+        </w:rPr>
+        <w:t>i</w:t>
+      </w:r>
+      <w:r>
+        <w:rPr>
+          <w:rFonts w:ascii="Consolas" w:hAnsi="Consolas" w:cs="Consolas"/>
+          <w:color w:val="A31515"/>
+          <w:szCs w:val="24"/>
+        </w:rPr>
+        <w:t>n: "</w:t>
+      </w:r>
+      <w:r>
+        <w:br/>
+        <w:t xml:space="preserve">and get the integer again until a valid selection is made. </w:t>
+      </w:r>
+    </w:p>
+    <w:p>
+      <w:pPr>
+        <w:pStyle w:val="ListParagraph"/>
+        <w:numPr>
+          <w:ilvl w:val="0"/>
+          <w:numId w:val="26"/>
+        </w:numPr>
+        <w:spacing w:after="0" w:line="240" w:lineRule="auto"/>
+      </w:pPr>
+      <w:r>
+        <w:t xml:space="preserve">Overload </w:t>
+      </w:r>
+      <w:r>
+        <w:rPr>
+          <w:rFonts w:ascii="Consolas" w:hAnsi="Consolas" w:cs="Consolas"/>
+          <w:color w:val="008080"/>
+          <w:szCs w:val="24"/>
+        </w:rPr>
+        <w:t>operator~</w:t>
+      </w:r>
+      <w:r>
+        <w:t xml:space="preserve"> to do exactly what </w:t>
+      </w:r>
+      <w:proofErr w:type="spellStart"/>
+      <w:r>
+        <w:rPr>
+          <w:rFonts w:ascii="Consolas" w:hAnsi="Consolas" w:cs="Consolas"/>
+          <w:color w:val="000000"/>
+          <w:szCs w:val="24"/>
+        </w:rPr>
+        <w:t>getSelection</w:t>
+      </w:r>
+      <w:proofErr w:type="spellEnd"/>
+      <w:r>
+        <w:t xml:space="preserve"> does.</w:t>
+      </w:r>
+    </w:p>
+    <w:p>
+      <w:pPr>
+        <w:pStyle w:val="ListParagraph"/>
+        <w:numPr>
+          <w:ilvl w:val="0"/>
+          <w:numId w:val="26"/>
+        </w:numPr>
+        <w:spacing w:after="0" w:line="240" w:lineRule="auto"/>
+      </w:pPr>
+      <w:r>
+        <w:lastRenderedPageBreak/>
+        <w:t xml:space="preserve">Casting the Menu to an integer or an unsigned integer should return the number of MenuItems allocated in the MenuItem array of pointers. </w:t>
+      </w:r>
+    </w:p>
+    <w:p>
+      <w:pPr>
+        <w:pStyle w:val="ListParagraph"/>
+        <w:numPr>
+          <w:ilvl w:val="0"/>
+          <w:numId w:val="26"/>
+        </w:numPr>
+        <w:spacing w:after="0" w:line="240" w:lineRule="auto"/>
+      </w:pPr>
+      <w:r>
+        <w:t>Casting the Menu to “bool” returns true if the Menu has one or more menu items, otherwise it returns false.</w:t>
+      </w:r>
+    </w:p>
+    <w:p>
+      <w:pPr>
+        <w:pStyle w:val="ListParagraph"/>
+        <w:numPr>
+          <w:ilvl w:val="0"/>
+          <w:numId w:val="26"/>
+        </w:numPr>
+        <w:spacing w:after="0" w:line="240" w:lineRule="auto"/>
+      </w:pPr>
+      <w:r>
+        <w:t>Overload the insertion operator to print the title of the Menu using cout.</w:t>
+      </w:r>
+    </w:p>
+    <w:p>
+      <w:pPr>
+        <w:pStyle w:val="ListParagraph"/>
+        <w:numPr>
+          <w:ilvl w:val="0"/>
+          <w:numId w:val="26"/>
+        </w:numPr>
+        <w:spacing w:after="0" w:line="240" w:lineRule="auto"/>
+      </w:pPr>
+      <w:r>
+        <w:t>Example for last three overloads:</w:t>
+      </w:r>
+    </w:p>
+    <w:p>
+      <w:pPr>
+        <w:pStyle w:val="ListParagraph"/>
+        <w:spacing w:after="0" w:line="240" w:lineRule="auto"/>
+        <w:rPr>
+          <w:rFonts w:ascii="Consolas" w:hAnsi="Consolas" w:cs="Consolas"/>
+          <w:color w:val="000000"/>
+          <w:sz w:val="19"/>
+          <w:szCs w:val="19"/>
+        </w:rPr>
+      </w:pPr>
+      <w:r>
+        <w:rPr>
+          <w:rFonts w:ascii="Consolas" w:hAnsi="Consolas" w:cs="Consolas"/>
+          <w:color w:val="2B91AF"/>
+          <w:szCs w:val="24"/>
+        </w:rPr>
+        <w:t>Menu</w:t>
+      </w:r>
+      <w:r>
+        <w:rPr>
+          <w:rFonts w:ascii="Consolas" w:hAnsi="Consolas" w:cs="Consolas"/>
+          <w:color w:val="000000"/>
+          <w:szCs w:val="24"/>
+        </w:rPr>
+        <w:t xml:space="preserve"> M</w:t>
+      </w:r>
+      <w:r>
+        <w:rPr>
+          <w:rFonts w:ascii="Consolas" w:hAnsi="Consolas" w:cs="Consolas"/>
+          <w:color w:val="000000"/>
+          <w:sz w:val="19"/>
+          <w:szCs w:val="19"/>
+        </w:rPr>
+        <w:t xml:space="preserve"> </w:t>
+      </w:r>
+      <w:r>
+        <w:rPr>
+          <w:rFonts w:ascii="Consolas" w:hAnsi="Consolas" w:cs="Consolas"/>
+          <w:color w:val="000000"/>
+          <w:sz w:val="19"/>
+          <w:szCs w:val="19"/>
+        </w:rPr>
+        <w:t>(</w:t>
+      </w:r>
+      <w:r>
+        <w:rPr>
+          <w:rFonts w:ascii="Consolas" w:hAnsi="Consolas" w:cs="Consolas"/>
+          <w:color w:val="A31515"/>
+          <w:sz w:val="19"/>
+          <w:szCs w:val="19"/>
+        </w:rPr>
+        <w:t>"Lunch Menu"</w:t>
+      </w:r>
+      <w:r>
+        <w:rPr>
+          <w:rFonts w:ascii="Consolas" w:hAnsi="Consolas" w:cs="Consolas"/>
+          <w:color w:val="000000"/>
+          <w:sz w:val="19"/>
+          <w:szCs w:val="19"/>
+        </w:rPr>
+        <w:t>)</w:t>
+      </w:r>
+      <w:r>
+        <w:rPr>
+          <w:rFonts w:ascii="Consolas" w:hAnsi="Consolas" w:cs="Consolas"/>
+          <w:color w:val="000000"/>
+          <w:szCs w:val="24"/>
+        </w:rPr>
+        <w:t>;</w:t>
+      </w:r>
+      <w:r>
+        <w:rPr>
+          <w:rFonts w:ascii="Consolas" w:hAnsi="Consolas" w:cs="Consolas"/>
+          <w:color w:val="000000"/>
+          <w:szCs w:val="24"/>
+        </w:rPr>
+        <w:br/>
+      </w:r>
+      <w:r>
+        <w:rPr>
+          <w:rFonts w:ascii="Consolas" w:hAnsi="Consolas" w:cs="Consolas"/>
+          <w:color w:val="000000"/>
+          <w:szCs w:val="24"/>
+        </w:rPr>
+        <w:t xml:space="preserve">M </w:t>
+      </w:r>
+      <w:r>
+        <w:rPr>
+          <w:rFonts w:ascii="Consolas" w:hAnsi="Consolas" w:cs="Consolas"/>
+          <w:color w:val="008080"/>
+          <w:szCs w:val="24"/>
+        </w:rPr>
+        <w:t>&lt;&lt;</w:t>
+      </w:r>
+      <w:r>
+        <w:rPr>
+          <w:rFonts w:ascii="Consolas" w:hAnsi="Consolas" w:cs="Consolas"/>
+          <w:color w:val="000000"/>
+          <w:szCs w:val="24"/>
+        </w:rPr>
+        <w:t xml:space="preserve"> </w:t>
+      </w:r>
+      <w:r>
+        <w:rPr>
+          <w:rFonts w:ascii="Consolas" w:hAnsi="Consolas" w:cs="Consolas"/>
+          <w:color w:val="A31515"/>
+          <w:szCs w:val="24"/>
+        </w:rPr>
+        <w:t>"Omelet"</w:t>
+      </w:r>
+      <w:r>
+        <w:rPr>
+          <w:rFonts w:ascii="Consolas" w:hAnsi="Consolas" w:cs="Consolas"/>
+          <w:color w:val="000000"/>
+          <w:szCs w:val="24"/>
+        </w:rPr>
+        <w:t xml:space="preserve"> </w:t>
+      </w:r>
+      <w:r>
+        <w:rPr>
+          <w:rFonts w:ascii="Consolas" w:hAnsi="Consolas" w:cs="Consolas"/>
+          <w:color w:val="008080"/>
+          <w:szCs w:val="24"/>
+        </w:rPr>
+        <w:t>&lt;&lt;</w:t>
+      </w:r>
+      <w:r>
+        <w:rPr>
+          <w:rFonts w:ascii="Consolas" w:hAnsi="Consolas" w:cs="Consolas"/>
+          <w:color w:val="000000"/>
+          <w:szCs w:val="24"/>
+        </w:rPr>
+        <w:t xml:space="preserve"> </w:t>
+      </w:r>
+      <w:r>
+        <w:rPr>
+          <w:rFonts w:ascii="Consolas" w:hAnsi="Consolas" w:cs="Consolas"/>
+          <w:color w:val="A31515"/>
+          <w:szCs w:val="24"/>
+        </w:rPr>
+        <w:t>"Tuna Sandwich"</w:t>
+      </w:r>
+      <w:r>
+        <w:rPr>
+          <w:rFonts w:ascii="Consolas" w:hAnsi="Consolas" w:cs="Consolas"/>
+          <w:color w:val="000000"/>
+          <w:szCs w:val="24"/>
+        </w:rPr>
+        <w:t xml:space="preserve"> </w:t>
+      </w:r>
+      <w:r>
+        <w:rPr>
+          <w:rFonts w:ascii="Consolas" w:hAnsi="Consolas" w:cs="Consolas"/>
+          <w:color w:val="008080"/>
+          <w:szCs w:val="24"/>
+        </w:rPr>
+        <w:t>&lt;&lt;</w:t>
+      </w:r>
+      <w:r>
+        <w:rPr>
+          <w:rFonts w:ascii="Consolas" w:hAnsi="Consolas" w:cs="Consolas"/>
+          <w:color w:val="000000"/>
+          <w:szCs w:val="24"/>
+        </w:rPr>
+        <w:t xml:space="preserve"> </w:t>
+      </w:r>
+      <w:r>
+        <w:rPr>
+          <w:rFonts w:ascii="Consolas" w:hAnsi="Consolas" w:cs="Consolas"/>
+          <w:color w:val="A31515"/>
+          <w:szCs w:val="24"/>
+        </w:rPr>
+        <w:t>"California Rolls"</w:t>
+      </w:r>
+      <w:r>
+        <w:rPr>
+          <w:rFonts w:ascii="Consolas" w:hAnsi="Consolas" w:cs="Consolas"/>
+          <w:color w:val="000000"/>
+          <w:szCs w:val="24"/>
+        </w:rPr>
+        <w:t>;</w:t>
+      </w:r>
+      <w:r>
+        <w:rPr>
+          <w:rFonts w:ascii="Consolas" w:hAnsi="Consolas" w:cs="Consolas"/>
+          <w:color w:val="000000"/>
+          <w:szCs w:val="24"/>
+        </w:rPr>
+        <w:br/>
+      </w:r>
+      <w:r>
+        <w:rPr>
+          <w:rFonts w:ascii="Consolas" w:hAnsi="Consolas" w:cs="Consolas"/>
+          <w:color w:val="0000FF"/>
+          <w:sz w:val="19"/>
+          <w:szCs w:val="19"/>
+        </w:rPr>
+        <w:t>if</w:t>
+      </w:r>
+      <w:r>
+        <w:rPr>
+          <w:rFonts w:ascii="Consolas" w:hAnsi="Consolas" w:cs="Consolas"/>
+          <w:color w:val="000000"/>
+          <w:sz w:val="19"/>
+          <w:szCs w:val="19"/>
+        </w:rPr>
+        <w:t xml:space="preserve"> (M) {</w:t>
+      </w:r>
+    </w:p>
+    <w:p>
+      <w:pPr>
+        <w:pStyle w:val="ListParagraph"/>
+        <w:spacing w:after="0" w:line="240" w:lineRule="auto"/>
+        <w:rPr>
+          <w:rFonts w:ascii="Consolas" w:hAnsi="Consolas" w:cs="Consolas"/>
+          <w:color w:val="000000"/>
+          <w:sz w:val="19"/>
+          <w:szCs w:val="19"/>
+        </w:rPr>
+      </w:pPr>
+      <w:r>
+        <w:rPr>
+          <w:rFonts w:ascii="Consolas" w:hAnsi="Consolas" w:cs="Consolas"/>
+          <w:color w:val="2B91AF"/>
+          <w:szCs w:val="24"/>
+        </w:rPr>
+        <w:t xml:space="preserve">  </w:t>
+      </w:r>
+      <w:r>
+        <w:rPr>
+          <w:rFonts w:ascii="Consolas" w:hAnsi="Consolas" w:cs="Consolas"/>
+          <w:color w:val="000000"/>
+          <w:sz w:val="19"/>
+          <w:szCs w:val="19"/>
+        </w:rPr>
+        <w:t xml:space="preserve">cout </w:t>
+      </w:r>
+      <w:r>
+        <w:rPr>
+          <w:rFonts w:ascii="Consolas" w:hAnsi="Consolas" w:cs="Consolas"/>
+          <w:color w:val="008080"/>
+          <w:sz w:val="19"/>
+          <w:szCs w:val="19"/>
+        </w:rPr>
+        <w:t>&lt;&lt;</w:t>
+      </w:r>
+      <w:r>
+        <w:rPr>
+          <w:rFonts w:ascii="Consolas" w:hAnsi="Consolas" w:cs="Consolas"/>
+          <w:color w:val="000000"/>
+          <w:sz w:val="19"/>
+          <w:szCs w:val="19"/>
+        </w:rPr>
+        <w:t xml:space="preserve"> </w:t>
+      </w:r>
+      <w:r>
+        <w:rPr>
+          <w:rFonts w:ascii="Consolas" w:hAnsi="Consolas" w:cs="Consolas"/>
+          <w:color w:val="A31515"/>
+          <w:sz w:val="19"/>
+          <w:szCs w:val="19"/>
+        </w:rPr>
+        <w:t>"The "</w:t>
+      </w:r>
+      <w:r>
+        <w:rPr>
+          <w:rFonts w:ascii="Consolas" w:hAnsi="Consolas" w:cs="Consolas"/>
+          <w:color w:val="000000"/>
+          <w:sz w:val="19"/>
+          <w:szCs w:val="19"/>
+        </w:rPr>
+        <w:t xml:space="preserve"> </w:t>
+      </w:r>
+      <w:r>
+        <w:rPr>
+          <w:rFonts w:ascii="Consolas" w:hAnsi="Consolas" w:cs="Consolas"/>
+          <w:color w:val="008080"/>
+          <w:sz w:val="19"/>
+          <w:szCs w:val="19"/>
+        </w:rPr>
+        <w:t>&lt;&lt;</w:t>
+      </w:r>
+      <w:r>
+        <w:rPr>
+          <w:rFonts w:ascii="Consolas" w:hAnsi="Consolas" w:cs="Consolas"/>
+          <w:color w:val="000000"/>
+          <w:sz w:val="19"/>
+          <w:szCs w:val="19"/>
+        </w:rPr>
+        <w:t xml:space="preserve"> m1 </w:t>
+      </w:r>
+      <w:r>
+        <w:rPr>
+          <w:rFonts w:ascii="Consolas" w:hAnsi="Consolas" w:cs="Consolas"/>
+          <w:color w:val="008080"/>
+          <w:sz w:val="19"/>
+          <w:szCs w:val="19"/>
+        </w:rPr>
+        <w:t>&lt;&lt;</w:t>
+      </w:r>
+      <w:r>
+        <w:rPr>
+          <w:rFonts w:ascii="Consolas" w:hAnsi="Consolas" w:cs="Consolas"/>
+          <w:color w:val="000000"/>
+          <w:sz w:val="19"/>
+          <w:szCs w:val="19"/>
+        </w:rPr>
+        <w:t xml:space="preserve"> </w:t>
+      </w:r>
+      <w:r>
+        <w:rPr>
+          <w:rFonts w:ascii="Consolas" w:hAnsi="Consolas" w:cs="Consolas"/>
+          <w:color w:val="A31515"/>
+          <w:sz w:val="19"/>
+          <w:szCs w:val="19"/>
+        </w:rPr>
+        <w:t>" is not empty and has "</w:t>
+      </w:r>
+      <w:r>
+        <w:rPr>
+          <w:rFonts w:ascii="Consolas" w:hAnsi="Consolas" w:cs="Consolas"/>
+          <w:color w:val="000000"/>
+          <w:sz w:val="19"/>
+          <w:szCs w:val="19"/>
+        </w:rPr>
+        <w:t xml:space="preserve"> </w:t>
+      </w:r>
+    </w:p>
+    <w:p>
+      <w:pPr>
+        <w:pStyle w:val="ListParagraph"/>
+        <w:spacing w:after="0" w:line="240" w:lineRule="auto"/>
+        <w:rPr>
+          <w:rFonts w:ascii="Consolas" w:hAnsi="Consolas" w:cs="Consolas"/>
+          <w:color w:val="000000"/>
+          <w:sz w:val="19"/>
+          <w:szCs w:val="19"/>
+        </w:rPr>
+      </w:pPr>
+      <w:r>
+        <w:rPr>
+          <w:rFonts w:ascii="Consolas" w:hAnsi="Consolas" w:cs="Consolas"/>
+          <w:color w:val="000000"/>
+          <w:sz w:val="19"/>
+          <w:szCs w:val="19"/>
+        </w:rPr>
+        <w:t xml:space="preserve">        </w:t>
+      </w:r>
+      <w:r>
+        <w:rPr>
+          <w:rFonts w:ascii="Consolas" w:hAnsi="Consolas" w:cs="Consolas"/>
+          <w:color w:val="008080"/>
+          <w:sz w:val="19"/>
+          <w:szCs w:val="19"/>
+        </w:rPr>
+        <w:t>&lt;&lt;</w:t>
+      </w:r>
+      <w:r>
+        <w:rPr>
+          <w:rFonts w:ascii="Consolas" w:hAnsi="Consolas" w:cs="Consolas"/>
+          <w:color w:val="000000"/>
+          <w:sz w:val="19"/>
+          <w:szCs w:val="19"/>
+        </w:rPr>
+        <w:t xml:space="preserve"> </w:t>
+      </w:r>
+      <w:r>
+        <w:rPr>
+          <w:rFonts w:ascii="Consolas" w:hAnsi="Consolas" w:cs="Consolas"/>
+          <w:color w:val="0000FF"/>
+          <w:sz w:val="19"/>
+          <w:szCs w:val="19"/>
+        </w:rPr>
+        <w:t>unsigned</w:t>
+      </w:r>
+      <w:r>
+        <w:rPr>
+          <w:rFonts w:ascii="Consolas" w:hAnsi="Consolas" w:cs="Consolas"/>
+          <w:color w:val="000000"/>
+          <w:sz w:val="19"/>
+          <w:szCs w:val="19"/>
+        </w:rPr>
+        <w:t xml:space="preserve"> </w:t>
+      </w:r>
+      <w:r>
+        <w:rPr>
+          <w:rFonts w:ascii="Consolas" w:hAnsi="Consolas" w:cs="Consolas"/>
+          <w:color w:val="0000FF"/>
+          <w:sz w:val="19"/>
+          <w:szCs w:val="19"/>
+        </w:rPr>
+        <w:t>int</w:t>
+      </w:r>
+      <w:r>
+        <w:rPr>
+          <w:rFonts w:ascii="Consolas" w:hAnsi="Consolas" w:cs="Consolas"/>
+          <w:color w:val="000000"/>
+          <w:sz w:val="19"/>
+          <w:szCs w:val="19"/>
+        </w:rPr>
+        <w:t xml:space="preserve">(m1) </w:t>
+      </w:r>
+      <w:r>
+        <w:rPr>
+          <w:rFonts w:ascii="Consolas" w:hAnsi="Consolas" w:cs="Consolas"/>
+          <w:color w:val="008080"/>
+          <w:sz w:val="19"/>
+          <w:szCs w:val="19"/>
+        </w:rPr>
+        <w:t>&lt;&lt;</w:t>
+      </w:r>
+      <w:r>
+        <w:rPr>
+          <w:rFonts w:ascii="Consolas" w:hAnsi="Consolas" w:cs="Consolas"/>
+          <w:color w:val="000000"/>
+          <w:sz w:val="19"/>
+          <w:szCs w:val="19"/>
+        </w:rPr>
+        <w:t xml:space="preserve"> </w:t>
+      </w:r>
+      <w:r>
+        <w:rPr>
+          <w:rFonts w:ascii="Consolas" w:hAnsi="Consolas" w:cs="Consolas"/>
+          <w:color w:val="A31515"/>
+          <w:sz w:val="19"/>
+          <w:szCs w:val="19"/>
+        </w:rPr>
+        <w:t>" menu items."</w:t>
+      </w:r>
+      <w:r>
+        <w:rPr>
+          <w:rFonts w:ascii="Consolas" w:hAnsi="Consolas" w:cs="Consolas"/>
+          <w:color w:val="000000"/>
+          <w:sz w:val="19"/>
+          <w:szCs w:val="19"/>
+        </w:rPr>
+        <w:t xml:space="preserve"> </w:t>
+      </w:r>
+      <w:r>
+        <w:rPr>
+          <w:rFonts w:ascii="Consolas" w:hAnsi="Consolas" w:cs="Consolas"/>
+          <w:color w:val="008080"/>
+          <w:sz w:val="19"/>
+          <w:szCs w:val="19"/>
+        </w:rPr>
+        <w:t>&lt;&lt;</w:t>
+      </w:r>
+      <w:r>
+        <w:rPr>
+          <w:rFonts w:ascii="Consolas" w:hAnsi="Consolas" w:cs="Consolas"/>
+          <w:color w:val="000000"/>
+          <w:sz w:val="19"/>
+          <w:szCs w:val="19"/>
+        </w:rPr>
+        <w:t xml:space="preserve"> </w:t>
+      </w:r>
+      <w:proofErr w:type="spellStart"/>
+      <w:r>
+        <w:rPr>
+          <w:rFonts w:ascii="Consolas" w:hAnsi="Consolas" w:cs="Consolas"/>
+          <w:color w:val="000000"/>
+          <w:sz w:val="19"/>
+          <w:szCs w:val="19"/>
+        </w:rPr>
+        <w:t>endl</w:t>
+      </w:r>
+      <w:proofErr w:type="spellEnd"/>
+      <w:r>
+        <w:rPr>
+          <w:rFonts w:ascii="Consolas" w:hAnsi="Consolas" w:cs="Consolas"/>
+          <w:color w:val="000000"/>
+          <w:sz w:val="19"/>
+          <w:szCs w:val="19"/>
+        </w:rPr>
+        <w:t>;</w:t>
+      </w:r>
+    </w:p>
+    <w:p>
+      <w:pPr>
+        <w:pStyle w:val="ListParagraph"/>
+        <w:spacing w:after="0" w:line="240" w:lineRule="auto"/>
+        <w:rPr>
+          <w:rFonts w:ascii="Consolas" w:hAnsi="Consolas" w:cs="Consolas"/>
+          <w:color w:val="000000"/>
+          <w:sz w:val="19"/>
+          <w:szCs w:val="19"/>
+        </w:rPr>
+      </w:pPr>
+      <w:r>
+        <w:rPr>
+          <w:rFonts w:ascii="Consolas" w:hAnsi="Consolas" w:cs="Consolas"/>
+          <w:color w:val="000000"/>
+          <w:sz w:val="19"/>
+          <w:szCs w:val="19"/>
+        </w:rPr>
+        <w:t>}</w:t>
+      </w:r>
+    </w:p>
+    <w:p>
+      <w:pPr>
+        <w:pStyle w:val="ListParagraph"/>
+        <w:spacing w:after="0" w:line="240" w:lineRule="auto"/>
+        <w:rPr>
+          <w:sz w:val="36"/>
+          <w:szCs w:val="32"/>
+        </w:rPr>
+      </w:pPr>
+      <w:r>
+        <w:t>Will print the following:</w:t>
+      </w:r>
+      <w:r>
+        <w:br/>
+      </w:r>
+      <w:r>
+        <w:rPr>
+          <w:rFonts w:ascii="Consolas" w:hAnsi="Consolas" w:cs="Consolas"/>
+          <w:color w:val="008000"/>
+          <w:szCs w:val="24"/>
+        </w:rPr>
+        <w:t>The Lunch Menu is not empty and has 3 menu items.</w:t>
+      </w:r>
+    </w:p>
+    <w:p>
+      <w:pPr>
+        <w:pStyle w:val="ListParagraph"/>
+        <w:spacing w:after="0" w:line="240" w:lineRule="auto"/>
+        <w:rPr>
+          <w:rFonts w:ascii="Consolas" w:hAnsi="Consolas" w:cs="Consolas"/>
+          <w:color w:val="000000"/>
+          <w:szCs w:val="24"/>
+        </w:rPr>
+      </w:pPr>
+    </w:p>
+    <w:p>
+      <w:pPr>
+        <w:spacing w:line="259" w:lineRule="auto"/>
+        <w:rPr>
+          <w:rFonts w:ascii="Arial" w:eastAsia="Times New Roman" w:hAnsi="Arial" w:cs="Arial"/>
+          <w:b/>
+          <w:bCs/>
+          <w:caps/>
+          <w:color w:val="4599B1"/>
+          <w:sz w:val="27"/>
+          <w:szCs w:val="27"/>
+          <w:lang w:eastAsia="en-CA"/>
+        </w:rPr>
+      </w:pPr>
+      <w:r>
+        <w:rPr>
+          <w:rFonts w:ascii="Arial" w:eastAsia="Times New Roman" w:hAnsi="Arial" w:cs="Arial"/>
+          <w:b/>
+          <w:bCs/>
+          <w:caps/>
+          <w:color w:val="4599B1"/>
+          <w:sz w:val="27"/>
+          <w:szCs w:val="27"/>
+          <w:lang w:eastAsia="en-CA"/>
+        </w:rPr>
+        <w:t>Menu</w:t>
+      </w:r>
+      <w:r>
+        <w:rPr>
+          <w:rFonts w:ascii="Arial" w:eastAsia="Times New Roman" w:hAnsi="Arial" w:cs="Arial"/>
+          <w:b/>
+          <w:bCs/>
+          <w:caps/>
+          <w:color w:val="4599B1"/>
+          <w:sz w:val="27"/>
+          <w:szCs w:val="27"/>
+          <w:lang w:eastAsia="en-CA"/>
+        </w:rPr>
+        <w:t xml:space="preserve"> tester program and execution sample</w:t>
+      </w:r>
+    </w:p>
+    <w:p>
+      <w:pPr>
+        <w:spacing w:after="0" w:line="240" w:lineRule="auto"/>
+      </w:pPr>
+      <w:r>
+        <w:t>To be posted.</w:t>
+      </w:r>
+    </w:p>
+    <w:p>
+      <w:pPr>
+        <w:pStyle w:val="ListParagraph"/>
+        <w:spacing w:after="0" w:line="240" w:lineRule="auto"/>
+        <w:rPr>
+          <w:rFonts w:ascii="Consolas" w:hAnsi="Consolas" w:cs="Consolas"/>
+          <w:color w:val="000000"/>
+          <w:szCs w:val="24"/>
         </w:rPr>
       </w:pPr>
     </w:p>
@@ -4006,6 +5887,119 @@
     </w:lvl>
   </w:abstractNum>
   <w:abstractNum w:abstractNumId="3" w15:restartNumberingAfterBreak="0">
+    <w:nsid w:val="166D7AD1"/>
+    <w:multiLevelType w:val="hybridMultilevel"/>
+    <w:tmpl w:val="BF42FACC"/>
+    <w:lvl w:ilvl="0" w:tplc="796CB6FE">
+      <w:start w:val="2"/>
+      <w:numFmt w:val="bullet"/>
+      <w:lvlText w:val="-"/>
+      <w:lvlJc w:val="left"/>
+      <w:pPr>
+        <w:ind w:left="1080" w:hanging="360"/>
+      </w:pPr>
+      <w:rPr>
+        <w:rFonts w:ascii="Calibri" w:eastAsiaTheme="minorHAnsi" w:hAnsi="Calibri" w:cs="Calibri" w:hint="default"/>
+      </w:rPr>
+    </w:lvl>
+    <w:lvl w:ilvl="1" w:tplc="10090003" w:tentative="1">
+      <w:start w:val="1"/>
+      <w:numFmt w:val="bullet"/>
+      <w:lvlText w:val="o"/>
+      <w:lvlJc w:val="left"/>
+      <w:pPr>
+        <w:ind w:left="1800" w:hanging="360"/>
+      </w:pPr>
+      <w:rPr>
+        <w:rFonts w:ascii="Courier New" w:hAnsi="Courier New" w:cs="Courier New" w:hint="default"/>
+      </w:rPr>
+    </w:lvl>
+    <w:lvl w:ilvl="2" w:tplc="10090005" w:tentative="1">
+      <w:start w:val="1"/>
+      <w:numFmt w:val="bullet"/>
+      <w:lvlText w:val=""/>
+      <w:lvlJc w:val="left"/>
+      <w:pPr>
+        <w:ind w:left="2520" w:hanging="360"/>
+      </w:pPr>
+      <w:rPr>
+        <w:rFonts w:ascii="Wingdings" w:hAnsi="Wingdings" w:hint="default"/>
+      </w:rPr>
+    </w:lvl>
+    <w:lvl w:ilvl="3" w:tplc="10090001" w:tentative="1">
+      <w:start w:val="1"/>
+      <w:numFmt w:val="bullet"/>
+      <w:lvlText w:val=""/>
+      <w:lvlJc w:val="left"/>
+      <w:pPr>
+        <w:ind w:left="3240" w:hanging="360"/>
+      </w:pPr>
+      <w:rPr>
+        <w:rFonts w:ascii="Symbol" w:hAnsi="Symbol" w:hint="default"/>
+      </w:rPr>
+    </w:lvl>
+    <w:lvl w:ilvl="4" w:tplc="10090003" w:tentative="1">
+      <w:start w:val="1"/>
+      <w:numFmt w:val="bullet"/>
+      <w:lvlText w:val="o"/>
+      <w:lvlJc w:val="left"/>
+      <w:pPr>
+        <w:ind w:left="3960" w:hanging="360"/>
+      </w:pPr>
+      <w:rPr>
+        <w:rFonts w:ascii="Courier New" w:hAnsi="Courier New" w:cs="Courier New" w:hint="default"/>
+      </w:rPr>
+    </w:lvl>
+    <w:lvl w:ilvl="5" w:tplc="10090005" w:tentative="1">
+      <w:start w:val="1"/>
+      <w:numFmt w:val="bullet"/>
+      <w:lvlText w:val=""/>
+      <w:lvlJc w:val="left"/>
+      <w:pPr>
+        <w:ind w:left="4680" w:hanging="360"/>
+      </w:pPr>
+      <w:rPr>
+        <w:rFonts w:ascii="Wingdings" w:hAnsi="Wingdings" w:hint="default"/>
+      </w:rPr>
+    </w:lvl>
+    <w:lvl w:ilvl="6" w:tplc="10090001" w:tentative="1">
+      <w:start w:val="1"/>
+      <w:numFmt w:val="bullet"/>
+      <w:lvlText w:val=""/>
+      <w:lvlJc w:val="left"/>
+      <w:pPr>
+        <w:ind w:left="5400" w:hanging="360"/>
+      </w:pPr>
+      <w:rPr>
+        <w:rFonts w:ascii="Symbol" w:hAnsi="Symbol" w:hint="default"/>
+      </w:rPr>
+    </w:lvl>
+    <w:lvl w:ilvl="7" w:tplc="10090003" w:tentative="1">
+      <w:start w:val="1"/>
+      <w:numFmt w:val="bullet"/>
+      <w:lvlText w:val="o"/>
+      <w:lvlJc w:val="left"/>
+      <w:pPr>
+        <w:ind w:left="6120" w:hanging="360"/>
+      </w:pPr>
+      <w:rPr>
+        <w:rFonts w:ascii="Courier New" w:hAnsi="Courier New" w:cs="Courier New" w:hint="default"/>
+      </w:rPr>
+    </w:lvl>
+    <w:lvl w:ilvl="8" w:tplc="10090005" w:tentative="1">
+      <w:start w:val="1"/>
+      <w:numFmt w:val="bullet"/>
+      <w:lvlText w:val=""/>
+      <w:lvlJc w:val="left"/>
+      <w:pPr>
+        <w:ind w:left="6840" w:hanging="360"/>
+      </w:pPr>
+      <w:rPr>
+        <w:rFonts w:ascii="Wingdings" w:hAnsi="Wingdings" w:hint="default"/>
+      </w:rPr>
+    </w:lvl>
+  </w:abstractNum>
+  <w:abstractNum w:abstractNumId="4" w15:restartNumberingAfterBreak="0">
     <w:nsid w:val="17607080"/>
     <w:multiLevelType w:val="hybridMultilevel"/>
     <w:tmpl w:val="73AC171E"/>
@@ -4118,7 +6112,7 @@
       </w:rPr>
     </w:lvl>
   </w:abstractNum>
-  <w:abstractNum w:abstractNumId="4" w15:restartNumberingAfterBreak="0">
+  <w:abstractNum w:abstractNumId="5" w15:restartNumberingAfterBreak="0">
     <w:nsid w:val="1BBA5372"/>
     <w:multiLevelType w:val="hybridMultilevel"/>
     <w:tmpl w:val="F78433EE"/>
@@ -4231,7 +6225,96 @@
       </w:rPr>
     </w:lvl>
   </w:abstractNum>
-  <w:abstractNum w:abstractNumId="5" w15:restartNumberingAfterBreak="0">
+  <w:abstractNum w:abstractNumId="6" w15:restartNumberingAfterBreak="0">
+    <w:nsid w:val="1CD837AB"/>
+    <w:multiLevelType w:val="hybridMultilevel"/>
+    <w:tmpl w:val="DE2E3006"/>
+    <w:lvl w:ilvl="0" w:tplc="A0CEAB44">
+      <w:start w:val="1"/>
+      <w:numFmt w:val="decimal"/>
+      <w:lvlText w:val="%1-"/>
+      <w:lvlJc w:val="left"/>
+      <w:pPr>
+        <w:ind w:left="720" w:hanging="360"/>
+      </w:pPr>
+      <w:rPr>
+        <w:rFonts w:hint="default"/>
+      </w:rPr>
+    </w:lvl>
+    <w:lvl w:ilvl="1" w:tplc="10090019" w:tentative="1">
+      <w:start w:val="1"/>
+      <w:numFmt w:val="lowerLetter"/>
+      <w:lvlText w:val="%2."/>
+      <w:lvlJc w:val="left"/>
+      <w:pPr>
+        <w:ind w:left="1440" w:hanging="360"/>
+      </w:pPr>
+    </w:lvl>
+    <w:lvl w:ilvl="2" w:tplc="1009001B" w:tentative="1">
+      <w:start w:val="1"/>
+      <w:numFmt w:val="lowerRoman"/>
+      <w:lvlText w:val="%3."/>
+      <w:lvlJc w:val="right"/>
+      <w:pPr>
+        <w:ind w:left="2160" w:hanging="180"/>
+      </w:pPr>
+    </w:lvl>
+    <w:lvl w:ilvl="3" w:tplc="1009000F" w:tentative="1">
+      <w:start w:val="1"/>
+      <w:numFmt w:val="decimal"/>
+      <w:lvlText w:val="%4."/>
+      <w:lvlJc w:val="left"/>
+      <w:pPr>
+        <w:ind w:left="2880" w:hanging="360"/>
+      </w:pPr>
+    </w:lvl>
+    <w:lvl w:ilvl="4" w:tplc="10090019" w:tentative="1">
+      <w:start w:val="1"/>
+      <w:numFmt w:val="lowerLetter"/>
+      <w:lvlText w:val="%5."/>
+      <w:lvlJc w:val="left"/>
+      <w:pPr>
+        <w:ind w:left="3600" w:hanging="360"/>
+      </w:pPr>
+    </w:lvl>
+    <w:lvl w:ilvl="5" w:tplc="1009001B" w:tentative="1">
+      <w:start w:val="1"/>
+      <w:numFmt w:val="lowerRoman"/>
+      <w:lvlText w:val="%6."/>
+      <w:lvlJc w:val="right"/>
+      <w:pPr>
+        <w:ind w:left="4320" w:hanging="180"/>
+      </w:pPr>
+    </w:lvl>
+    <w:lvl w:ilvl="6" w:tplc="1009000F" w:tentative="1">
+      <w:start w:val="1"/>
+      <w:numFmt w:val="decimal"/>
+      <w:lvlText w:val="%7."/>
+      <w:lvlJc w:val="left"/>
+      <w:pPr>
+        <w:ind w:left="5040" w:hanging="360"/>
+      </w:pPr>
+    </w:lvl>
+    <w:lvl w:ilvl="7" w:tplc="10090019" w:tentative="1">
+      <w:start w:val="1"/>
+      <w:numFmt w:val="lowerLetter"/>
+      <w:lvlText w:val="%8."/>
+      <w:lvlJc w:val="left"/>
+      <w:pPr>
+        <w:ind w:left="5760" w:hanging="360"/>
+      </w:pPr>
+    </w:lvl>
+    <w:lvl w:ilvl="8" w:tplc="1009001B" w:tentative="1">
+      <w:start w:val="1"/>
+      <w:numFmt w:val="lowerRoman"/>
+      <w:lvlText w:val="%9."/>
+      <w:lvlJc w:val="right"/>
+      <w:pPr>
+        <w:ind w:left="6480" w:hanging="180"/>
+      </w:pPr>
+    </w:lvl>
+  </w:abstractNum>
+  <w:abstractNum w:abstractNumId="7" w15:restartNumberingAfterBreak="0">
     <w:nsid w:val="1E933249"/>
     <w:multiLevelType w:val="hybridMultilevel"/>
     <w:tmpl w:val="BE2AFF20"/>
@@ -4344,7 +6427,7 @@
       </w:rPr>
     </w:lvl>
   </w:abstractNum>
-  <w:abstractNum w:abstractNumId="6" w15:restartNumberingAfterBreak="0">
+  <w:abstractNum w:abstractNumId="8" w15:restartNumberingAfterBreak="0">
     <w:nsid w:val="1EDD3947"/>
     <w:multiLevelType w:val="hybridMultilevel"/>
     <w:tmpl w:val="47305940"/>
@@ -4457,7 +6540,96 @@
       </w:rPr>
     </w:lvl>
   </w:abstractNum>
-  <w:abstractNum w:abstractNumId="7" w15:restartNumberingAfterBreak="0">
+  <w:abstractNum w:abstractNumId="9" w15:restartNumberingAfterBreak="0">
+    <w:nsid w:val="1F0B2A2B"/>
+    <w:multiLevelType w:val="hybridMultilevel"/>
+    <w:tmpl w:val="65F606EA"/>
+    <w:lvl w:ilvl="0" w:tplc="2E4EE19A">
+      <w:start w:val="1"/>
+      <w:numFmt w:val="decimal"/>
+      <w:lvlText w:val="%1-"/>
+      <w:lvlJc w:val="left"/>
+      <w:pPr>
+        <w:ind w:left="720" w:hanging="360"/>
+      </w:pPr>
+      <w:rPr>
+        <w:rFonts w:hint="default"/>
+      </w:rPr>
+    </w:lvl>
+    <w:lvl w:ilvl="1" w:tplc="10090019" w:tentative="1">
+      <w:start w:val="1"/>
+      <w:numFmt w:val="lowerLetter"/>
+      <w:lvlText w:val="%2."/>
+      <w:lvlJc w:val="left"/>
+      <w:pPr>
+        <w:ind w:left="1440" w:hanging="360"/>
+      </w:pPr>
+    </w:lvl>
+    <w:lvl w:ilvl="2" w:tplc="1009001B" w:tentative="1">
+      <w:start w:val="1"/>
+      <w:numFmt w:val="lowerRoman"/>
+      <w:lvlText w:val="%3."/>
+      <w:lvlJc w:val="right"/>
+      <w:pPr>
+        <w:ind w:left="2160" w:hanging="180"/>
+      </w:pPr>
+    </w:lvl>
+    <w:lvl w:ilvl="3" w:tplc="1009000F" w:tentative="1">
+      <w:start w:val="1"/>
+      <w:numFmt w:val="decimal"/>
+      <w:lvlText w:val="%4."/>
+      <w:lvlJc w:val="left"/>
+      <w:pPr>
+        <w:ind w:left="2880" w:hanging="360"/>
+      </w:pPr>
+    </w:lvl>
+    <w:lvl w:ilvl="4" w:tplc="10090019" w:tentative="1">
+      <w:start w:val="1"/>
+      <w:numFmt w:val="lowerLetter"/>
+      <w:lvlText w:val="%5."/>
+      <w:lvlJc w:val="left"/>
+      <w:pPr>
+        <w:ind w:left="3600" w:hanging="360"/>
+      </w:pPr>
+    </w:lvl>
+    <w:lvl w:ilvl="5" w:tplc="1009001B" w:tentative="1">
+      <w:start w:val="1"/>
+      <w:numFmt w:val="lowerRoman"/>
+      <w:lvlText w:val="%6."/>
+      <w:lvlJc w:val="right"/>
+      <w:pPr>
+        <w:ind w:left="4320" w:hanging="180"/>
+      </w:pPr>
+    </w:lvl>
+    <w:lvl w:ilvl="6" w:tplc="1009000F" w:tentative="1">
+      <w:start w:val="1"/>
+      <w:numFmt w:val="decimal"/>
+      <w:lvlText w:val="%7."/>
+      <w:lvlJc w:val="left"/>
+      <w:pPr>
+        <w:ind w:left="5040" w:hanging="360"/>
+      </w:pPr>
+    </w:lvl>
+    <w:lvl w:ilvl="7" w:tplc="10090019" w:tentative="1">
+      <w:start w:val="1"/>
+      <w:numFmt w:val="lowerLetter"/>
+      <w:lvlText w:val="%8."/>
+      <w:lvlJc w:val="left"/>
+      <w:pPr>
+        <w:ind w:left="5760" w:hanging="360"/>
+      </w:pPr>
+    </w:lvl>
+    <w:lvl w:ilvl="8" w:tplc="1009001B" w:tentative="1">
+      <w:start w:val="1"/>
+      <w:numFmt w:val="lowerRoman"/>
+      <w:lvlText w:val="%9."/>
+      <w:lvlJc w:val="right"/>
+      <w:pPr>
+        <w:ind w:left="6480" w:hanging="180"/>
+      </w:pPr>
+    </w:lvl>
+  </w:abstractNum>
+  <w:abstractNum w:abstractNumId="10" w15:restartNumberingAfterBreak="0">
     <w:nsid w:val="2759302A"/>
     <w:multiLevelType w:val="hybridMultilevel"/>
     <w:tmpl w:val="FCF854E8"/>
@@ -4570,7 +6742,7 @@
       </w:rPr>
     </w:lvl>
   </w:abstractNum>
-  <w:abstractNum w:abstractNumId="8" w15:restartNumberingAfterBreak="0">
+  <w:abstractNum w:abstractNumId="11" w15:restartNumberingAfterBreak="0">
     <w:nsid w:val="3249451F"/>
     <w:multiLevelType w:val="hybridMultilevel"/>
     <w:tmpl w:val="14C4E192"/>
@@ -4683,7 +6855,97 @@
       </w:rPr>
     </w:lvl>
   </w:abstractNum>
-  <w:abstractNum w:abstractNumId="9" w15:restartNumberingAfterBreak="0">
+  <w:abstractNum w:abstractNumId="12" w15:restartNumberingAfterBreak="0">
+    <w:nsid w:val="35A24C9F"/>
+    <w:multiLevelType w:val="hybridMultilevel"/>
+    <w:tmpl w:val="DBF83700"/>
+    <w:lvl w:ilvl="0" w:tplc="2B8CDF4A">
+      <w:start w:val="1"/>
+      <w:numFmt w:val="decimal"/>
+      <w:lvlText w:val="%1-"/>
+      <w:lvlJc w:val="left"/>
+      <w:pPr>
+        <w:ind w:left="1260" w:hanging="405"/>
+      </w:pPr>
+      <w:rPr>
+        <w:rFonts w:hint="default"/>
+        <w:color w:val="008000"/>
+      </w:rPr>
+    </w:lvl>
+    <w:lvl w:ilvl="1" w:tplc="10090019" w:tentative="1">
+      <w:start w:val="1"/>
+      <w:numFmt w:val="lowerLetter"/>
+      <w:lvlText w:val="%2."/>
+      <w:lvlJc w:val="left"/>
+      <w:pPr>
+        <w:ind w:left="1935" w:hanging="360"/>
+      </w:pPr>
+    </w:lvl>
+    <w:lvl w:ilvl="2" w:tplc="1009001B" w:tentative="1">
+      <w:start w:val="1"/>
+      <w:numFmt w:val="lowerRoman"/>
+      <w:lvlText w:val="%3."/>
+      <w:lvlJc w:val="right"/>
+      <w:pPr>
+        <w:ind w:left="2655" w:hanging="180"/>
+      </w:pPr>
+    </w:lvl>
+    <w:lvl w:ilvl="3" w:tplc="1009000F" w:tentative="1">
+      <w:start w:val="1"/>
+      <w:numFmt w:val="decimal"/>
+      <w:lvlText w:val="%4."/>
+      <w:lvlJc w:val="left"/>
+      <w:pPr>
+        <w:ind w:left="3375" w:hanging="360"/>
+      </w:pPr>
+    </w:lvl>
+    <w:lvl w:ilvl="4" w:tplc="10090019" w:tentative="1">
+      <w:start w:val="1"/>
+      <w:numFmt w:val="lowerLetter"/>
+      <w:lvlText w:val="%5."/>
+      <w:lvlJc w:val="left"/>
+      <w:pPr>
+        <w:ind w:left="4095" w:hanging="360"/>
+      </w:pPr>
+    </w:lvl>
+    <w:lvl w:ilvl="5" w:tplc="1009001B" w:tentative="1">
+      <w:start w:val="1"/>
+      <w:numFmt w:val="lowerRoman"/>
+      <w:lvlText w:val="%6."/>
+      <w:lvlJc w:val="right"/>
+      <w:pPr>
+        <w:ind w:left="4815" w:hanging="180"/>
+      </w:pPr>
+    </w:lvl>
+    <w:lvl w:ilvl="6" w:tplc="1009000F" w:tentative="1">
+      <w:start w:val="1"/>
+      <w:numFmt w:val="decimal"/>
+      <w:lvlText w:val="%7."/>
+      <w:lvlJc w:val="left"/>
+      <w:pPr>
+        <w:ind w:left="5535" w:hanging="360"/>
+      </w:pPr>
+    </w:lvl>
+    <w:lvl w:ilvl="7" w:tplc="10090019" w:tentative="1">
+      <w:start w:val="1"/>
+      <w:numFmt w:val="lowerLetter"/>
+      <w:lvlText w:val="%8."/>
+      <w:lvlJc w:val="left"/>
+      <w:pPr>
+        <w:ind w:left="6255" w:hanging="360"/>
+      </w:pPr>
+    </w:lvl>
+    <w:lvl w:ilvl="8" w:tplc="1009001B" w:tentative="1">
+      <w:start w:val="1"/>
+      <w:numFmt w:val="lowerRoman"/>
+      <w:lvlText w:val="%9."/>
+      <w:lvlJc w:val="right"/>
+      <w:pPr>
+        <w:ind w:left="6975" w:hanging="180"/>
+      </w:pPr>
+    </w:lvl>
+  </w:abstractNum>
+  <w:abstractNum w:abstractNumId="13" w15:restartNumberingAfterBreak="0">
     <w:nsid w:val="38141BCD"/>
     <w:multiLevelType w:val="hybridMultilevel"/>
     <w:tmpl w:val="55C0066A"/>
@@ -4796,7 +7058,7 @@
       </w:rPr>
     </w:lvl>
   </w:abstractNum>
-  <w:abstractNum w:abstractNumId="10" w15:restartNumberingAfterBreak="0">
+  <w:abstractNum w:abstractNumId="14" w15:restartNumberingAfterBreak="0">
     <w:nsid w:val="3C8D3E56"/>
     <w:multiLevelType w:val="hybridMultilevel"/>
     <w:tmpl w:val="63201854"/>
@@ -4908,7 +7170,7 @@
       </w:rPr>
     </w:lvl>
   </w:abstractNum>
-  <w:abstractNum w:abstractNumId="11" w15:restartNumberingAfterBreak="0">
+  <w:abstractNum w:abstractNumId="15" w15:restartNumberingAfterBreak="0">
     <w:nsid w:val="3D2B69B4"/>
     <w:multiLevelType w:val="hybridMultilevel"/>
     <w:tmpl w:val="C04255F0"/>
@@ -5021,7 +7283,7 @@
       </w:rPr>
     </w:lvl>
   </w:abstractNum>
-  <w:abstractNum w:abstractNumId="12" w15:restartNumberingAfterBreak="0">
+  <w:abstractNum w:abstractNumId="16" w15:restartNumberingAfterBreak="0">
     <w:nsid w:val="3F845B5C"/>
     <w:multiLevelType w:val="hybridMultilevel"/>
     <w:tmpl w:val="4482B70C"/>
@@ -5133,7 +7395,7 @@
       </w:rPr>
     </w:lvl>
   </w:abstractNum>
-  <w:abstractNum w:abstractNumId="13" w15:restartNumberingAfterBreak="0">
+  <w:abstractNum w:abstractNumId="17" w15:restartNumberingAfterBreak="0">
     <w:nsid w:val="44651E9D"/>
     <w:multiLevelType w:val="hybridMultilevel"/>
     <w:tmpl w:val="C3E26CB6"/>
@@ -5222,7 +7484,7 @@
       </w:pPr>
     </w:lvl>
   </w:abstractNum>
-  <w:abstractNum w:abstractNumId="14" w15:restartNumberingAfterBreak="0">
+  <w:abstractNum w:abstractNumId="18" w15:restartNumberingAfterBreak="0">
     <w:nsid w:val="447A34F1"/>
     <w:multiLevelType w:val="hybridMultilevel"/>
     <w:tmpl w:val="7A86E840"/>
@@ -5335,7 +7597,7 @@
       </w:rPr>
     </w:lvl>
   </w:abstractNum>
-  <w:abstractNum w:abstractNumId="15" w15:restartNumberingAfterBreak="0">
+  <w:abstractNum w:abstractNumId="19" w15:restartNumberingAfterBreak="0">
     <w:nsid w:val="45BF6C6C"/>
     <w:multiLevelType w:val="hybridMultilevel"/>
     <w:tmpl w:val="2160C140"/>
@@ -5448,7 +7710,7 @@
       </w:rPr>
     </w:lvl>
   </w:abstractNum>
-  <w:abstractNum w:abstractNumId="16" w15:restartNumberingAfterBreak="0">
+  <w:abstractNum w:abstractNumId="20" w15:restartNumberingAfterBreak="0">
     <w:nsid w:val="590F5A66"/>
     <w:multiLevelType w:val="hybridMultilevel"/>
     <w:tmpl w:val="628ADEE6"/>
@@ -5561,7 +7823,7 @@
       </w:rPr>
     </w:lvl>
   </w:abstractNum>
-  <w:abstractNum w:abstractNumId="17" w15:restartNumberingAfterBreak="0">
+  <w:abstractNum w:abstractNumId="21" w15:restartNumberingAfterBreak="0">
     <w:nsid w:val="59BE23F7"/>
     <w:multiLevelType w:val="hybridMultilevel"/>
     <w:tmpl w:val="E41EF158"/>
@@ -5674,7 +7936,7 @@
       </w:rPr>
     </w:lvl>
   </w:abstractNum>
-  <w:abstractNum w:abstractNumId="18" w15:restartNumberingAfterBreak="0">
+  <w:abstractNum w:abstractNumId="22" w15:restartNumberingAfterBreak="0">
     <w:nsid w:val="6CAE27C2"/>
     <w:multiLevelType w:val="hybridMultilevel"/>
     <w:tmpl w:val="7D9A08AA"/>
@@ -5787,7 +8049,7 @@
       </w:rPr>
     </w:lvl>
   </w:abstractNum>
-  <w:abstractNum w:abstractNumId="19" w15:restartNumberingAfterBreak="0">
+  <w:abstractNum w:abstractNumId="23" w15:restartNumberingAfterBreak="0">
     <w:nsid w:val="73A55E4C"/>
     <w:multiLevelType w:val="hybridMultilevel"/>
     <w:tmpl w:val="BC64CD12"/>
@@ -5900,7 +8162,7 @@
       </w:rPr>
     </w:lvl>
   </w:abstractNum>
-  <w:abstractNum w:abstractNumId="20" w15:restartNumberingAfterBreak="0">
+  <w:abstractNum w:abstractNumId="24" w15:restartNumberingAfterBreak="0">
     <w:nsid w:val="7561540E"/>
     <w:multiLevelType w:val="hybridMultilevel"/>
     <w:tmpl w:val="D5AA6E2C"/>
@@ -6013,7 +8275,7 @@
       </w:rPr>
     </w:lvl>
   </w:abstractNum>
-  <w:abstractNum w:abstractNumId="21" w15:restartNumberingAfterBreak="0">
+  <w:abstractNum w:abstractNumId="25" w15:restartNumberingAfterBreak="0">
     <w:nsid w:val="77B65D1F"/>
     <w:multiLevelType w:val="hybridMultilevel"/>
     <w:tmpl w:val="505AF6DC"/>
@@ -6125,7 +8387,7 @@
       </w:rPr>
     </w:lvl>
   </w:abstractNum>
-  <w:abstractNum w:abstractNumId="22" w15:restartNumberingAfterBreak="0">
+  <w:abstractNum w:abstractNumId="26" w15:restartNumberingAfterBreak="0">
     <w:nsid w:val="77D61B8F"/>
     <w:multiLevelType w:val="hybridMultilevel"/>
     <w:tmpl w:val="FB660690"/>
@@ -6238,7 +8500,7 @@
       </w:rPr>
     </w:lvl>
   </w:abstractNum>
-  <w:abstractNum w:abstractNumId="23" w15:restartNumberingAfterBreak="0">
+  <w:abstractNum w:abstractNumId="27" w15:restartNumberingAfterBreak="0">
     <w:nsid w:val="7DB908F5"/>
     <w:multiLevelType w:val="hybridMultilevel"/>
     <w:tmpl w:val="B240D954"/>
@@ -6339,6 +8601,119 @@
       </w:rPr>
     </w:lvl>
     <w:lvl w:ilvl="8" w:tplc="04090005" w:tentative="1">
+      <w:start w:val="1"/>
+      <w:numFmt w:val="bullet"/>
+      <w:lvlText w:val=""/>
+      <w:lvlJc w:val="left"/>
+      <w:pPr>
+        <w:ind w:left="6480" w:hanging="360"/>
+      </w:pPr>
+      <w:rPr>
+        <w:rFonts w:ascii="Wingdings" w:hAnsi="Wingdings" w:hint="default"/>
+      </w:rPr>
+    </w:lvl>
+  </w:abstractNum>
+  <w:abstractNum w:abstractNumId="28" w15:restartNumberingAfterBreak="0">
+    <w:nsid w:val="7E240D0E"/>
+    <w:multiLevelType w:val="hybridMultilevel"/>
+    <w:tmpl w:val="C9FA161C"/>
+    <w:lvl w:ilvl="0" w:tplc="B6E02304">
+      <w:start w:val="2"/>
+      <w:numFmt w:val="bullet"/>
+      <w:lvlText w:val="-"/>
+      <w:lvlJc w:val="left"/>
+      <w:pPr>
+        <w:ind w:left="720" w:hanging="360"/>
+      </w:pPr>
+      <w:rPr>
+        <w:rFonts w:ascii="Calibri" w:eastAsiaTheme="minorHAnsi" w:hAnsi="Calibri" w:cs="Calibri" w:hint="default"/>
+      </w:rPr>
+    </w:lvl>
+    <w:lvl w:ilvl="1" w:tplc="10090003" w:tentative="1">
+      <w:start w:val="1"/>
+      <w:numFmt w:val="bullet"/>
+      <w:lvlText w:val="o"/>
+      <w:lvlJc w:val="left"/>
+      <w:pPr>
+        <w:ind w:left="1440" w:hanging="360"/>
+      </w:pPr>
+      <w:rPr>
+        <w:rFonts w:ascii="Courier New" w:hAnsi="Courier New" w:cs="Courier New" w:hint="default"/>
+      </w:rPr>
+    </w:lvl>
+    <w:lvl w:ilvl="2" w:tplc="10090005" w:tentative="1">
+      <w:start w:val="1"/>
+      <w:numFmt w:val="bullet"/>
+      <w:lvlText w:val=""/>
+      <w:lvlJc w:val="left"/>
+      <w:pPr>
+        <w:ind w:left="2160" w:hanging="360"/>
+      </w:pPr>
+      <w:rPr>
+        <w:rFonts w:ascii="Wingdings" w:hAnsi="Wingdings" w:hint="default"/>
+      </w:rPr>
+    </w:lvl>
+    <w:lvl w:ilvl="3" w:tplc="10090001" w:tentative="1">
+      <w:start w:val="1"/>
+      <w:numFmt w:val="bullet"/>
+      <w:lvlText w:val=""/>
+      <w:lvlJc w:val="left"/>
+      <w:pPr>
+        <w:ind w:left="2880" w:hanging="360"/>
+      </w:pPr>
+      <w:rPr>
+        <w:rFonts w:ascii="Symbol" w:hAnsi="Symbol" w:hint="default"/>
+      </w:rPr>
+    </w:lvl>
+    <w:lvl w:ilvl="4" w:tplc="10090003" w:tentative="1">
+      <w:start w:val="1"/>
+      <w:numFmt w:val="bullet"/>
+      <w:lvlText w:val="o"/>
+      <w:lvlJc w:val="left"/>
+      <w:pPr>
+        <w:ind w:left="3600" w:hanging="360"/>
+      </w:pPr>
+      <w:rPr>
+        <w:rFonts w:ascii="Courier New" w:hAnsi="Courier New" w:cs="Courier New" w:hint="default"/>
+      </w:rPr>
+    </w:lvl>
+    <w:lvl w:ilvl="5" w:tplc="10090005" w:tentative="1">
+      <w:start w:val="1"/>
+      <w:numFmt w:val="bullet"/>
+      <w:lvlText w:val=""/>
+      <w:lvlJc w:val="left"/>
+      <w:pPr>
+        <w:ind w:left="4320" w:hanging="360"/>
+      </w:pPr>
+      <w:rPr>
+        <w:rFonts w:ascii="Wingdings" w:hAnsi="Wingdings" w:hint="default"/>
+      </w:rPr>
+    </w:lvl>
+    <w:lvl w:ilvl="6" w:tplc="10090001" w:tentative="1">
+      <w:start w:val="1"/>
+      <w:numFmt w:val="bullet"/>
+      <w:lvlText w:val=""/>
+      <w:lvlJc w:val="left"/>
+      <w:pPr>
+        <w:ind w:left="5040" w:hanging="360"/>
+      </w:pPr>
+      <w:rPr>
+        <w:rFonts w:ascii="Symbol" w:hAnsi="Symbol" w:hint="default"/>
+      </w:rPr>
+    </w:lvl>
+    <w:lvl w:ilvl="7" w:tplc="10090003" w:tentative="1">
+      <w:start w:val="1"/>
+      <w:numFmt w:val="bullet"/>
+      <w:lvlText w:val="o"/>
+      <w:lvlJc w:val="left"/>
+      <w:pPr>
+        <w:ind w:left="5760" w:hanging="360"/>
+      </w:pPr>
+      <w:rPr>
+        <w:rFonts w:ascii="Courier New" w:hAnsi="Courier New" w:cs="Courier New" w:hint="default"/>
+      </w:rPr>
+    </w:lvl>
+    <w:lvl w:ilvl="8" w:tplc="10090005" w:tentative="1">
       <w:start w:val="1"/>
       <w:numFmt w:val="bullet"/>
       <w:lvlText w:val=""/>
@@ -6358,76 +8733,91 @@
     <w:abstractNumId w:val="1"/>
   </w:num>
   <w:num w:numId="3">
-    <w:abstractNumId w:val="13"/>
+    <w:abstractNumId w:val="17"/>
   </w:num>
   <w:num w:numId="4">
-    <w:abstractNumId w:val="12"/>
+    <w:abstractNumId w:val="16"/>
   </w:num>
   <w:num w:numId="5">
+    <w:abstractNumId w:val="23"/>
+  </w:num>
+  <w:num w:numId="6">
+    <w:abstractNumId w:val="20"/>
+  </w:num>
+  <w:num w:numId="7">
+    <w:abstractNumId w:val="24"/>
+  </w:num>
+  <w:num w:numId="8">
+    <w:abstractNumId w:val="7"/>
+  </w:num>
+  <w:num w:numId="9">
+    <w:abstractNumId w:val="5"/>
+  </w:num>
+  <w:num w:numId="10">
+    <w:abstractNumId w:val="26"/>
+  </w:num>
+  <w:num w:numId="11">
+    <w:abstractNumId w:val="27"/>
+  </w:num>
+  <w:num w:numId="12">
+    <w:abstractNumId w:val="15"/>
+  </w:num>
+  <w:num w:numId="13">
     <w:abstractNumId w:val="19"/>
   </w:num>
-  <w:num w:numId="6">
-    <w:abstractNumId w:val="16"/>
-  </w:num>
-  <w:num w:numId="7">
-    <w:abstractNumId w:val="20"/>
-  </w:num>
-  <w:num w:numId="8">
-    <w:abstractNumId w:val="5"/>
-  </w:num>
-  <w:num w:numId="9">
-    <w:abstractNumId w:val="4"/>
-  </w:num>
-  <w:num w:numId="10">
-    <w:abstractNumId w:val="22"/>
-  </w:num>
-  <w:num w:numId="11">
-    <w:abstractNumId w:val="23"/>
-  </w:num>
-  <w:num w:numId="12">
-    <w:abstractNumId w:val="11"/>
-  </w:num>
-  <w:num w:numId="13">
-    <w:abstractNumId w:val="15"/>
-  </w:num>
   <w:num w:numId="14">
-    <w:abstractNumId w:val="15"/>
+    <w:abstractNumId w:val="19"/>
   </w:num>
   <w:num w:numId="15">
     <w:abstractNumId w:val="1"/>
   </w:num>
   <w:num w:numId="16">
+    <w:abstractNumId w:val="18"/>
+  </w:num>
+  <w:num w:numId="17">
+    <w:abstractNumId w:val="13"/>
+  </w:num>
+  <w:num w:numId="18">
+    <w:abstractNumId w:val="21"/>
+  </w:num>
+  <w:num w:numId="19">
+    <w:abstractNumId w:val="10"/>
+  </w:num>
+  <w:num w:numId="20">
+    <w:abstractNumId w:val="4"/>
+  </w:num>
+  <w:num w:numId="21">
     <w:abstractNumId w:val="14"/>
   </w:num>
-  <w:num w:numId="17">
-    <w:abstractNumId w:val="9"/>
-  </w:num>
-  <w:num w:numId="18">
-    <w:abstractNumId w:val="17"/>
-  </w:num>
-  <w:num w:numId="19">
-    <w:abstractNumId w:val="7"/>
-  </w:num>
-  <w:num w:numId="20">
-    <w:abstractNumId w:val="3"/>
-  </w:num>
-  <w:num w:numId="21">
-    <w:abstractNumId w:val="10"/>
-  </w:num>
   <w:num w:numId="22">
-    <w:abstractNumId w:val="18"/>
+    <w:abstractNumId w:val="22"/>
   </w:num>
   <w:num w:numId="23">
-    <w:abstractNumId w:val="6"/>
+    <w:abstractNumId w:val="8"/>
   </w:num>
   <w:num w:numId="24">
-    <w:abstractNumId w:val="8"/>
+    <w:abstractNumId w:val="11"/>
   </w:num>
   <w:num w:numId="25">
     <w:abstractNumId w:val="2"/>
   </w:num>
   <w:num w:numId="26">
-    <w:abstractNumId w:val="21"/>
+    <w:abstractNumId w:val="25"/>
+  </w:num>
+  <w:num w:numId="27">
+    <w:abstractNumId w:val="9"/>
+  </w:num>
+  <w:num w:numId="28">
+    <w:abstractNumId w:val="6"/>
+  </w:num>
+  <w:num w:numId="29">
+    <w:abstractNumId w:val="3"/>
+  </w:num>
+  <w:num w:numId="30">
+    <w:abstractNumId w:val="28"/>
+  </w:num>
+  <w:num w:numId="31">
+    <w:abstractNumId w:val="12"/>
   </w:num>
 </w:numbering>
 </file>

</xml_diff>

<commit_message>
V0.9 added const char* cast to MenuItem and operator[] to Menu
</commit_message>
<xml_diff>
--- a/FinalProject_MS1.docx
+++ b/FinalProject_MS1.docx
@@ -83,19 +83,51 @@
         <w:jc w:val="center"/>
       </w:pPr>
       <w:r>
-        <w:t>V</w:t>
-      </w:r>
-      <w:r>
-        <w:t>0.</w:t>
-      </w:r>
-      <w:r>
-        <w:t>8</w:t>
+        <w:rPr>
+          <w:color w:val="FF0000"/>
+        </w:rPr>
+        <w:t>V0.9</w:t>
       </w:r>
       <w:r>
         <w:t xml:space="preserve"> (Milestone 1)</w:t>
       </w:r>
       <w:r>
-        <w:t xml:space="preserve"> - draft</w:t>
+        <w:t xml:space="preserve"> </w:t>
+      </w:r>
+      <w:r>
+        <w:t>–</w:t>
+      </w:r>
+      <w:r>
+        <w:t xml:space="preserve"> draft</w:t>
+      </w:r>
+      <w:r>
+        <w:br/>
+      </w:r>
+      <w:r>
+        <w:rPr>
+          <w:color w:val="FF0000"/>
+          <w:sz w:val="16"/>
+          <w:szCs w:val="14"/>
+        </w:rPr>
+        <w:t xml:space="preserve">V0.9 added const char* cast to MenuItem and </w:t>
+      </w:r>
+      <w:proofErr w:type="gramStart"/>
+      <w:r>
+        <w:rPr>
+          <w:color w:val="FF0000"/>
+          <w:sz w:val="16"/>
+          <w:szCs w:val="14"/>
+        </w:rPr>
+        <w:t>operator[</w:t>
+      </w:r>
+      <w:proofErr w:type="gramEnd"/>
+      <w:r>
+        <w:rPr>
+          <w:color w:val="FF0000"/>
+          <w:sz w:val="16"/>
+          <w:szCs w:val="14"/>
+        </w:rPr>
+        <w:t>] to Menu</w:t>
       </w:r>
     </w:p>
     <w:p>
@@ -341,6 +373,7 @@
     </w:p>
     <w:p>
       <w:r>
+        <w:lastRenderedPageBreak/>
         <w:t xml:space="preserve">All the code developed in this project should be under the namespace </w:t>
       </w:r>
       <w:proofErr w:type="spellStart"/>
@@ -360,7 +393,6 @@
         <w:rPr>
           <w:b/>
         </w:rPr>
-        <w:lastRenderedPageBreak/>
         <w:t>Date</w:t>
       </w:r>
       <w:r>
@@ -665,7 +697,15 @@
       </w:r>
       <w:proofErr w:type="spellEnd"/>
       <w:r>
-        <w:t xml:space="preserve"> an cout add the following member functions to the Date class:</w:t>
+        <w:t xml:space="preserve"> an </w:t>
+      </w:r>
+      <w:proofErr w:type="spellStart"/>
+      <w:r>
+        <w:t>cout</w:t>
+      </w:r>
+      <w:proofErr w:type="spellEnd"/>
+      <w:r>
+        <w:t xml:space="preserve"> add the following member functions to the Date class:</w:t>
       </w:r>
       <w:r>
         <w:br/>
@@ -862,6 +902,7 @@
           <w:sz w:val="20"/>
           <w:szCs w:val="18"/>
         </w:rPr>
+        <w:lastRenderedPageBreak/>
         <w:t>Note that t</w:t>
       </w:r>
       <w:r>
@@ -910,7 +951,6 @@
         </w:numPr>
       </w:pPr>
       <w:r>
-        <w:lastRenderedPageBreak/>
         <w:t xml:space="preserve">Check and see if </w:t>
       </w:r>
       <w:proofErr w:type="spellStart"/>
@@ -994,6 +1034,7 @@
         </w:rPr>
         <w:t>std::</w:t>
       </w:r>
+      <w:proofErr w:type="spellStart"/>
       <w:proofErr w:type="gramEnd"/>
       <w:r>
         <w:rPr>
@@ -1004,6 +1045,7 @@
         </w:rPr>
         <w:t>ostream</w:t>
       </w:r>
+      <w:proofErr w:type="spellEnd"/>
       <w:r>
         <w:rPr>
           <w:rFonts w:ascii="Consolas" w:hAnsi="Consolas" w:cs="Consolas"/>
@@ -1013,6 +1055,7 @@
         </w:rPr>
         <w:t>&amp; write(std::</w:t>
       </w:r>
+      <w:proofErr w:type="spellStart"/>
       <w:r>
         <w:rPr>
           <w:rFonts w:ascii="Consolas" w:hAnsi="Consolas" w:cs="Consolas"/>
@@ -1022,6 +1065,7 @@
         </w:rPr>
         <w:t>ostream</w:t>
       </w:r>
+      <w:proofErr w:type="spellEnd"/>
       <w:r>
         <w:rPr>
           <w:rFonts w:ascii="Consolas" w:hAnsi="Consolas" w:cs="Consolas"/>
@@ -1833,12 +1877,12 @@
           <w:sz w:val="28"/>
           <w:szCs w:val="28"/>
         </w:rPr>
+        <w:lastRenderedPageBreak/>
         <w:t>Helper operator overloads:</w:t>
       </w:r>
     </w:p>
     <w:p>
       <w:r>
-        <w:lastRenderedPageBreak/>
         <w:t xml:space="preserve">Overload the following helper operator overloads to have the Date class compatible with </w:t>
       </w:r>
       <w:proofErr w:type="spellStart"/>
@@ -1847,7 +1891,15 @@
       </w:r>
       <w:proofErr w:type="spellEnd"/>
       <w:r>
-        <w:t xml:space="preserve"> and cout, input and output operations:</w:t>
+        <w:t xml:space="preserve"> and </w:t>
+      </w:r>
+      <w:proofErr w:type="spellStart"/>
+      <w:r>
+        <w:t>cout</w:t>
+      </w:r>
+      <w:proofErr w:type="spellEnd"/>
+      <w:r>
+        <w:t>, input and output operations:</w:t>
       </w:r>
       <w:r>
         <w:br/>
@@ -3433,15 +3485,13 @@
         </w:rPr>
       </w:pPr>
       <w:r>
-        <w:t xml:space="preserve">Forward declare the class Menu in the </w:t>
-      </w:r>
-      <w:proofErr w:type="spellStart"/>
-      <w:r>
-        <w:t>headerfile</w:t>
-      </w:r>
-      <w:proofErr w:type="spellEnd"/>
-      <w:r>
-        <w:t>.</w:t>
+        <w:t>Forward declare the class Menu in the header</w:t>
+      </w:r>
+      <w:r>
+        <w:t xml:space="preserve"> </w:t>
+      </w:r>
+      <w:r>
+        <w:t>file.</w:t>
       </w:r>
     </w:p>
     <w:p>
@@ -3544,16 +3594,23 @@
       <w:pPr>
         <w:spacing w:after="0" w:line="240" w:lineRule="auto"/>
       </w:pPr>
-    </w:p>
-    <w:p>
-      <w:pPr>
-        <w:spacing w:after="0" w:line="240" w:lineRule="auto"/>
-      </w:pPr>
       <w:r>
         <w:t xml:space="preserve">This class should be fully private (no public members what so ever!). </w:t>
       </w:r>
       <w:r>
         <w:br/>
+      </w:r>
+    </w:p>
+    <w:p>
+      <w:pPr>
+        <w:pStyle w:val="ListParagraph"/>
+        <w:numPr>
+          <w:ilvl w:val="0"/>
+          <w:numId w:val="26"/>
+        </w:numPr>
+        <w:spacing w:after="0" w:line="240" w:lineRule="auto"/>
+      </w:pPr>
+      <w:r>
         <w:t xml:space="preserve">Make the “Menu” class a friend of this class (which makes MenuItem class only accessible by the Menu class). </w:t>
       </w:r>
     </w:p>
@@ -3564,6 +3621,11 @@
     </w:p>
     <w:p>
       <w:pPr>
+        <w:pStyle w:val="ListParagraph"/>
+        <w:numPr>
+          <w:ilvl w:val="0"/>
+          <w:numId w:val="26"/>
+        </w:numPr>
         <w:spacing w:after="0" w:line="240" w:lineRule="auto"/>
       </w:pPr>
       <w:r>
@@ -3583,14 +3645,31 @@
       <w:r>
         <w:t xml:space="preserve"> and is not changeable after the MenuItem is created. </w:t>
       </w:r>
-    </w:p>
-    <w:p>
-      <w:pPr>
-        <w:spacing w:after="0" w:line="240" w:lineRule="auto"/>
-      </w:pPr>
-    </w:p>
-    <w:p>
-      <w:pPr>
+      <w:r>
+        <w:br/>
+      </w:r>
+      <w:r>
+        <w:rPr>
+          <w:i/>
+          <w:iCs/>
+          <w:sz w:val="20"/>
+          <w:szCs w:val="18"/>
+        </w:rPr>
+        <w:t>(constructor with DMA)</w:t>
+      </w:r>
+    </w:p>
+    <w:p>
+      <w:pPr>
+        <w:spacing w:after="0" w:line="240" w:lineRule="auto"/>
+      </w:pPr>
+    </w:p>
+    <w:p>
+      <w:pPr>
+        <w:pStyle w:val="ListParagraph"/>
+        <w:numPr>
+          <w:ilvl w:val="0"/>
+          <w:numId w:val="26"/>
+        </w:numPr>
         <w:spacing w:after="0" w:line="240" w:lineRule="auto"/>
       </w:pPr>
       <w:r>
@@ -3613,9 +3692,26 @@
       <w:r>
         <w:br/>
       </w:r>
-    </w:p>
-    <w:p>
-      <w:pPr>
+      <w:r>
+        <w:rPr>
+          <w:i/>
+          <w:iCs/>
+          <w:sz w:val="18"/>
+          <w:szCs w:val="16"/>
+        </w:rPr>
+        <w:t>(no argument constructor or default argument value and safe empty state)</w:t>
+      </w:r>
+      <w:r>
+        <w:br/>
+      </w:r>
+    </w:p>
+    <w:p>
+      <w:pPr>
+        <w:pStyle w:val="ListParagraph"/>
+        <w:numPr>
+          <w:ilvl w:val="0"/>
+          <w:numId w:val="26"/>
+        </w:numPr>
         <w:spacing w:after="0" w:line="240" w:lineRule="auto"/>
       </w:pPr>
       <w:r>
@@ -3627,12 +3723,40 @@
       <w:r>
         <w:t xml:space="preserve"> assigned to another MenuItem object.</w:t>
       </w:r>
-      <w:r>
+    </w:p>
+    <w:p>
+      <w:pPr>
+        <w:pStyle w:val="ListParagraph"/>
+        <w:spacing w:after="0" w:line="240" w:lineRule="auto"/>
+        <w:rPr>
+          <w:i/>
+          <w:iCs/>
+        </w:rPr>
+      </w:pPr>
+      <w:r>
+        <w:rPr>
+          <w:i/>
+          <w:iCs/>
+          <w:sz w:val="18"/>
+          <w:szCs w:val="16"/>
+        </w:rPr>
+        <w:t>(Copy and Assignment prevention)</w:t>
+      </w:r>
+      <w:r>
+        <w:rPr>
+          <w:i/>
+          <w:iCs/>
+        </w:rPr>
         <w:br/>
       </w:r>
     </w:p>
     <w:p>
       <w:pPr>
+        <w:pStyle w:val="ListParagraph"/>
+        <w:numPr>
+          <w:ilvl w:val="0"/>
+          <w:numId w:val="26"/>
+        </w:numPr>
         <w:spacing w:after="0" w:line="240" w:lineRule="auto"/>
       </w:pPr>
       <w:r>
@@ -3656,11 +3780,98 @@
     </w:p>
     <w:p>
       <w:pPr>
-        <w:spacing w:after="0" w:line="240" w:lineRule="auto"/>
-      </w:pPr>
-    </w:p>
-    <w:p>
-      <w:pPr>
+        <w:pStyle w:val="ListParagraph"/>
+        <w:spacing w:after="0" w:line="240" w:lineRule="auto"/>
+        <w:rPr>
+          <w:i/>
+          <w:iCs/>
+          <w:sz w:val="18"/>
+          <w:szCs w:val="16"/>
+        </w:rPr>
+      </w:pPr>
+      <w:r>
+        <w:rPr>
+          <w:i/>
+          <w:iCs/>
+          <w:sz w:val="18"/>
+          <w:szCs w:val="16"/>
+        </w:rPr>
+        <w:t>(Cast overload)</w:t>
+      </w:r>
+    </w:p>
+    <w:p>
+      <w:pPr>
+        <w:spacing w:after="0" w:line="240" w:lineRule="auto"/>
+      </w:pPr>
+    </w:p>
+    <w:p>
+      <w:pPr>
+        <w:pStyle w:val="ListParagraph"/>
+        <w:numPr>
+          <w:ilvl w:val="0"/>
+          <w:numId w:val="26"/>
+        </w:numPr>
+        <w:spacing w:after="0" w:line="240" w:lineRule="auto"/>
+        <w:rPr>
+          <w:color w:val="FF0000"/>
+        </w:rPr>
+      </w:pPr>
+      <w:r>
+        <w:rPr>
+          <w:color w:val="FF0000"/>
+        </w:rPr>
+        <w:t>(V0.9)</w:t>
+      </w:r>
+      <w:r>
+        <w:rPr>
+          <w:color w:val="FF0000"/>
+        </w:rPr>
+        <w:t xml:space="preserve"> </w:t>
+      </w:r>
+      <w:r>
+        <w:rPr>
+          <w:color w:val="FF0000"/>
+        </w:rPr>
+        <w:t>When a MenuItem is casted to “const char*” it should return the address of the description C-string.</w:t>
+      </w:r>
+    </w:p>
+    <w:p>
+      <w:pPr>
+        <w:pStyle w:val="ListParagraph"/>
+        <w:spacing w:after="0" w:line="240" w:lineRule="auto"/>
+        <w:rPr>
+          <w:i/>
+          <w:iCs/>
+          <w:sz w:val="18"/>
+          <w:szCs w:val="16"/>
+        </w:rPr>
+      </w:pPr>
+      <w:r>
+        <w:rPr>
+          <w:i/>
+          <w:iCs/>
+          <w:sz w:val="18"/>
+          <w:szCs w:val="16"/>
+        </w:rPr>
+        <w:t>(Cast overload)</w:t>
+      </w:r>
+    </w:p>
+    <w:p>
+      <w:pPr>
+        <w:pStyle w:val="ListParagraph"/>
+        <w:spacing w:after="0" w:line="240" w:lineRule="auto"/>
+        <w:rPr>
+          <w:color w:val="FF0000"/>
+        </w:rPr>
+      </w:pPr>
+    </w:p>
+    <w:p>
+      <w:pPr>
+        <w:pStyle w:val="ListParagraph"/>
+        <w:numPr>
+          <w:ilvl w:val="0"/>
+          <w:numId w:val="26"/>
+        </w:numPr>
         <w:spacing w:after="0" w:line="240" w:lineRule="auto"/>
       </w:pPr>
       <w:r>
@@ -3683,13 +3894,32 @@
       <w:pPr>
         <w:spacing w:after="0" w:line="240" w:lineRule="auto"/>
       </w:pPr>
-    </w:p>
-    <w:p>
-      <w:pPr>
+      <w:bookmarkStart w:id="0" w:name="_GoBack"/>
+      <w:bookmarkEnd w:id="0"/>
+    </w:p>
+    <w:p>
+      <w:pPr>
+        <w:pStyle w:val="ListParagraph"/>
+        <w:numPr>
+          <w:ilvl w:val="0"/>
+          <w:numId w:val="26"/>
+        </w:numPr>
         <w:spacing w:after="0" w:line="240" w:lineRule="auto"/>
       </w:pPr>
       <w:r>
         <w:t>Make sure there is no memory leak after MenuItem goes out of scope.</w:t>
+      </w:r>
+      <w:r>
+        <w:br/>
+      </w:r>
+      <w:r>
+        <w:rPr>
+          <w:i/>
+          <w:iCs/>
+          <w:sz w:val="18"/>
+          <w:szCs w:val="16"/>
+        </w:rPr>
+        <w:t>(destructor and DMA)</w:t>
       </w:r>
     </w:p>
     <w:p>
@@ -3809,6 +4039,7 @@
         <w:spacing w:after="0" w:line="240" w:lineRule="auto"/>
       </w:pPr>
       <w:r>
+        <w:lastRenderedPageBreak/>
         <w:t>An array of MenuItem pointers. The size of this array is set by a constant unsinged integer defined in</w:t>
       </w:r>
       <w:r>
@@ -3947,7 +4178,6 @@
           <w:szCs w:val="27"/>
           <w:lang w:val="en-US"/>
         </w:rPr>
-        <w:lastRenderedPageBreak/>
         <w:t>Constructors, member variables and operator overloads</w:t>
       </w:r>
     </w:p>
@@ -4416,6 +4646,7 @@
         <w:spacing w:after="0" w:line="240" w:lineRule="auto"/>
       </w:pPr>
       <w:r>
+        <w:lastRenderedPageBreak/>
         <w:t xml:space="preserve">At the end, return the reference of the Menu object. </w:t>
       </w:r>
       <w:r>
@@ -4667,7 +4898,6 @@
           <w:color w:val="A31515"/>
           <w:szCs w:val="24"/>
         </w:rPr>
-        <w:lastRenderedPageBreak/>
         <w:t>"Invalid Selection, try again: "</w:t>
       </w:r>
       <w:r>
@@ -5179,25 +5409,7 @@
           <w:color w:val="000000"/>
           <w:szCs w:val="24"/>
         </w:rPr>
-        <w:t xml:space="preserve"> </w:t>
-      </w:r>
-      <w:proofErr w:type="spellStart"/>
-      <w:r>
-        <w:rPr>
-          <w:rFonts w:ascii="Consolas" w:hAnsi="Consolas" w:cs="Consolas"/>
-          <w:color w:val="000000"/>
-          <w:szCs w:val="24"/>
-        </w:rPr>
-        <w:t>endl</w:t>
-      </w:r>
-      <w:proofErr w:type="spellEnd"/>
-      <w:r>
-        <w:rPr>
-          <w:rFonts w:ascii="Consolas" w:hAnsi="Consolas" w:cs="Consolas"/>
-          <w:color w:val="000000"/>
-          <w:szCs w:val="24"/>
-        </w:rPr>
-        <w:t>;</w:t>
+        <w:t xml:space="preserve"> endl;</w:t>
       </w:r>
     </w:p>
     <w:p>
@@ -5249,15 +5461,304 @@
     <w:p>
       <w:pPr>
         <w:pStyle w:val="ListParagraph"/>
-        <w:spacing w:after="0" w:line="240" w:lineRule="auto"/>
-        <w:rPr>
-          <w:rFonts w:ascii="Consolas" w:hAnsi="Consolas" w:cs="Consolas"/>
-          <w:color w:val="000000"/>
-          <w:szCs w:val="24"/>
-        </w:rPr>
-      </w:pPr>
-      <w:bookmarkStart w:id="0" w:name="_GoBack"/>
-      <w:bookmarkEnd w:id="0"/>
+        <w:numPr>
+          <w:ilvl w:val="0"/>
+          <w:numId w:val="26"/>
+        </w:numPr>
+        <w:spacing w:after="0" w:line="240" w:lineRule="auto"/>
+        <w:rPr>
+          <w:color w:val="FF0000"/>
+        </w:rPr>
+      </w:pPr>
+      <w:r>
+        <w:rPr>
+          <w:color w:val="FF0000"/>
+        </w:rPr>
+        <w:t xml:space="preserve">(V0.9) </w:t>
+      </w:r>
+      <w:r>
+        <w:rPr>
+          <w:color w:val="FF0000"/>
+        </w:rPr>
+        <w:t xml:space="preserve">Overload the indexing operator to return the const char* </w:t>
+      </w:r>
+      <w:r>
+        <w:rPr>
+          <w:color w:val="FF0000"/>
+        </w:rPr>
+        <w:t xml:space="preserve">cast </w:t>
+      </w:r>
+      <w:r>
+        <w:rPr>
+          <w:color w:val="FF0000"/>
+        </w:rPr>
+        <w:t>of the corresponding MenuItem in the array of MenuItem pointers.  Example:</w:t>
+      </w:r>
+    </w:p>
+    <w:p>
+      <w:pPr>
+        <w:pStyle w:val="ListParagraph"/>
+        <w:spacing w:after="0" w:line="240" w:lineRule="auto"/>
+        <w:rPr>
+          <w:rFonts w:ascii="Consolas" w:hAnsi="Consolas" w:cs="Consolas"/>
+          <w:color w:val="000000"/>
+          <w:szCs w:val="24"/>
+        </w:rPr>
+      </w:pPr>
+      <w:r>
+        <w:rPr>
+          <w:rFonts w:ascii="Consolas" w:hAnsi="Consolas" w:cs="Consolas"/>
+          <w:color w:val="2B91AF"/>
+          <w:szCs w:val="24"/>
+        </w:rPr>
+        <w:t>Menu</w:t>
+      </w:r>
+      <w:r>
+        <w:rPr>
+          <w:rFonts w:ascii="Consolas" w:hAnsi="Consolas" w:cs="Consolas"/>
+          <w:color w:val="000000"/>
+          <w:szCs w:val="24"/>
+        </w:rPr>
+        <w:t xml:space="preserve"> M;</w:t>
+      </w:r>
+    </w:p>
+    <w:p>
+      <w:pPr>
+        <w:pStyle w:val="ListParagraph"/>
+        <w:spacing w:after="0" w:line="240" w:lineRule="auto"/>
+        <w:rPr>
+          <w:sz w:val="36"/>
+          <w:szCs w:val="32"/>
+        </w:rPr>
+      </w:pPr>
+      <w:r>
+        <w:rPr>
+          <w:rFonts w:ascii="Consolas" w:hAnsi="Consolas" w:cs="Consolas"/>
+          <w:color w:val="000000"/>
+          <w:szCs w:val="24"/>
+        </w:rPr>
+        <w:t xml:space="preserve">M </w:t>
+      </w:r>
+      <w:r>
+        <w:rPr>
+          <w:rFonts w:ascii="Consolas" w:hAnsi="Consolas" w:cs="Consolas"/>
+          <w:color w:val="008080"/>
+          <w:szCs w:val="24"/>
+        </w:rPr>
+        <w:t>&lt;&lt;</w:t>
+      </w:r>
+      <w:r>
+        <w:rPr>
+          <w:rFonts w:ascii="Consolas" w:hAnsi="Consolas" w:cs="Consolas"/>
+          <w:color w:val="000000"/>
+          <w:szCs w:val="24"/>
+        </w:rPr>
+        <w:t xml:space="preserve"> </w:t>
+      </w:r>
+      <w:r>
+        <w:rPr>
+          <w:rFonts w:ascii="Consolas" w:hAnsi="Consolas" w:cs="Consolas"/>
+          <w:color w:val="A31515"/>
+          <w:szCs w:val="24"/>
+        </w:rPr>
+        <w:t>"Omelet"</w:t>
+      </w:r>
+      <w:r>
+        <w:rPr>
+          <w:rFonts w:ascii="Consolas" w:hAnsi="Consolas" w:cs="Consolas"/>
+          <w:color w:val="000000"/>
+          <w:szCs w:val="24"/>
+        </w:rPr>
+        <w:t xml:space="preserve"> </w:t>
+      </w:r>
+      <w:r>
+        <w:rPr>
+          <w:rFonts w:ascii="Consolas" w:hAnsi="Consolas" w:cs="Consolas"/>
+          <w:color w:val="008080"/>
+          <w:szCs w:val="24"/>
+        </w:rPr>
+        <w:t>&lt;&lt;</w:t>
+      </w:r>
+      <w:r>
+        <w:rPr>
+          <w:rFonts w:ascii="Consolas" w:hAnsi="Consolas" w:cs="Consolas"/>
+          <w:color w:val="000000"/>
+          <w:szCs w:val="24"/>
+        </w:rPr>
+        <w:t xml:space="preserve"> </w:t>
+      </w:r>
+      <w:r>
+        <w:rPr>
+          <w:rFonts w:ascii="Consolas" w:hAnsi="Consolas" w:cs="Consolas"/>
+          <w:color w:val="A31515"/>
+          <w:szCs w:val="24"/>
+        </w:rPr>
+        <w:t>"Tuna Sandwich"</w:t>
+      </w:r>
+      <w:r>
+        <w:rPr>
+          <w:rFonts w:ascii="Consolas" w:hAnsi="Consolas" w:cs="Consolas"/>
+          <w:color w:val="000000"/>
+          <w:szCs w:val="24"/>
+        </w:rPr>
+        <w:t xml:space="preserve"> </w:t>
+      </w:r>
+      <w:r>
+        <w:rPr>
+          <w:rFonts w:ascii="Consolas" w:hAnsi="Consolas" w:cs="Consolas"/>
+          <w:color w:val="008080"/>
+          <w:szCs w:val="24"/>
+        </w:rPr>
+        <w:t>&lt;&lt;</w:t>
+      </w:r>
+      <w:r>
+        <w:rPr>
+          <w:rFonts w:ascii="Consolas" w:hAnsi="Consolas" w:cs="Consolas"/>
+          <w:color w:val="000000"/>
+          <w:szCs w:val="24"/>
+        </w:rPr>
+        <w:t xml:space="preserve"> </w:t>
+      </w:r>
+      <w:r>
+        <w:rPr>
+          <w:rFonts w:ascii="Consolas" w:hAnsi="Consolas" w:cs="Consolas"/>
+          <w:color w:val="A31515"/>
+          <w:szCs w:val="24"/>
+        </w:rPr>
+        <w:t>"California Rolls"</w:t>
+      </w:r>
+      <w:r>
+        <w:rPr>
+          <w:rFonts w:ascii="Consolas" w:hAnsi="Consolas" w:cs="Consolas"/>
+          <w:color w:val="000000"/>
+          <w:szCs w:val="24"/>
+        </w:rPr>
+        <w:t>;</w:t>
+      </w:r>
+      <w:r>
+        <w:rPr>
+          <w:rFonts w:ascii="Consolas" w:hAnsi="Consolas" w:cs="Consolas"/>
+          <w:color w:val="000000"/>
+          <w:szCs w:val="24"/>
+        </w:rPr>
+        <w:br/>
+      </w:r>
+      <w:r>
+        <w:rPr>
+          <w:rFonts w:ascii="Consolas" w:hAnsi="Consolas" w:cs="Consolas"/>
+          <w:color w:val="000000"/>
+          <w:szCs w:val="24"/>
+        </w:rPr>
+        <w:t xml:space="preserve">cout </w:t>
+      </w:r>
+      <w:r>
+        <w:rPr>
+          <w:rFonts w:ascii="Consolas" w:hAnsi="Consolas" w:cs="Consolas"/>
+          <w:color w:val="008080"/>
+          <w:szCs w:val="24"/>
+        </w:rPr>
+        <w:t>&lt;&lt;</w:t>
+      </w:r>
+      <w:r>
+        <w:rPr>
+          <w:rFonts w:ascii="Consolas" w:hAnsi="Consolas" w:cs="Consolas"/>
+          <w:color w:val="000000"/>
+          <w:szCs w:val="24"/>
+        </w:rPr>
+        <w:t xml:space="preserve"> </w:t>
+      </w:r>
+      <w:proofErr w:type="gramStart"/>
+      <w:r>
+        <w:rPr>
+          <w:rFonts w:ascii="Consolas" w:hAnsi="Consolas" w:cs="Consolas"/>
+          <w:color w:val="000000"/>
+          <w:szCs w:val="24"/>
+        </w:rPr>
+        <w:t>M</w:t>
+      </w:r>
+      <w:r>
+        <w:rPr>
+          <w:rFonts w:ascii="Consolas" w:hAnsi="Consolas" w:cs="Consolas"/>
+          <w:color w:val="008080"/>
+          <w:szCs w:val="24"/>
+        </w:rPr>
+        <w:t>[</w:t>
+      </w:r>
+      <w:proofErr w:type="gramEnd"/>
+      <w:r>
+        <w:rPr>
+          <w:rFonts w:ascii="Consolas" w:hAnsi="Consolas" w:cs="Consolas"/>
+          <w:color w:val="000000"/>
+          <w:szCs w:val="24"/>
+        </w:rPr>
+        <w:t>1</w:t>
+      </w:r>
+      <w:r>
+        <w:rPr>
+          <w:rFonts w:ascii="Consolas" w:hAnsi="Consolas" w:cs="Consolas"/>
+          <w:color w:val="008080"/>
+          <w:szCs w:val="24"/>
+        </w:rPr>
+        <w:t>]</w:t>
+      </w:r>
+      <w:r>
+        <w:rPr>
+          <w:rFonts w:ascii="Consolas" w:hAnsi="Consolas" w:cs="Consolas"/>
+          <w:color w:val="000000"/>
+          <w:szCs w:val="24"/>
+        </w:rPr>
+        <w:t xml:space="preserve"> </w:t>
+      </w:r>
+      <w:r>
+        <w:rPr>
+          <w:rFonts w:ascii="Consolas" w:hAnsi="Consolas" w:cs="Consolas"/>
+          <w:color w:val="008080"/>
+          <w:szCs w:val="24"/>
+        </w:rPr>
+        <w:t>&lt;&lt;</w:t>
+      </w:r>
+      <w:r>
+        <w:rPr>
+          <w:rFonts w:ascii="Consolas" w:hAnsi="Consolas" w:cs="Consolas"/>
+          <w:color w:val="000000"/>
+          <w:szCs w:val="24"/>
+        </w:rPr>
+        <w:t xml:space="preserve"> endl;</w:t>
+      </w:r>
+    </w:p>
+    <w:p>
+      <w:pPr>
+        <w:pStyle w:val="ListParagraph"/>
+        <w:spacing w:after="0" w:line="240" w:lineRule="auto"/>
+      </w:pPr>
+      <w:r>
+        <w:t>The above code snippet w</w:t>
+      </w:r>
+      <w:r>
+        <w:t>ill print the following:</w:t>
+      </w:r>
+      <w:r>
+        <w:br/>
+      </w:r>
+      <w:r>
+        <w:rPr>
+          <w:rFonts w:ascii="Consolas" w:hAnsi="Consolas" w:cs="Consolas"/>
+          <w:color w:val="008000"/>
+          <w:szCs w:val="24"/>
+        </w:rPr>
+        <w:t>Tuna Sandwich</w:t>
+      </w:r>
+    </w:p>
+    <w:p>
+      <w:pPr>
+        <w:pStyle w:val="ListParagraph"/>
+        <w:spacing w:after="0" w:line="240" w:lineRule="auto"/>
+        <w:rPr>
+          <w:rFonts w:ascii="Consolas" w:hAnsi="Consolas" w:cs="Consolas"/>
+          <w:color w:val="000000"/>
+          <w:szCs w:val="24"/>
+        </w:rPr>
+      </w:pPr>
     </w:p>
     <w:p>
       <w:pPr>
@@ -5399,22 +5900,15 @@
       <w:pPr>
         <w:spacing w:before="240"/>
         <w:rPr>
-          <w:highlight w:val="white"/>
-        </w:rPr>
-      </w:pPr>
-      <w:r>
+          <w:rFonts w:ascii="Times New Roman" w:eastAsia="Times New Roman" w:hAnsi="Times New Roman" w:cs="Times New Roman"/>
+          <w:szCs w:val="24"/>
+          <w:lang w:eastAsia="en-CA"/>
+        </w:rPr>
+      </w:pPr>
+      <w:r>
+        <w:lastRenderedPageBreak/>
         <w:t>TBA</w:t>
       </w:r>
-    </w:p>
-    <w:p>
-      <w:pPr>
-        <w:spacing w:before="100" w:beforeAutospacing="1" w:after="100" w:afterAutospacing="1" w:line="240" w:lineRule="auto"/>
-        <w:rPr>
-          <w:rFonts w:ascii="Times New Roman" w:eastAsia="Times New Roman" w:hAnsi="Times New Roman" w:cs="Times New Roman"/>
-          <w:szCs w:val="24"/>
-          <w:lang w:eastAsia="en-CA"/>
-        </w:rPr>
-      </w:pPr>
     </w:p>
     <w:sectPr>
       <w:headerReference w:type="default" r:id="rId7"/>

</xml_diff>

<commit_message>
V0.9 added const char* cast to MenuItem and operator[] to Menu and v0.91 Clarified operator[] index overflowing
</commit_message>
<xml_diff>
--- a/FinalProject_MS1.docx
+++ b/FinalProject_MS1.docx
@@ -89,6 +89,12 @@
         <w:t>V0.9</w:t>
       </w:r>
       <w:r>
+        <w:rPr>
+          <w:color w:val="FF0000"/>
+        </w:rPr>
+        <w:t>1</w:t>
+      </w:r>
+      <w:r>
         <w:t xml:space="preserve"> (Milestone 1)</w:t>
       </w:r>
       <w:r>
@@ -103,6 +109,7 @@
       <w:r>
         <w:br/>
       </w:r>
+      <w:bookmarkStart w:id="0" w:name="_GoBack"/>
       <w:r>
         <w:rPr>
           <w:color w:val="FF0000"/>
@@ -129,7 +136,17 @@
         </w:rPr>
         <w:t>] to Menu</w:t>
       </w:r>
-    </w:p>
+      <w:r>
+        <w:rPr>
+          <w:color w:val="FF0000"/>
+          <w:sz w:val="16"/>
+          <w:szCs w:val="14"/>
+        </w:rPr>
+        <w:br/>
+        <w:t>v0.91 Clarified operator[] index overflowing</w:t>
+      </w:r>
+    </w:p>
+    <w:bookmarkEnd w:id="0"/>
     <w:p>
       <w:pPr>
         <w:jc w:val="center"/>
@@ -171,9 +188,11 @@
       <w:r>
         <w:t xml:space="preserve">dates in the system </w:t>
       </w:r>
+      <w:proofErr w:type="gramStart"/>
       <w:r>
         <w:t>and also</w:t>
       </w:r>
+      <w:proofErr w:type="gramEnd"/>
       <w:r>
         <w:t xml:space="preserve"> the user interface of the application. </w:t>
       </w:r>
@@ -3894,8 +3913,6 @@
       <w:pPr>
         <w:spacing w:after="0" w:line="240" w:lineRule="auto"/>
       </w:pPr>
-      <w:bookmarkStart w:id="0" w:name="_GoBack"/>
-      <w:bookmarkEnd w:id="0"/>
     </w:p>
     <w:p>
       <w:pPr>
@@ -5492,7 +5509,60 @@
         <w:rPr>
           <w:color w:val="FF0000"/>
         </w:rPr>
-        <w:t>of the corresponding MenuItem in the array of MenuItem pointers.  Example:</w:t>
+        <w:t xml:space="preserve">of the corresponding MenuItem in the array of </w:t>
+      </w:r>
+      <w:proofErr w:type="spellStart"/>
+      <w:r>
+        <w:rPr>
+          <w:color w:val="FF0000"/>
+        </w:rPr>
+        <w:t>MenuItem</w:t>
+      </w:r>
+      <w:proofErr w:type="spellEnd"/>
+      <w:r>
+        <w:rPr>
+          <w:color w:val="FF0000"/>
+        </w:rPr>
+        <w:t xml:space="preserve"> pointers</w:t>
+      </w:r>
+      <w:r>
+        <w:rPr>
+          <w:color w:val="FF0000"/>
+        </w:rPr>
+        <w:t>.</w:t>
+      </w:r>
+      <w:r>
+        <w:rPr>
+          <w:color w:val="FF0000"/>
+        </w:rPr>
+        <w:br/>
+        <w:t xml:space="preserve">(V0.91) If the index passes the number of </w:t>
+      </w:r>
+      <w:proofErr w:type="spellStart"/>
+      <w:r>
+        <w:rPr>
+          <w:color w:val="FF0000"/>
+        </w:rPr>
+        <w:t>MenuItems</w:t>
+      </w:r>
+      <w:proofErr w:type="spellEnd"/>
+      <w:r>
+        <w:rPr>
+          <w:color w:val="FF0000"/>
+        </w:rPr>
+        <w:t xml:space="preserve"> in the Menu, loop back to the beginning</w:t>
+      </w:r>
+      <w:r>
+        <w:rPr>
+          <w:color w:val="FF0000"/>
+        </w:rPr>
+        <w:t>.  Example:</w:t>
+      </w:r>
+      <w:r>
+        <w:rPr>
+          <w:color w:val="FF0000"/>
+        </w:rPr>
+        <w:t xml:space="preserve"> </w:t>
       </w:r>
     </w:p>
     <w:p>
@@ -5643,13 +5713,23 @@
         </w:rPr>
         <w:br/>
       </w:r>
-      <w:r>
-        <w:rPr>
-          <w:rFonts w:ascii="Consolas" w:hAnsi="Consolas" w:cs="Consolas"/>
-          <w:color w:val="000000"/>
-          <w:szCs w:val="24"/>
-        </w:rPr>
-        <w:t xml:space="preserve">cout </w:t>
+      <w:proofErr w:type="spellStart"/>
+      <w:r>
+        <w:rPr>
+          <w:rFonts w:ascii="Consolas" w:hAnsi="Consolas" w:cs="Consolas"/>
+          <w:color w:val="000000"/>
+          <w:szCs w:val="24"/>
+        </w:rPr>
+        <w:t>cout</w:t>
+      </w:r>
+      <w:proofErr w:type="spellEnd"/>
+      <w:r>
+        <w:rPr>
+          <w:rFonts w:ascii="Consolas" w:hAnsi="Consolas" w:cs="Consolas"/>
+          <w:color w:val="000000"/>
+          <w:szCs w:val="24"/>
+        </w:rPr>
+        <w:t xml:space="preserve"> </w:t>
       </w:r>
       <w:r>
         <w:rPr>
@@ -5691,6 +5771,126 @@
           <w:color w:val="000000"/>
           <w:szCs w:val="24"/>
         </w:rPr>
+        <w:t>0</w:t>
+      </w:r>
+      <w:r>
+        <w:rPr>
+          <w:rFonts w:ascii="Consolas" w:hAnsi="Consolas" w:cs="Consolas"/>
+          <w:color w:val="008080"/>
+          <w:szCs w:val="24"/>
+        </w:rPr>
+        <w:t>]</w:t>
+      </w:r>
+      <w:r>
+        <w:rPr>
+          <w:rFonts w:ascii="Consolas" w:hAnsi="Consolas" w:cs="Consolas"/>
+          <w:color w:val="000000"/>
+          <w:szCs w:val="24"/>
+        </w:rPr>
+        <w:t xml:space="preserve"> </w:t>
+      </w:r>
+      <w:r>
+        <w:rPr>
+          <w:rFonts w:ascii="Consolas" w:hAnsi="Consolas" w:cs="Consolas"/>
+          <w:color w:val="008080"/>
+          <w:szCs w:val="24"/>
+        </w:rPr>
+        <w:t>&lt;&lt;</w:t>
+      </w:r>
+      <w:r>
+        <w:rPr>
+          <w:rFonts w:ascii="Consolas" w:hAnsi="Consolas" w:cs="Consolas"/>
+          <w:color w:val="000000"/>
+          <w:szCs w:val="24"/>
+        </w:rPr>
+        <w:t xml:space="preserve"> </w:t>
+      </w:r>
+      <w:proofErr w:type="spellStart"/>
+      <w:r>
+        <w:rPr>
+          <w:rFonts w:ascii="Consolas" w:hAnsi="Consolas" w:cs="Consolas"/>
+          <w:color w:val="000000"/>
+          <w:szCs w:val="24"/>
+        </w:rPr>
+        <w:t>endl</w:t>
+      </w:r>
+      <w:proofErr w:type="spellEnd"/>
+      <w:r>
+        <w:rPr>
+          <w:rFonts w:ascii="Consolas" w:hAnsi="Consolas" w:cs="Consolas"/>
+          <w:color w:val="000000"/>
+          <w:szCs w:val="24"/>
+        </w:rPr>
+        <w:t>;</w:t>
+      </w:r>
+    </w:p>
+    <w:p>
+      <w:pPr>
+        <w:pStyle w:val="ListParagraph"/>
+        <w:spacing w:after="0" w:line="240" w:lineRule="auto"/>
+        <w:rPr>
+          <w:sz w:val="36"/>
+          <w:szCs w:val="32"/>
+        </w:rPr>
+      </w:pPr>
+      <w:proofErr w:type="spellStart"/>
+      <w:r>
+        <w:rPr>
+          <w:rFonts w:ascii="Consolas" w:hAnsi="Consolas" w:cs="Consolas"/>
+          <w:color w:val="000000"/>
+          <w:szCs w:val="24"/>
+        </w:rPr>
+        <w:t>cout</w:t>
+      </w:r>
+      <w:proofErr w:type="spellEnd"/>
+      <w:r>
+        <w:rPr>
+          <w:rFonts w:ascii="Consolas" w:hAnsi="Consolas" w:cs="Consolas"/>
+          <w:color w:val="000000"/>
+          <w:szCs w:val="24"/>
+        </w:rPr>
+        <w:t xml:space="preserve"> </w:t>
+      </w:r>
+      <w:r>
+        <w:rPr>
+          <w:rFonts w:ascii="Consolas" w:hAnsi="Consolas" w:cs="Consolas"/>
+          <w:color w:val="008080"/>
+          <w:szCs w:val="24"/>
+        </w:rPr>
+        <w:t>&lt;&lt;</w:t>
+      </w:r>
+      <w:r>
+        <w:rPr>
+          <w:rFonts w:ascii="Consolas" w:hAnsi="Consolas" w:cs="Consolas"/>
+          <w:color w:val="000000"/>
+          <w:szCs w:val="24"/>
+        </w:rPr>
+        <w:t xml:space="preserve"> </w:t>
+      </w:r>
+      <w:proofErr w:type="gramStart"/>
+      <w:r>
+        <w:rPr>
+          <w:rFonts w:ascii="Consolas" w:hAnsi="Consolas" w:cs="Consolas"/>
+          <w:color w:val="000000"/>
+          <w:szCs w:val="24"/>
+        </w:rPr>
+        <w:t>M</w:t>
+      </w:r>
+      <w:r>
+        <w:rPr>
+          <w:rFonts w:ascii="Consolas" w:hAnsi="Consolas" w:cs="Consolas"/>
+          <w:color w:val="008080"/>
+          <w:szCs w:val="24"/>
+        </w:rPr>
+        <w:t>[</w:t>
+      </w:r>
+      <w:proofErr w:type="gramEnd"/>
+      <w:r>
+        <w:rPr>
+          <w:rFonts w:ascii="Consolas" w:hAnsi="Consolas" w:cs="Consolas"/>
+          <w:color w:val="000000"/>
+          <w:szCs w:val="24"/>
+        </w:rPr>
         <w:t>1</w:t>
       </w:r>
       <w:r>
@@ -5730,7 +5930,130 @@
       <w:pPr>
         <w:pStyle w:val="ListParagraph"/>
         <w:spacing w:after="0" w:line="240" w:lineRule="auto"/>
-      </w:pPr>
+        <w:rPr>
+          <w:sz w:val="36"/>
+          <w:szCs w:val="32"/>
+        </w:rPr>
+      </w:pPr>
+      <w:proofErr w:type="spellStart"/>
+      <w:r>
+        <w:rPr>
+          <w:rFonts w:ascii="Consolas" w:hAnsi="Consolas" w:cs="Consolas"/>
+          <w:color w:val="000000"/>
+          <w:szCs w:val="24"/>
+        </w:rPr>
+        <w:t>cout</w:t>
+      </w:r>
+      <w:proofErr w:type="spellEnd"/>
+      <w:r>
+        <w:rPr>
+          <w:rFonts w:ascii="Consolas" w:hAnsi="Consolas" w:cs="Consolas"/>
+          <w:color w:val="000000"/>
+          <w:szCs w:val="24"/>
+        </w:rPr>
+        <w:t xml:space="preserve"> </w:t>
+      </w:r>
+      <w:r>
+        <w:rPr>
+          <w:rFonts w:ascii="Consolas" w:hAnsi="Consolas" w:cs="Consolas"/>
+          <w:color w:val="008080"/>
+          <w:szCs w:val="24"/>
+        </w:rPr>
+        <w:t>&lt;&lt;</w:t>
+      </w:r>
+      <w:r>
+        <w:rPr>
+          <w:rFonts w:ascii="Consolas" w:hAnsi="Consolas" w:cs="Consolas"/>
+          <w:color w:val="000000"/>
+          <w:szCs w:val="24"/>
+        </w:rPr>
+        <w:t xml:space="preserve"> </w:t>
+      </w:r>
+      <w:proofErr w:type="gramStart"/>
+      <w:r>
+        <w:rPr>
+          <w:rFonts w:ascii="Consolas" w:hAnsi="Consolas" w:cs="Consolas"/>
+          <w:color w:val="000000"/>
+          <w:szCs w:val="24"/>
+        </w:rPr>
+        <w:t>M</w:t>
+      </w:r>
+      <w:r>
+        <w:rPr>
+          <w:rFonts w:ascii="Consolas" w:hAnsi="Consolas" w:cs="Consolas"/>
+          <w:color w:val="008080"/>
+          <w:szCs w:val="24"/>
+        </w:rPr>
+        <w:t>[</w:t>
+      </w:r>
+      <w:proofErr w:type="gramEnd"/>
+      <w:r>
+        <w:rPr>
+          <w:rFonts w:ascii="Consolas" w:hAnsi="Consolas" w:cs="Consolas"/>
+          <w:color w:val="000000"/>
+          <w:szCs w:val="24"/>
+        </w:rPr>
+        <w:t>3</w:t>
+      </w:r>
+      <w:r>
+        <w:rPr>
+          <w:rFonts w:ascii="Consolas" w:hAnsi="Consolas" w:cs="Consolas"/>
+          <w:color w:val="008080"/>
+          <w:szCs w:val="24"/>
+        </w:rPr>
+        <w:t>]</w:t>
+      </w:r>
+      <w:r>
+        <w:rPr>
+          <w:rFonts w:ascii="Consolas" w:hAnsi="Consolas" w:cs="Consolas"/>
+          <w:color w:val="000000"/>
+          <w:szCs w:val="24"/>
+        </w:rPr>
+        <w:t xml:space="preserve"> </w:t>
+      </w:r>
+      <w:r>
+        <w:rPr>
+          <w:rFonts w:ascii="Consolas" w:hAnsi="Consolas" w:cs="Consolas"/>
+          <w:color w:val="008080"/>
+          <w:szCs w:val="24"/>
+        </w:rPr>
+        <w:t>&lt;&lt;</w:t>
+      </w:r>
+      <w:r>
+        <w:rPr>
+          <w:rFonts w:ascii="Consolas" w:hAnsi="Consolas" w:cs="Consolas"/>
+          <w:color w:val="000000"/>
+          <w:szCs w:val="24"/>
+        </w:rPr>
+        <w:t xml:space="preserve"> </w:t>
+      </w:r>
+      <w:proofErr w:type="spellStart"/>
+      <w:r>
+        <w:rPr>
+          <w:rFonts w:ascii="Consolas" w:hAnsi="Consolas" w:cs="Consolas"/>
+          <w:color w:val="000000"/>
+          <w:szCs w:val="24"/>
+        </w:rPr>
+        <w:t>endl</w:t>
+      </w:r>
+      <w:proofErr w:type="spellEnd"/>
+      <w:r>
+        <w:rPr>
+          <w:rFonts w:ascii="Consolas" w:hAnsi="Consolas" w:cs="Consolas"/>
+          <w:color w:val="000000"/>
+          <w:szCs w:val="24"/>
+        </w:rPr>
+        <w:t>;</w:t>
+      </w:r>
+    </w:p>
+    <w:p>
+      <w:pPr>
+        <w:pStyle w:val="ListParagraph"/>
+        <w:spacing w:after="0" w:line="240" w:lineRule="auto"/>
+      </w:pPr>
+      <w:r>
+        <w:br/>
+      </w:r>
       <w:r>
         <w:t>The above code snippet w</w:t>
       </w:r>
@@ -5746,7 +6069,40 @@
           <w:color w:val="008000"/>
           <w:szCs w:val="24"/>
         </w:rPr>
+        <w:t>Omelet</w:t>
+      </w:r>
+    </w:p>
+    <w:p>
+      <w:pPr>
+        <w:pStyle w:val="ListParagraph"/>
+        <w:spacing w:after="0" w:line="240" w:lineRule="auto"/>
+      </w:pPr>
+      <w:r>
+        <w:rPr>
+          <w:rFonts w:ascii="Consolas" w:hAnsi="Consolas" w:cs="Consolas"/>
+          <w:color w:val="008000"/>
+          <w:szCs w:val="24"/>
+        </w:rPr>
         <w:t>Tuna Sandwich</w:t>
+      </w:r>
+    </w:p>
+    <w:p>
+      <w:pPr>
+        <w:pStyle w:val="ListParagraph"/>
+        <w:spacing w:after="0" w:line="240" w:lineRule="auto"/>
+        <w:rPr>
+          <w:rFonts w:ascii="Consolas" w:hAnsi="Consolas" w:cs="Consolas"/>
+          <w:color w:val="008000"/>
+          <w:szCs w:val="24"/>
+        </w:rPr>
+      </w:pPr>
+      <w:r>
+        <w:rPr>
+          <w:rFonts w:ascii="Consolas" w:hAnsi="Consolas" w:cs="Consolas"/>
+          <w:color w:val="008000"/>
+          <w:szCs w:val="24"/>
+        </w:rPr>
+        <w:t>Omelet</w:t>
       </w:r>
     </w:p>
     <w:p>
@@ -5906,7 +6262,6 @@
         </w:rPr>
       </w:pPr>
       <w:r>
-        <w:lastRenderedPageBreak/>
         <w:t>TBA</w:t>
       </w:r>
     </w:p>

</xml_diff>

<commit_message>
(V.92) Tester programs added
</commit_message>
<xml_diff>
--- a/FinalProject_MS1.docx
+++ b/FinalProject_MS1.docx
@@ -92,7 +92,7 @@
         <w:rPr>
           <w:color w:val="FF0000"/>
         </w:rPr>
-        <w:t>1</w:t>
+        <w:t>2</w:t>
       </w:r>
       <w:r>
         <w:t xml:space="preserve"> (Milestone 1)</w:t>
@@ -109,44 +109,33 @@
       <w:r>
         <w:br/>
       </w:r>
-      <w:bookmarkStart w:id="0" w:name="_GoBack"/>
       <w:r>
         <w:rPr>
           <w:color w:val="FF0000"/>
           <w:sz w:val="16"/>
           <w:szCs w:val="14"/>
         </w:rPr>
-        <w:t xml:space="preserve">V0.9 added const char* cast to MenuItem and </w:t>
-      </w:r>
-      <w:proofErr w:type="gramStart"/>
+        <w:t>V0.9 added const char* cast to MenuItem and operator[] to Menu</w:t>
+      </w:r>
       <w:r>
         <w:rPr>
           <w:color w:val="FF0000"/>
           <w:sz w:val="16"/>
           <w:szCs w:val="14"/>
         </w:rPr>
-        <w:t>operator[</w:t>
-      </w:r>
-      <w:proofErr w:type="gramEnd"/>
+        <w:br/>
+        <w:t>v0.91 Clarified operator[] index overflowing</w:t>
+      </w:r>
       <w:r>
         <w:rPr>
           <w:color w:val="FF0000"/>
           <w:sz w:val="16"/>
           <w:szCs w:val="14"/>
         </w:rPr>
-        <w:t>] to Menu</w:t>
-      </w:r>
-      <w:r>
-        <w:rPr>
-          <w:color w:val="FF0000"/>
-          <w:sz w:val="16"/>
-          <w:szCs w:val="14"/>
-        </w:rPr>
         <w:br/>
-        <w:t>v0.91 Clarified operator[] index overflowing</w:t>
-      </w:r>
-    </w:p>
-    <w:bookmarkEnd w:id="0"/>
+        <w:t>V.92 tester Programs added</w:t>
+      </w:r>
+    </w:p>
     <w:p>
       <w:pPr>
         <w:jc w:val="center"/>
@@ -188,11 +177,9 @@
       <w:r>
         <w:t xml:space="preserve">dates in the system </w:t>
       </w:r>
-      <w:proofErr w:type="gramStart"/>
       <w:r>
         <w:t>and also</w:t>
       </w:r>
-      <w:proofErr w:type="gramEnd"/>
       <w:r>
         <w:t xml:space="preserve"> the user interface of the application. </w:t>
       </w:r>
@@ -250,7 +237,12 @@
         </w:numPr>
       </w:pPr>
       <w:r>
-        <w:t xml:space="preserve">When developing the classes in this project, note that you may add additional member variables, member functions to any class if you find them necessary or helpful. </w:t>
+        <w:t>When developing the cla</w:t>
+      </w:r>
+      <w:bookmarkStart w:id="0" w:name="_GoBack"/>
+      <w:bookmarkEnd w:id="0"/>
+      <w:r>
+        <w:t xml:space="preserve">sses in this project, note that you may add additional member variables, member functions to any class if you find them necessary or helpful. </w:t>
       </w:r>
     </w:p>
     <w:p>
@@ -392,7 +384,6 @@
     </w:p>
     <w:p>
       <w:r>
-        <w:lastRenderedPageBreak/>
         <w:t xml:space="preserve">All the code developed in this project should be under the namespace </w:t>
       </w:r>
       <w:proofErr w:type="spellStart"/>
@@ -737,7 +728,6 @@
           <w:szCs w:val="36"/>
         </w:rPr>
       </w:pPr>
-      <w:proofErr w:type="gramStart"/>
       <w:r>
         <w:rPr>
           <w:rFonts w:ascii="Consolas" w:hAnsi="Consolas" w:cs="Consolas"/>
@@ -748,7 +738,6 @@
         <w:t>std::</w:t>
       </w:r>
       <w:proofErr w:type="spellStart"/>
-      <w:proofErr w:type="gramEnd"/>
       <w:r>
         <w:rPr>
           <w:rFonts w:ascii="Consolas" w:hAnsi="Consolas" w:cs="Consolas"/>
@@ -853,6 +842,7 @@
         </w:numPr>
       </w:pPr>
       <w:r>
+        <w:lastRenderedPageBreak/>
         <w:t xml:space="preserve">Read the year, </w:t>
       </w:r>
       <w:r>
@@ -921,7 +911,6 @@
           <w:sz w:val="20"/>
           <w:szCs w:val="18"/>
         </w:rPr>
-        <w:lastRenderedPageBreak/>
         <w:t>Note that t</w:t>
       </w:r>
       <w:r>
@@ -1043,7 +1032,6 @@
           <w:szCs w:val="36"/>
         </w:rPr>
       </w:pPr>
-      <w:proofErr w:type="gramStart"/>
       <w:r>
         <w:rPr>
           <w:rFonts w:ascii="Consolas" w:hAnsi="Consolas" w:cs="Consolas"/>
@@ -1054,7 +1042,6 @@
         <w:t>std::</w:t>
       </w:r>
       <w:proofErr w:type="spellStart"/>
-      <w:proofErr w:type="gramEnd"/>
       <w:r>
         <w:rPr>
           <w:rFonts w:ascii="Consolas" w:hAnsi="Consolas" w:cs="Consolas"/>
@@ -1138,7 +1125,6 @@
         <w:t>If the Date object is in a “bad” state or (it is invalid) print the “</w:t>
       </w:r>
       <w:proofErr w:type="spellStart"/>
-      <w:proofErr w:type="gramStart"/>
       <w:r>
         <w:rPr>
           <w:b/>
@@ -1152,15 +1138,7 @@
           <w:b/>
           <w:bCs/>
         </w:rPr>
-        <w:t>(</w:t>
-      </w:r>
-      <w:proofErr w:type="gramEnd"/>
-      <w:r>
-        <w:rPr>
-          <w:b/>
-          <w:bCs/>
-        </w:rPr>
-        <w:t>)</w:t>
+        <w:t>()</w:t>
       </w:r>
       <w:r>
         <w:t>”.</w:t>
@@ -1429,7 +1407,6 @@
         </w:rPr>
         <w:t xml:space="preserve"> </w:t>
       </w:r>
-      <w:proofErr w:type="gramStart"/>
       <w:r>
         <w:rPr>
           <w:rFonts w:ascii="Consolas" w:hAnsi="Consolas" w:cs="Consolas"/>
@@ -1439,7 +1416,6 @@
         </w:rPr>
         <w:t>operator!=</w:t>
       </w:r>
-      <w:proofErr w:type="gramEnd"/>
       <w:r>
         <w:rPr>
           <w:rFonts w:ascii="Consolas" w:hAnsi="Consolas" w:cs="Consolas"/>
@@ -1609,9 +1585,8 @@
           <w:color w:val="000000"/>
           <w:szCs w:val="24"/>
         </w:rPr>
-        <w:t>daysSince0001_1_</w:t>
-      </w:r>
-      <w:proofErr w:type="gramStart"/>
+        <w:t>daysSince0001_1_1</w:t>
+      </w:r>
       <w:r>
         <w:rPr>
           <w:rFonts w:ascii="Consolas" w:hAnsi="Consolas" w:cs="Consolas"/>
@@ -1620,16 +1595,6 @@
           <w:color w:val="000000"/>
           <w:szCs w:val="24"/>
         </w:rPr>
-        <w:t>1</w:t>
-      </w:r>
-      <w:r>
-        <w:rPr>
-          <w:rFonts w:ascii="Consolas" w:hAnsi="Consolas" w:cs="Consolas"/>
-          <w:b/>
-          <w:bCs/>
-          <w:color w:val="000000"/>
-          <w:szCs w:val="24"/>
-        </w:rPr>
         <w:t xml:space="preserve"> </w:t>
       </w:r>
       <w:r>
@@ -1638,16 +1603,7 @@
           <w:color w:val="000000"/>
           <w:szCs w:val="24"/>
         </w:rPr>
-        <w:t>member</w:t>
-      </w:r>
-      <w:proofErr w:type="gramEnd"/>
-      <w:r>
-        <w:rPr>
-          <w:rFonts w:cstheme="minorHAnsi"/>
-          <w:color w:val="000000"/>
-          <w:szCs w:val="24"/>
-        </w:rPr>
-        <w:t xml:space="preserve"> function to </w:t>
+        <w:t xml:space="preserve">member function to </w:t>
       </w:r>
       <w:r>
         <w:t>o</w:t>
@@ -1874,6 +1830,7 @@
     </w:p>
     <w:p>
       <w:r>
+        <w:lastRenderedPageBreak/>
         <w:t xml:space="preserve">Overload the Boolean cast so if a date is casted to </w:t>
       </w:r>
       <w:r>
@@ -1896,7 +1853,6 @@
           <w:sz w:val="28"/>
           <w:szCs w:val="28"/>
         </w:rPr>
-        <w:lastRenderedPageBreak/>
         <w:t>Helper operator overloads:</w:t>
       </w:r>
     </w:p>
@@ -1929,33 +1885,15 @@
           <w:color w:val="008080"/>
           <w:szCs w:val="24"/>
         </w:rPr>
-        <w:t>operator&lt;</w:t>
-      </w:r>
-      <w:proofErr w:type="gramStart"/>
+        <w:t>operator&lt;&lt;</w:t>
+      </w:r>
       <w:r>
         <w:rPr>
           <w:rFonts w:ascii="Consolas" w:hAnsi="Consolas" w:cs="Consolas"/>
           <w:color w:val="008080"/>
           <w:szCs w:val="24"/>
         </w:rPr>
-        <w:t>&lt;</w:t>
-      </w:r>
-      <w:r>
-        <w:rPr>
-          <w:rFonts w:ascii="Consolas" w:hAnsi="Consolas" w:cs="Consolas"/>
-          <w:color w:val="008080"/>
-          <w:szCs w:val="24"/>
-        </w:rPr>
-        <w:t xml:space="preserve">  (</w:t>
-      </w:r>
-      <w:proofErr w:type="gramEnd"/>
-      <w:r>
-        <w:rPr>
-          <w:rFonts w:ascii="Consolas" w:hAnsi="Consolas" w:cs="Consolas"/>
-          <w:color w:val="008080"/>
-          <w:szCs w:val="24"/>
-        </w:rPr>
-        <w:t>for cout)</w:t>
+        <w:t xml:space="preserve">  (for cout)</w:t>
       </w:r>
       <w:r>
         <w:rPr>
@@ -2075,17 +2013,7 @@
           <w:sz w:val="19"/>
           <w:szCs w:val="19"/>
         </w:rPr>
-        <w:t xml:space="preserve"> daysSince0001_1_1</w:t>
-      </w:r>
-      <w:proofErr w:type="gramStart"/>
-      <w:r>
-        <w:rPr>
-          <w:rFonts w:ascii="Consolas" w:hAnsi="Consolas" w:cs="Consolas"/>
-          <w:color w:val="000000"/>
-          <w:sz w:val="19"/>
-          <w:szCs w:val="19"/>
-        </w:rPr>
-        <w:t>()</w:t>
+        <w:t xml:space="preserve"> daysSince0001_1_1()</w:t>
       </w:r>
       <w:r>
         <w:rPr>
@@ -2096,7 +2024,6 @@
         </w:rPr>
         <w:t>const</w:t>
       </w:r>
-      <w:proofErr w:type="gramEnd"/>
       <w:r>
         <w:rPr>
           <w:rFonts w:ascii="Consolas" w:hAnsi="Consolas" w:cs="Consolas"/>
@@ -2145,27 +2072,7 @@
           <w:sz w:val="19"/>
           <w:szCs w:val="19"/>
         </w:rPr>
-        <w:t xml:space="preserve"> </w:t>
-      </w:r>
-      <w:proofErr w:type="gramStart"/>
-      <w:r>
-        <w:rPr>
-          <w:rFonts w:ascii="Consolas" w:hAnsi="Consolas" w:cs="Consolas"/>
-          <w:color w:val="000000"/>
-          <w:sz w:val="19"/>
-          <w:szCs w:val="19"/>
-        </w:rPr>
-        <w:t>validate(</w:t>
-      </w:r>
-      <w:proofErr w:type="gramEnd"/>
-      <w:r>
-        <w:rPr>
-          <w:rFonts w:ascii="Consolas" w:hAnsi="Consolas" w:cs="Consolas"/>
-          <w:color w:val="000000"/>
-          <w:sz w:val="19"/>
-          <w:szCs w:val="19"/>
-        </w:rPr>
-        <w:t xml:space="preserve">);             </w:t>
+        <w:t xml:space="preserve"> validate();             </w:t>
       </w:r>
       <w:r>
         <w:rPr>
@@ -2274,7 +2181,6 @@
         <w:t xml:space="preserve"> </w:t>
       </w:r>
       <w:proofErr w:type="spellStart"/>
-      <w:proofErr w:type="gramStart"/>
       <w:r>
         <w:rPr>
           <w:rFonts w:ascii="Consolas" w:hAnsi="Consolas" w:cs="Consolas"/>
@@ -2294,7 +2200,6 @@
         </w:rPr>
         <w:t>(</w:t>
       </w:r>
-      <w:proofErr w:type="gramEnd"/>
       <w:r>
         <w:rPr>
           <w:rFonts w:ascii="Consolas" w:hAnsi="Consolas" w:cs="Consolas"/>
@@ -2366,7 +2271,6 @@
         <w:t xml:space="preserve"> </w:t>
       </w:r>
       <w:proofErr w:type="spellStart"/>
-      <w:proofErr w:type="gramStart"/>
       <w:r>
         <w:rPr>
           <w:rFonts w:ascii="Consolas" w:hAnsi="Consolas" w:cs="Consolas"/>
@@ -2393,17 +2297,7 @@
           <w:sz w:val="19"/>
           <w:szCs w:val="19"/>
         </w:rPr>
-        <w:t>(</w:t>
-      </w:r>
-      <w:proofErr w:type="gramEnd"/>
-      <w:r>
-        <w:rPr>
-          <w:rFonts w:ascii="Consolas" w:hAnsi="Consolas" w:cs="Consolas"/>
-          <w:color w:val="000000"/>
-          <w:sz w:val="19"/>
-          <w:szCs w:val="19"/>
-        </w:rPr>
-        <w:t>)</w:t>
+        <w:t>()</w:t>
       </w:r>
       <w:r>
         <w:rPr>
@@ -2462,27 +2356,7 @@
           <w:sz w:val="19"/>
           <w:szCs w:val="19"/>
         </w:rPr>
-        <w:t xml:space="preserve"> </w:t>
-      </w:r>
-      <w:proofErr w:type="gramStart"/>
-      <w:r>
-        <w:rPr>
-          <w:rFonts w:ascii="Consolas" w:hAnsi="Consolas" w:cs="Consolas"/>
-          <w:color w:val="000000"/>
-          <w:sz w:val="19"/>
-          <w:szCs w:val="19"/>
-        </w:rPr>
-        <w:t>bad(</w:t>
-      </w:r>
-      <w:proofErr w:type="gramEnd"/>
-      <w:r>
-        <w:rPr>
-          <w:rFonts w:ascii="Consolas" w:hAnsi="Consolas" w:cs="Consolas"/>
-          <w:color w:val="000000"/>
-          <w:sz w:val="19"/>
-          <w:szCs w:val="19"/>
-        </w:rPr>
-        <w:t>)</w:t>
+        <w:t xml:space="preserve"> bad()</w:t>
       </w:r>
       <w:r>
         <w:rPr>
@@ -2544,7 +2418,6 @@
         <w:t xml:space="preserve"> </w:t>
       </w:r>
       <w:proofErr w:type="spellStart"/>
-      <w:proofErr w:type="gramStart"/>
       <w:r>
         <w:rPr>
           <w:rFonts w:ascii="Consolas" w:hAnsi="Consolas" w:cs="Consolas"/>
@@ -2562,17 +2435,7 @@
           <w:sz w:val="19"/>
           <w:szCs w:val="19"/>
         </w:rPr>
-        <w:t>(</w:t>
-      </w:r>
-      <w:proofErr w:type="gramEnd"/>
-      <w:r>
-        <w:rPr>
-          <w:rFonts w:ascii="Consolas" w:hAnsi="Consolas" w:cs="Consolas"/>
-          <w:color w:val="000000"/>
-          <w:sz w:val="19"/>
-          <w:szCs w:val="19"/>
-        </w:rPr>
-        <w:t>)</w:t>
+        <w:t>()</w:t>
       </w:r>
       <w:r>
         <w:rPr>
@@ -2634,7 +2497,6 @@
         <w:t xml:space="preserve"> </w:t>
       </w:r>
       <w:proofErr w:type="spellStart"/>
-      <w:proofErr w:type="gramStart"/>
       <w:r>
         <w:rPr>
           <w:rFonts w:ascii="Consolas" w:hAnsi="Consolas" w:cs="Consolas"/>
@@ -2652,17 +2514,7 @@
           <w:sz w:val="19"/>
           <w:szCs w:val="19"/>
         </w:rPr>
-        <w:t>(</w:t>
-      </w:r>
-      <w:proofErr w:type="gramEnd"/>
-      <w:r>
-        <w:rPr>
-          <w:rFonts w:ascii="Consolas" w:hAnsi="Consolas" w:cs="Consolas"/>
-          <w:color w:val="000000"/>
-          <w:sz w:val="19"/>
-          <w:szCs w:val="19"/>
-        </w:rPr>
-        <w:t xml:space="preserve">);           </w:t>
+        <w:t xml:space="preserve">();           </w:t>
       </w:r>
       <w:r>
         <w:rPr>
@@ -2710,25 +2562,14 @@
           <w:szCs w:val="19"/>
         </w:rPr>
       </w:pPr>
-      <w:proofErr w:type="gramStart"/>
-      <w:r>
-        <w:rPr>
-          <w:rFonts w:ascii="Consolas" w:hAnsi="Consolas" w:cs="Consolas"/>
-          <w:color w:val="000000"/>
-          <w:sz w:val="19"/>
-          <w:szCs w:val="19"/>
-        </w:rPr>
-        <w:t>Date(</w:t>
-      </w:r>
-      <w:proofErr w:type="gramEnd"/>
-      <w:r>
-        <w:rPr>
-          <w:rFonts w:ascii="Consolas" w:hAnsi="Consolas" w:cs="Consolas"/>
-          <w:color w:val="000000"/>
-          <w:sz w:val="19"/>
-          <w:szCs w:val="19"/>
-        </w:rPr>
-        <w:t xml:space="preserve">);                           </w:t>
+      <w:r>
+        <w:rPr>
+          <w:rFonts w:ascii="Consolas" w:hAnsi="Consolas" w:cs="Consolas"/>
+          <w:color w:val="000000"/>
+          <w:sz w:val="19"/>
+          <w:szCs w:val="19"/>
+        </w:rPr>
+        <w:t xml:space="preserve">Date();                           </w:t>
       </w:r>
       <w:r>
         <w:rPr>
@@ -2753,7 +2594,6 @@
           <w:szCs w:val="19"/>
         </w:rPr>
       </w:pPr>
-      <w:proofErr w:type="gramStart"/>
       <w:r>
         <w:rPr>
           <w:rFonts w:ascii="Consolas" w:hAnsi="Consolas" w:cs="Consolas"/>
@@ -2763,7 +2603,6 @@
         </w:rPr>
         <w:t>Date(</w:t>
       </w:r>
-      <w:proofErr w:type="gramEnd"/>
       <w:r>
         <w:rPr>
           <w:rFonts w:ascii="Consolas" w:hAnsi="Consolas" w:cs="Consolas"/>
@@ -2960,7 +2799,6 @@
         <w:t xml:space="preserve"> </w:t>
       </w:r>
       <w:proofErr w:type="spellStart"/>
-      <w:proofErr w:type="gramStart"/>
       <w:r>
         <w:rPr>
           <w:rFonts w:ascii="Consolas" w:hAnsi="Consolas" w:cs="Consolas"/>
@@ -2978,17 +2816,7 @@
           <w:sz w:val="19"/>
           <w:szCs w:val="19"/>
         </w:rPr>
-        <w:t>(</w:t>
-      </w:r>
-      <w:proofErr w:type="gramEnd"/>
-      <w:r>
-        <w:rPr>
-          <w:rFonts w:ascii="Consolas" w:hAnsi="Consolas" w:cs="Consolas"/>
-          <w:color w:val="000000"/>
-          <w:sz w:val="19"/>
-          <w:szCs w:val="19"/>
-        </w:rPr>
-        <w:t>)</w:t>
+        <w:t>()</w:t>
       </w:r>
       <w:r>
         <w:rPr>
@@ -3068,7 +2896,6 @@
         <w:t xml:space="preserve">* </w:t>
       </w:r>
       <w:proofErr w:type="spellStart"/>
-      <w:proofErr w:type="gramStart"/>
       <w:r>
         <w:rPr>
           <w:rFonts w:ascii="Consolas" w:hAnsi="Consolas" w:cs="Consolas"/>
@@ -3095,17 +2922,7 @@
           <w:sz w:val="19"/>
           <w:szCs w:val="19"/>
         </w:rPr>
-        <w:t>(</w:t>
-      </w:r>
-      <w:proofErr w:type="gramEnd"/>
-      <w:r>
-        <w:rPr>
-          <w:rFonts w:ascii="Consolas" w:hAnsi="Consolas" w:cs="Consolas"/>
-          <w:color w:val="000000"/>
-          <w:sz w:val="19"/>
-          <w:szCs w:val="19"/>
-        </w:rPr>
-        <w:t>)</w:t>
+        <w:t>()</w:t>
       </w:r>
       <w:r>
         <w:rPr>
@@ -3190,7 +3007,6 @@
         <w:t xml:space="preserve"> </w:t>
       </w:r>
       <w:proofErr w:type="spellStart"/>
-      <w:proofErr w:type="gramStart"/>
       <w:r>
         <w:rPr>
           <w:rFonts w:ascii="Consolas" w:hAnsi="Consolas" w:cs="Consolas"/>
@@ -3208,17 +3024,7 @@
           <w:sz w:val="19"/>
           <w:szCs w:val="19"/>
         </w:rPr>
-        <w:t>(</w:t>
-      </w:r>
-      <w:proofErr w:type="gramEnd"/>
-      <w:r>
-        <w:rPr>
-          <w:rFonts w:ascii="Consolas" w:hAnsi="Consolas" w:cs="Consolas"/>
-          <w:color w:val="000000"/>
-          <w:sz w:val="19"/>
-          <w:szCs w:val="19"/>
-        </w:rPr>
-        <w:t>)</w:t>
+        <w:t>()</w:t>
       </w:r>
       <w:r>
         <w:rPr>
@@ -3414,18 +3220,36 @@
         <w:br/>
         <w:t>~</w:t>
       </w:r>
-      <w:proofErr w:type="gramStart"/>
+      <w:proofErr w:type="spellStart"/>
       <w:r>
         <w:t>fardad.soleimanloo</w:t>
       </w:r>
-      <w:proofErr w:type="gramEnd"/>
-      <w:r>
-        <w:t>/244/ms1_date/dateTester</w:t>
-      </w:r>
+      <w:proofErr w:type="spellEnd"/>
+      <w:r>
+        <w:t>/244/ms1/</w:t>
+      </w:r>
+      <w:proofErr w:type="spellStart"/>
+      <w:r>
+        <w:t>dateTester</w:t>
+      </w:r>
+      <w:proofErr w:type="spellEnd"/>
       <w:r>
         <w:br/>
-        <w:t>~fardad.soleimanloo/244/ms1_date/submissionTester</w:t>
-      </w:r>
+        <w:t>~</w:t>
+      </w:r>
+      <w:proofErr w:type="spellStart"/>
+      <w:r>
+        <w:t>fardad.soleimanloo</w:t>
+      </w:r>
+      <w:proofErr w:type="spellEnd"/>
+      <w:r>
+        <w:t>/244/ms1/</w:t>
+      </w:r>
+      <w:proofErr w:type="spellStart"/>
+      <w:r>
+        <w:t>dateSumbissionTester</w:t>
+      </w:r>
+      <w:proofErr w:type="spellEnd"/>
       <w:r>
         <w:br/>
       </w:r>
@@ -3648,15 +3472,7 @@
         <w:spacing w:after="0" w:line="240" w:lineRule="auto"/>
       </w:pPr>
       <w:r>
-        <w:t xml:space="preserve">The description of the MenuItem is only to be set to a value </w:t>
-      </w:r>
-      <w:proofErr w:type="gramStart"/>
-      <w:r>
-        <w:t>at the moment</w:t>
-      </w:r>
-      <w:proofErr w:type="gramEnd"/>
-      <w:r>
-        <w:t xml:space="preserve"> of instantiation</w:t>
+        <w:t>The description of the MenuItem is only to be set to a value at the moment of instantiation</w:t>
       </w:r>
       <w:r>
         <w:t xml:space="preserve"> (or initialization)</w:t>
@@ -3695,15 +3511,7 @@
         <w:t>If no value is provided for the description</w:t>
       </w:r>
       <w:r>
-        <w:t xml:space="preserve"> </w:t>
-      </w:r>
-      <w:proofErr w:type="gramStart"/>
-      <w:r>
-        <w:t>at the moment</w:t>
-      </w:r>
-      <w:proofErr w:type="gramEnd"/>
-      <w:r>
-        <w:t xml:space="preserve"> of creation,</w:t>
+        <w:t xml:space="preserve"> at the moment of creation,</w:t>
       </w:r>
       <w:r>
         <w:t xml:space="preserve"> the MenuItem should be set as empty (with no description).</w:t>
@@ -4293,18 +4101,8 @@
           <w:color w:val="000000"/>
           <w:szCs w:val="24"/>
         </w:rPr>
-        <w:t xml:space="preserve"> </w:t>
-      </w:r>
-      <w:proofErr w:type="gramStart"/>
-      <w:r>
-        <w:rPr>
-          <w:rFonts w:ascii="Consolas" w:hAnsi="Consolas" w:cs="Consolas"/>
-          <w:color w:val="000000"/>
-          <w:szCs w:val="24"/>
-        </w:rPr>
-        <w:t>B(</w:t>
-      </w:r>
-      <w:proofErr w:type="gramEnd"/>
+        <w:t xml:space="preserve"> B(</w:t>
+      </w:r>
       <w:r>
         <w:rPr>
           <w:rFonts w:ascii="Consolas" w:hAnsi="Consolas" w:cs="Consolas"/>
@@ -4618,18 +4416,10 @@
         <w:t xml:space="preserve">If no spot is </w:t>
       </w:r>
       <w:r>
-        <w:t xml:space="preserve">available, </w:t>
-      </w:r>
-      <w:proofErr w:type="gramStart"/>
-      <w:r>
-        <w:t>(</w:t>
-      </w:r>
-      <w:r>
-        <w:t xml:space="preserve"> that</w:t>
-      </w:r>
-      <w:proofErr w:type="gramEnd"/>
-      <w:r>
-        <w:t xml:space="preserve"> is; if number of allocated MenuItem pointers is equal to </w:t>
+        <w:t>available, (</w:t>
+      </w:r>
+      <w:r>
+        <w:t xml:space="preserve"> that is; if number of allocated MenuItem pointers is equal to </w:t>
       </w:r>
       <w:r>
         <w:t xml:space="preserve"> </w:t>
@@ -5745,16 +5535,7 @@
           <w:color w:val="000000"/>
           <w:szCs w:val="24"/>
         </w:rPr>
-        <w:t xml:space="preserve"> </w:t>
-      </w:r>
-      <w:proofErr w:type="gramStart"/>
-      <w:r>
-        <w:rPr>
-          <w:rFonts w:ascii="Consolas" w:hAnsi="Consolas" w:cs="Consolas"/>
-          <w:color w:val="000000"/>
-          <w:szCs w:val="24"/>
-        </w:rPr>
-        <w:t>M</w:t>
+        <w:t xml:space="preserve"> M</w:t>
       </w:r>
       <w:r>
         <w:rPr>
@@ -5764,7 +5545,6 @@
         </w:rPr>
         <w:t>[</w:t>
       </w:r>
-      <w:proofErr w:type="gramEnd"/>
       <w:r>
         <w:rPr>
           <w:rFonts w:ascii="Consolas" w:hAnsi="Consolas" w:cs="Consolas"/>
@@ -5865,16 +5645,7 @@
           <w:color w:val="000000"/>
           <w:szCs w:val="24"/>
         </w:rPr>
-        <w:t xml:space="preserve"> </w:t>
-      </w:r>
-      <w:proofErr w:type="gramStart"/>
-      <w:r>
-        <w:rPr>
-          <w:rFonts w:ascii="Consolas" w:hAnsi="Consolas" w:cs="Consolas"/>
-          <w:color w:val="000000"/>
-          <w:szCs w:val="24"/>
-        </w:rPr>
-        <w:t>M</w:t>
+        <w:t xml:space="preserve"> M</w:t>
       </w:r>
       <w:r>
         <w:rPr>
@@ -5884,7 +5655,6 @@
         </w:rPr>
         <w:t>[</w:t>
       </w:r>
-      <w:proofErr w:type="gramEnd"/>
       <w:r>
         <w:rPr>
           <w:rFonts w:ascii="Consolas" w:hAnsi="Consolas" w:cs="Consolas"/>
@@ -5967,16 +5737,7 @@
           <w:color w:val="000000"/>
           <w:szCs w:val="24"/>
         </w:rPr>
-        <w:t xml:space="preserve"> </w:t>
-      </w:r>
-      <w:proofErr w:type="gramStart"/>
-      <w:r>
-        <w:rPr>
-          <w:rFonts w:ascii="Consolas" w:hAnsi="Consolas" w:cs="Consolas"/>
-          <w:color w:val="000000"/>
-          <w:szCs w:val="24"/>
-        </w:rPr>
-        <w:t>M</w:t>
+        <w:t xml:space="preserve"> M</w:t>
       </w:r>
       <w:r>
         <w:rPr>
@@ -5986,7 +5747,6 @@
         </w:rPr>
         <w:t>[</w:t>
       </w:r>
-      <w:proofErr w:type="gramEnd"/>
       <w:r>
         <w:rPr>
           <w:rFonts w:ascii="Consolas" w:hAnsi="Consolas" w:cs="Consolas"/>
@@ -6143,13 +5903,173 @@
         </w:rPr>
         <w:t>Menu tester program and execution sample</w:t>
       </w:r>
-    </w:p>
-    <w:p>
-      <w:pPr>
-        <w:spacing w:after="0" w:line="240" w:lineRule="auto"/>
-      </w:pPr>
-      <w:r>
-        <w:t>To be posted.</w:t>
+      <w:r>
+        <w:rPr>
+          <w:rFonts w:ascii="Arial" w:eastAsia="Times New Roman" w:hAnsi="Arial" w:cs="Arial"/>
+          <w:b/>
+          <w:bCs/>
+          <w:caps/>
+          <w:color w:val="4599B1"/>
+          <w:sz w:val="27"/>
+          <w:szCs w:val="27"/>
+          <w:lang w:eastAsia="en-CA"/>
+        </w:rPr>
+        <w:t xml:space="preserve"> </w:t>
+      </w:r>
+    </w:p>
+    <w:p>
+      <w:r>
+        <w:rPr>
+          <w:color w:val="FF0000"/>
+        </w:rPr>
+        <w:lastRenderedPageBreak/>
+        <w:t>(V0.92)</w:t>
+      </w:r>
+      <w:r>
+        <w:br/>
+      </w:r>
+      <w:r>
+        <w:t>Write your own tester or use the tester programs provided to make sure your Menu Module works correctly.</w:t>
+      </w:r>
+    </w:p>
+    <w:p>
+      <w:r>
+        <w:t xml:space="preserve">Compile your </w:t>
+      </w:r>
+      <w:r>
+        <w:rPr>
+          <w:b/>
+          <w:bCs/>
+        </w:rPr>
+        <w:t>Menu</w:t>
+      </w:r>
+      <w:r>
+        <w:t xml:space="preserve"> module with either </w:t>
+      </w:r>
+      <w:r>
+        <w:rPr>
+          <w:b/>
+          <w:bCs/>
+        </w:rPr>
+        <w:t>menu</w:t>
+      </w:r>
+      <w:r>
+        <w:rPr>
+          <w:b/>
+          <w:bCs/>
+        </w:rPr>
+        <w:t>Tester</w:t>
+      </w:r>
+      <w:r>
+        <w:t>.</w:t>
+      </w:r>
+      <w:r>
+        <w:rPr>
+          <w:b/>
+          <w:bCs/>
+        </w:rPr>
+        <w:t>cpp</w:t>
+      </w:r>
+      <w:r>
+        <w:t xml:space="preserve"> or </w:t>
+      </w:r>
+      <w:r>
+        <w:rPr>
+          <w:b/>
+          <w:bCs/>
+        </w:rPr>
+        <w:t>menuS</w:t>
+      </w:r>
+      <w:r>
+        <w:rPr>
+          <w:b/>
+          <w:bCs/>
+        </w:rPr>
+        <w:t>ubmissionTester.cpp</w:t>
+      </w:r>
+      <w:r>
+        <w:t xml:space="preserve"> for pre-submission testing. </w:t>
+      </w:r>
+    </w:p>
+    <w:p>
+      <w:r>
+        <w:t xml:space="preserve">On Matrix compile your </w:t>
+      </w:r>
+      <w:proofErr w:type="spellStart"/>
+      <w:r>
+        <w:t>cpp</w:t>
+      </w:r>
+      <w:proofErr w:type="spellEnd"/>
+      <w:r>
+        <w:t xml:space="preserve"> files with: </w:t>
+      </w:r>
+      <w:r>
+        <w:rPr>
+          <w:b/>
+          <w:bCs/>
+        </w:rPr>
+        <w:t>g++ -Wall -std=</w:t>
+      </w:r>
+      <w:proofErr w:type="spellStart"/>
+      <w:r>
+        <w:rPr>
+          <w:b/>
+          <w:bCs/>
+        </w:rPr>
+        <w:t>c++</w:t>
+      </w:r>
+      <w:proofErr w:type="spellEnd"/>
+      <w:r>
+        <w:rPr>
+          <w:b/>
+          <w:bCs/>
+        </w:rPr>
+        <w:t>11</w:t>
+      </w:r>
+      <w:r>
+        <w:t xml:space="preserve"> command.</w:t>
+      </w:r>
+    </w:p>
+    <w:p>
+      <w:r>
+        <w:t>You should complete the coding for the Menu module by Monday November 18</w:t>
+      </w:r>
+      <w:r>
+        <w:rPr>
+          <w:vertAlign w:val="superscript"/>
+        </w:rPr>
+        <w:t>th</w:t>
+      </w:r>
+      <w:r>
+        <w:rPr>
+          <w:vertAlign w:val="superscript"/>
+        </w:rPr>
+        <w:t>.</w:t>
+      </w:r>
+    </w:p>
+    <w:p>
+      <w:r>
+        <w:t>For execution sample run any of the following com</w:t>
+      </w:r>
+      <w:r>
+        <w:t>ma</w:t>
+      </w:r>
+      <w:r>
+        <w:t>nds on matrix:</w:t>
+      </w:r>
+      <w:r>
+        <w:br/>
+        <w:t>~fardad.soleimanloo/244/ms1/menuTester</w:t>
+      </w:r>
+      <w:r>
+        <w:br/>
+        <w:t>~fardad.soleimanloo/244/ms1/</w:t>
+      </w:r>
+      <w:r>
+        <w:t xml:space="preserve"> menuSubmissionTester</w:t>
+      </w:r>
+      <w:r>
+        <w:br/>
       </w:r>
     </w:p>
     <w:p>

</xml_diff>

<commit_message>
V1.0 Submissions are opened
</commit_message>
<xml_diff>
--- a/FinalProject_MS1.docx
+++ b/FinalProject_MS1.docx
@@ -86,25 +86,19 @@
         <w:rPr>
           <w:color w:val="FF0000"/>
         </w:rPr>
-        <w:t>V0.9</w:t>
+        <w:t>V</w:t>
       </w:r>
       <w:r>
         <w:rPr>
           <w:color w:val="FF0000"/>
         </w:rPr>
-        <w:t>2</w:t>
+        <w:t>1.0</w:t>
       </w:r>
       <w:r>
         <w:t xml:space="preserve"> (Milestone 1)</w:t>
       </w:r>
       <w:r>
         <w:t xml:space="preserve"> </w:t>
-      </w:r>
-      <w:r>
-        <w:t>–</w:t>
-      </w:r>
-      <w:r>
-        <w:t xml:space="preserve"> draft</w:t>
       </w:r>
       <w:r>
         <w:br/>
@@ -115,26 +109,53 @@
           <w:sz w:val="16"/>
           <w:szCs w:val="14"/>
         </w:rPr>
-        <w:t>V0.9 added const char* cast to MenuItem and operator[] to Menu</w:t>
-      </w:r>
+        <w:t xml:space="preserve">V0.9 added const char* cast to MenuItem and </w:t>
+      </w:r>
+      <w:proofErr w:type="gramStart"/>
       <w:r>
         <w:rPr>
           <w:color w:val="FF0000"/>
           <w:sz w:val="16"/>
           <w:szCs w:val="14"/>
         </w:rPr>
-        <w:br/>
-        <w:t>v0.91 Clarified operator[] index overflowing</w:t>
-      </w:r>
+        <w:t>operator[</w:t>
+      </w:r>
+      <w:proofErr w:type="gramEnd"/>
       <w:r>
         <w:rPr>
           <w:color w:val="FF0000"/>
           <w:sz w:val="16"/>
           <w:szCs w:val="14"/>
         </w:rPr>
+        <w:t>] to Menu</w:t>
+      </w:r>
+      <w:r>
+        <w:rPr>
+          <w:color w:val="FF0000"/>
+          <w:sz w:val="16"/>
+          <w:szCs w:val="14"/>
+        </w:rPr>
+        <w:br/>
+        <w:t>v0.91 Clarified operator[] index overflowing</w:t>
+      </w:r>
+      <w:r>
+        <w:rPr>
+          <w:color w:val="FF0000"/>
+          <w:sz w:val="16"/>
+          <w:szCs w:val="14"/>
+        </w:rPr>
         <w:br/>
         <w:t>V.92 tester Programs added</w:t>
       </w:r>
+      <w:r>
+        <w:rPr>
+          <w:color w:val="FF0000"/>
+          <w:sz w:val="16"/>
+          <w:szCs w:val="14"/>
+        </w:rPr>
+        <w:br/>
+        <w:t>V1.0 Submission are opened.</w:t>
+      </w:r>
     </w:p>
     <w:p>
       <w:pPr>
@@ -154,7 +175,12 @@
     </w:p>
     <w:p>
       <w:r>
-        <w:t xml:space="preserve">Your task is to design an application that receives the publications and stores them into the system with the information needed for their retrieval. </w:t>
+        <w:t>Your task is to design an application that receives the p</w:t>
+      </w:r>
+      <w:bookmarkStart w:id="0" w:name="_GoBack"/>
+      <w:bookmarkEnd w:id="0"/>
+      <w:r>
+        <w:t xml:space="preserve">ublications and stores them into the system with the information needed for their retrieval. </w:t>
       </w:r>
       <w:r>
         <w:br/>
@@ -177,17 +203,20 @@
       <w:r>
         <w:t xml:space="preserve">dates in the system </w:t>
       </w:r>
+      <w:proofErr w:type="gramStart"/>
       <w:r>
         <w:t>and also</w:t>
       </w:r>
+      <w:proofErr w:type="gramEnd"/>
       <w:r>
         <w:t xml:space="preserve"> the user interface of the application. </w:t>
       </w:r>
     </w:p>
-    <w:p/>
     <w:p>
       <w:pPr>
         <w:spacing w:after="0" w:line="240" w:lineRule="auto"/>
+      </w:pPr>
+      <w:r>
         <w:rPr>
           <w:rFonts w:asciiTheme="minorBidi" w:eastAsia="Times New Roman" w:hAnsiTheme="minorBidi"/>
           <w:b/>
@@ -198,8 +227,217 @@
           <w:szCs w:val="27"/>
           <w:lang w:val="en-US"/>
         </w:rPr>
-      </w:pPr>
-      <w:r>
+        <w:t>CItation and sources</w:t>
+      </w:r>
+    </w:p>
+    <w:p/>
+    <w:p>
+      <w:pPr>
+        <w:suppressAutoHyphens/>
+        <w:rPr>
+          <w:rFonts w:cstheme="minorHAnsi"/>
+          <w:sz w:val="28"/>
+          <w:szCs w:val="28"/>
+        </w:rPr>
+      </w:pPr>
+      <w:r>
+        <w:rPr>
+          <w:rFonts w:cstheme="minorHAnsi"/>
+          <w:szCs w:val="28"/>
+        </w:rPr>
+        <w:t xml:space="preserve">When submitting </w:t>
+      </w:r>
+      <w:r>
+        <w:rPr>
+          <w:rFonts w:cstheme="minorHAnsi"/>
+          <w:szCs w:val="28"/>
+        </w:rPr>
+        <w:t>the milestone</w:t>
+      </w:r>
+      <w:r>
+        <w:rPr>
+          <w:rFonts w:cstheme="minorHAnsi"/>
+          <w:szCs w:val="28"/>
+        </w:rPr>
+        <w:t xml:space="preserve"> deliverables, a file called sources.txt must be present. This file will be submitted with your work automatically.</w:t>
+      </w:r>
+    </w:p>
+    <w:p>
+      <w:pPr>
+        <w:suppressAutoHyphens/>
+        <w:rPr>
+          <w:rFonts w:cstheme="minorHAnsi"/>
+          <w:szCs w:val="28"/>
+        </w:rPr>
+      </w:pPr>
+      <w:r>
+        <w:rPr>
+          <w:rFonts w:cstheme="minorHAnsi"/>
+          <w:szCs w:val="28"/>
+        </w:rPr>
+        <w:t>You are to write either of the following statements in the file "sources.txt":</w:t>
+      </w:r>
+    </w:p>
+    <w:p>
+      <w:pPr>
+        <w:suppressAutoHyphens/>
+        <w:rPr>
+          <w:rFonts w:cstheme="minorHAnsi"/>
+          <w:i/>
+          <w:iCs/>
+          <w:szCs w:val="28"/>
+        </w:rPr>
+      </w:pPr>
+      <w:r>
+        <w:rPr>
+          <w:rFonts w:cstheme="minorHAnsi"/>
+          <w:i/>
+          <w:iCs/>
+          <w:szCs w:val="28"/>
+        </w:rPr>
+        <w:t>I have done all the coding by myself and only copied the code that my professor provided to complete my workshops and assignments.</w:t>
+      </w:r>
+    </w:p>
+    <w:p>
+      <w:pPr>
+        <w:suppressAutoHyphens/>
+        <w:rPr>
+          <w:rFonts w:cstheme="minorHAnsi"/>
+          <w:i/>
+          <w:iCs/>
+          <w:szCs w:val="28"/>
+        </w:rPr>
+      </w:pPr>
+      <w:r>
+        <w:rPr>
+          <w:rFonts w:cstheme="minorHAnsi"/>
+          <w:i/>
+          <w:iCs/>
+          <w:szCs w:val="28"/>
+        </w:rPr>
+        <w:t>Then add your name and your student number as signature</w:t>
+      </w:r>
+    </w:p>
+    <w:p>
+      <w:pPr>
+        <w:suppressAutoHyphens/>
+        <w:rPr>
+          <w:rFonts w:cstheme="minorHAnsi"/>
+          <w:i/>
+          <w:iCs/>
+          <w:szCs w:val="28"/>
+        </w:rPr>
+      </w:pPr>
+      <w:r>
+        <w:rPr>
+          <w:rFonts w:cstheme="minorHAnsi"/>
+          <w:i/>
+          <w:iCs/>
+          <w:szCs w:val="28"/>
+        </w:rPr>
+        <w:t>OR:</w:t>
+      </w:r>
+    </w:p>
+    <w:p>
+      <w:pPr>
+        <w:suppressAutoHyphens/>
+        <w:rPr>
+          <w:rFonts w:cstheme="minorHAnsi"/>
+          <w:i/>
+          <w:iCs/>
+          <w:szCs w:val="28"/>
+        </w:rPr>
+      </w:pPr>
+      <w:r>
+        <w:rPr>
+          <w:rFonts w:cstheme="minorHAnsi"/>
+          <w:i/>
+          <w:iCs/>
+          <w:szCs w:val="28"/>
+        </w:rPr>
+        <w:t>Write exactly which part of the code of the workshops or the assignment are given to you as help and who gave it to you or which source you received it from.</w:t>
+      </w:r>
+    </w:p>
+    <w:p>
+      <w:pPr>
+        <w:suppressAutoHyphens/>
+        <w:rPr>
+          <w:rFonts w:cstheme="minorHAnsi"/>
+          <w:i/>
+          <w:iCs/>
+          <w:szCs w:val="28"/>
+        </w:rPr>
+      </w:pPr>
+      <w:r>
+        <w:rPr>
+          <w:rFonts w:cstheme="minorHAnsi"/>
+          <w:i/>
+          <w:iCs/>
+          <w:szCs w:val="28"/>
+        </w:rPr>
+        <w:t xml:space="preserve">You need to mention the workshop name or assignment name </w:t>
+      </w:r>
+      <w:proofErr w:type="gramStart"/>
+      <w:r>
+        <w:rPr>
+          <w:rFonts w:cstheme="minorHAnsi"/>
+          <w:i/>
+          <w:iCs/>
+          <w:szCs w:val="28"/>
+        </w:rPr>
+        <w:t>and also</w:t>
+      </w:r>
+      <w:proofErr w:type="gramEnd"/>
+      <w:r>
+        <w:rPr>
+          <w:rFonts w:cstheme="minorHAnsi"/>
+          <w:i/>
+          <w:iCs/>
+          <w:szCs w:val="28"/>
+        </w:rPr>
+        <w:t xml:space="preserve"> the file name and the parts in which you received the code for help.</w:t>
+      </w:r>
+    </w:p>
+    <w:p>
+      <w:pPr>
+        <w:suppressAutoHyphens/>
+        <w:rPr>
+          <w:rFonts w:cstheme="minorHAnsi"/>
+          <w:i/>
+          <w:iCs/>
+          <w:szCs w:val="28"/>
+        </w:rPr>
+      </w:pPr>
+      <w:r>
+        <w:rPr>
+          <w:rFonts w:cstheme="minorHAnsi"/>
+          <w:i/>
+          <w:iCs/>
+          <w:szCs w:val="28"/>
+        </w:rPr>
+        <w:t>Finally add your name and student number as signature.</w:t>
+      </w:r>
+    </w:p>
+    <w:p>
+      <w:pPr>
+        <w:suppressAutoHyphens/>
+        <w:rPr>
+          <w:rFonts w:cstheme="minorHAnsi"/>
+          <w:szCs w:val="28"/>
+        </w:rPr>
+      </w:pPr>
+      <w:r>
+        <w:rPr>
+          <w:rFonts w:cstheme="minorHAnsi"/>
+          <w:szCs w:val="28"/>
+        </w:rPr>
+        <w:t>By doing this you will only lose the mark for the parts you got help for, and the person helping you will be clear of any wrong doing.</w:t>
+      </w:r>
+    </w:p>
+    <w:p/>
+    <w:p>
+      <w:pPr>
+        <w:spacing w:after="0" w:line="240" w:lineRule="auto"/>
         <w:rPr>
           <w:rFonts w:asciiTheme="minorBidi" w:eastAsia="Times New Roman" w:hAnsiTheme="minorBidi"/>
           <w:b/>
@@ -210,12 +448,8 @@
           <w:szCs w:val="27"/>
           <w:lang w:val="en-US"/>
         </w:rPr>
-        <w:t>Project Development notes</w:t>
-      </w:r>
-    </w:p>
-    <w:p>
-      <w:pPr>
-        <w:spacing w:after="0" w:line="240" w:lineRule="auto"/>
+      </w:pPr>
+      <w:r>
         <w:rPr>
           <w:rFonts w:asciiTheme="minorBidi" w:eastAsia="Times New Roman" w:hAnsiTheme="minorBidi"/>
           <w:b/>
@@ -226,84 +460,7 @@
           <w:szCs w:val="27"/>
           <w:lang w:val="en-US"/>
         </w:rPr>
-      </w:pPr>
-    </w:p>
-    <w:p>
-      <w:pPr>
-        <w:pStyle w:val="ListParagraph"/>
-        <w:numPr>
-          <w:ilvl w:val="0"/>
-          <w:numId w:val="30"/>
-        </w:numPr>
-      </w:pPr>
-      <w:r>
-        <w:t>When developing the cla</w:t>
-      </w:r>
-      <w:bookmarkStart w:id="0" w:name="_GoBack"/>
-      <w:bookmarkEnd w:id="0"/>
-      <w:r>
-        <w:t xml:space="preserve">sses in this project, note that you may add additional member variables, member functions to any class if you find them necessary or helpful. </w:t>
-      </w:r>
-    </w:p>
-    <w:p>
-      <w:pPr>
-        <w:pStyle w:val="ListParagraph"/>
-      </w:pPr>
-      <w:r>
-        <w:t>Make sure these additional variables and functions are well documented.</w:t>
-      </w:r>
-    </w:p>
-    <w:p>
-      <w:pPr>
-        <w:pStyle w:val="ListParagraph"/>
-        <w:numPr>
-          <w:ilvl w:val="0"/>
-          <w:numId w:val="30"/>
-        </w:numPr>
-      </w:pPr>
-      <w:r>
-        <w:t>An extra empty module is provided with the project in case you would like to add any helper functions of your own or additional classed to add to your project.</w:t>
-      </w:r>
-    </w:p>
-    <w:p>
-      <w:pPr>
-        <w:pStyle w:val="ListParagraph"/>
-      </w:pPr>
-      <w:r>
-        <w:t xml:space="preserve">This module has two files: Utils.h and Utils.cpp. </w:t>
-      </w:r>
-      <w:r>
-        <w:br/>
-        <w:t xml:space="preserve">Utils.h will be included an all the tester files and Utills.cpp will be added to the compile line of all submissions.  </w:t>
-      </w:r>
-    </w:p>
-    <w:p>
-      <w:pPr>
-        <w:pStyle w:val="ListParagraph"/>
-        <w:numPr>
-          <w:ilvl w:val="0"/>
-          <w:numId w:val="30"/>
-        </w:numPr>
-      </w:pPr>
-      <w:r>
-        <w:t xml:space="preserve">You may reuse and copy any code your professor provided for your workshops or functions you may have from previous work in this subject or other subjects and place it in the Utils module. </w:t>
-      </w:r>
-    </w:p>
-    <w:p>
-      <w:pPr>
-        <w:pStyle w:val="ListParagraph"/>
-      </w:pPr>
-    </w:p>
-    <w:p>
-      <w:pPr>
-        <w:pStyle w:val="ListParagraph"/>
-        <w:numPr>
-          <w:ilvl w:val="0"/>
-          <w:numId w:val="30"/>
-        </w:numPr>
-      </w:pPr>
-      <w:r>
-        <w:t xml:space="preserve">If you choose not to reuse any of your code, just leave these file empty but have them present when submitting your code. </w:t>
+        <w:t>Project Development notes</w:t>
       </w:r>
     </w:p>
     <w:p>
@@ -323,6 +480,79 @@
     </w:p>
     <w:p>
       <w:pPr>
+        <w:pStyle w:val="ListParagraph"/>
+        <w:numPr>
+          <w:ilvl w:val="0"/>
+          <w:numId w:val="30"/>
+        </w:numPr>
+      </w:pPr>
+      <w:r>
+        <w:t xml:space="preserve">When developing the classes in this project, note that you may add additional member variables, member functions to any class if you find them necessary or helpful. </w:t>
+      </w:r>
+    </w:p>
+    <w:p>
+      <w:pPr>
+        <w:pStyle w:val="ListParagraph"/>
+      </w:pPr>
+      <w:r>
+        <w:t>Make sure these additional variables and functions are well documented.</w:t>
+      </w:r>
+    </w:p>
+    <w:p>
+      <w:pPr>
+        <w:pStyle w:val="ListParagraph"/>
+        <w:numPr>
+          <w:ilvl w:val="0"/>
+          <w:numId w:val="30"/>
+        </w:numPr>
+      </w:pPr>
+      <w:r>
+        <w:t>An extra empty module is provided with the project in case you would like to add any helper functions of your own or additional classed to add to your project.</w:t>
+      </w:r>
+    </w:p>
+    <w:p>
+      <w:pPr>
+        <w:pStyle w:val="ListParagraph"/>
+      </w:pPr>
+      <w:r>
+        <w:t xml:space="preserve">This module has two files: Utils.h and Utils.cpp. </w:t>
+      </w:r>
+      <w:r>
+        <w:br/>
+        <w:t xml:space="preserve">Utils.h will be included an all the tester files and Utills.cpp will be added to the compile line of all submissions.  </w:t>
+      </w:r>
+    </w:p>
+    <w:p>
+      <w:pPr>
+        <w:pStyle w:val="ListParagraph"/>
+        <w:numPr>
+          <w:ilvl w:val="0"/>
+          <w:numId w:val="30"/>
+        </w:numPr>
+      </w:pPr>
+      <w:r>
+        <w:t xml:space="preserve">You may reuse and copy any code your professor provided for your workshops or functions you may have from previous work in this subject or other subjects and place it in the Utils module. </w:t>
+      </w:r>
+    </w:p>
+    <w:p>
+      <w:pPr>
+        <w:pStyle w:val="ListParagraph"/>
+      </w:pPr>
+    </w:p>
+    <w:p>
+      <w:pPr>
+        <w:pStyle w:val="ListParagraph"/>
+        <w:numPr>
+          <w:ilvl w:val="0"/>
+          <w:numId w:val="30"/>
+        </w:numPr>
+      </w:pPr>
+      <w:r>
+        <w:t xml:space="preserve">If you choose not to reuse any of your code, just leave these file empty but have them present when submitting your code. </w:t>
+      </w:r>
+    </w:p>
+    <w:p>
+      <w:pPr>
         <w:spacing w:after="0" w:line="240" w:lineRule="auto"/>
         <w:rPr>
           <w:rFonts w:asciiTheme="minorBidi" w:eastAsia="Times New Roman" w:hAnsiTheme="minorBidi"/>
@@ -350,7 +580,10 @@
           <w:lang w:val="en-US"/>
         </w:rPr>
       </w:pPr>
-      <w:r>
+    </w:p>
+    <w:p>
+      <w:pPr>
+        <w:spacing w:after="0" w:line="240" w:lineRule="auto"/>
         <w:rPr>
           <w:rFonts w:asciiTheme="minorBidi" w:eastAsia="Times New Roman" w:hAnsiTheme="minorBidi"/>
           <w:b/>
@@ -361,8 +594,7 @@
           <w:szCs w:val="27"/>
           <w:lang w:val="en-US"/>
         </w:rPr>
-        <w:t>OVERVIEW OF THE Classes to be developed</w:t>
-      </w:r>
+      </w:pPr>
       <w:r>
         <w:rPr>
           <w:rFonts w:asciiTheme="minorBidi" w:eastAsia="Times New Roman" w:hAnsiTheme="minorBidi"/>
@@ -374,173 +606,9 @@
           <w:szCs w:val="27"/>
           <w:lang w:val="en-US"/>
         </w:rPr>
-        <w:t xml:space="preserve"> for milestone 1</w:t>
-      </w:r>
-    </w:p>
-    <w:p>
-      <w:pPr>
-        <w:spacing w:after="0" w:line="257" w:lineRule="auto"/>
-      </w:pPr>
-    </w:p>
-    <w:p>
-      <w:r>
-        <w:t xml:space="preserve">All the code developed in this project should be under the namespace </w:t>
-      </w:r>
-      <w:proofErr w:type="spellStart"/>
-      <w:r>
-        <w:t>sdds</w:t>
-      </w:r>
-      <w:proofErr w:type="spellEnd"/>
-      <w:r>
-        <w:t>;</w:t>
-      </w:r>
-    </w:p>
-    <w:p>
-      <w:pPr>
-        <w:ind w:left="1440" w:hanging="1440"/>
-      </w:pPr>
-      <w:r>
-        <w:rPr>
-          <w:b/>
-        </w:rPr>
-        <w:t>Date</w:t>
-      </w:r>
-      <w:r>
-        <w:rPr>
-          <w:b/>
-        </w:rPr>
-        <w:t xml:space="preserve"> Class</w:t>
-      </w:r>
-      <w:r>
-        <w:rPr>
-          <w:b/>
-        </w:rPr>
-        <w:tab/>
-      </w:r>
-      <w:r>
-        <w:rPr>
-          <w:b/>
-        </w:rPr>
-        <w:br/>
-      </w:r>
-      <w:r>
-        <w:t xml:space="preserve">A class the encapsulates year, and month and day values for Date stamp, comparison and Date IO purposes. </w:t>
-      </w:r>
-    </w:p>
-    <w:p>
-      <w:pPr>
-        <w:ind w:left="1440" w:hanging="1440"/>
-      </w:pPr>
-      <w:r>
-        <w:rPr>
-          <w:b/>
-        </w:rPr>
-        <w:t>MenuItem</w:t>
-      </w:r>
-      <w:r>
-        <w:rPr>
-          <w:b/>
-        </w:rPr>
-        <w:t xml:space="preserve"> Class</w:t>
-      </w:r>
-      <w:r>
-        <w:rPr>
-          <w:b/>
-        </w:rPr>
-        <w:tab/>
-      </w:r>
-      <w:r>
-        <w:rPr>
-          <w:b/>
-        </w:rPr>
-        <w:br/>
-      </w:r>
-      <w:r>
-        <w:t>A class that hold a</w:t>
-      </w:r>
-      <w:r>
-        <w:t xml:space="preserve"> text </w:t>
-      </w:r>
-      <w:r>
-        <w:t>Item</w:t>
-      </w:r>
-      <w:r>
-        <w:t>; (</w:t>
-      </w:r>
-      <w:r>
-        <w:t xml:space="preserve">an </w:t>
-      </w:r>
-      <w:r>
-        <w:t>o</w:t>
-      </w:r>
-      <w:r>
-        <w:t xml:space="preserve">ption </w:t>
-      </w:r>
-      <w:r>
-        <w:t xml:space="preserve">or title to be displayed) </w:t>
-      </w:r>
-      <w:r>
-        <w:t>in a menu to be selected by the user. This is a fully private class that is only accessible by Menu (see next class)</w:t>
-      </w:r>
-    </w:p>
-    <w:p>
-      <w:pPr>
-        <w:ind w:left="1440" w:hanging="1440"/>
-        <w:rPr>
-          <w:b/>
-        </w:rPr>
-      </w:pPr>
-      <w:r>
-        <w:rPr>
-          <w:b/>
-        </w:rPr>
-        <w:t>Menu</w:t>
-      </w:r>
-      <w:r>
-        <w:rPr>
-          <w:b/>
-        </w:rPr>
-        <w:t xml:space="preserve"> Class</w:t>
-      </w:r>
-      <w:r>
-        <w:rPr>
-          <w:b/>
-        </w:rPr>
-        <w:tab/>
-      </w:r>
-      <w:r>
-        <w:rPr>
-          <w:b/>
-        </w:rPr>
-        <w:br/>
-      </w:r>
-      <w:r>
-        <w:t xml:space="preserve">A </w:t>
-      </w:r>
-      <w:r>
-        <w:t xml:space="preserve">class that has several </w:t>
-      </w:r>
-      <w:r>
-        <w:rPr>
-          <w:b/>
-          <w:bCs/>
-        </w:rPr>
-        <w:t>MenuItem</w:t>
-      </w:r>
-      <w:r>
-        <w:t xml:space="preserve">s to be displayed so the user can select one of them for an action to be executed in the program </w:t>
-      </w:r>
-    </w:p>
-    <w:p>
-      <w:pPr>
-        <w:rPr>
-          <w:b/>
-        </w:rPr>
-      </w:pPr>
-    </w:p>
-    <w:p>
-      <w:pPr>
-        <w:spacing w:after="0" w:line="240" w:lineRule="auto"/>
+        <w:t>OVERVIEW OF THE Classes to be developed</w:t>
+      </w:r>
+      <w:r>
         <w:rPr>
           <w:rFonts w:asciiTheme="minorBidi" w:eastAsia="Times New Roman" w:hAnsiTheme="minorBidi"/>
           <w:b/>
@@ -551,8 +619,173 @@
           <w:szCs w:val="27"/>
           <w:lang w:val="en-US"/>
         </w:rPr>
-      </w:pPr>
-      <w:r>
+        <w:t xml:space="preserve"> for milestone 1</w:t>
+      </w:r>
+    </w:p>
+    <w:p>
+      <w:pPr>
+        <w:spacing w:after="0" w:line="257" w:lineRule="auto"/>
+      </w:pPr>
+    </w:p>
+    <w:p>
+      <w:r>
+        <w:t xml:space="preserve">All the code developed in this project should be under the namespace </w:t>
+      </w:r>
+      <w:proofErr w:type="spellStart"/>
+      <w:r>
+        <w:t>sdds</w:t>
+      </w:r>
+      <w:proofErr w:type="spellEnd"/>
+      <w:r>
+        <w:t>;</w:t>
+      </w:r>
+    </w:p>
+    <w:p>
+      <w:pPr>
+        <w:ind w:left="1440" w:hanging="1440"/>
+      </w:pPr>
+      <w:r>
+        <w:rPr>
+          <w:b/>
+        </w:rPr>
+        <w:t>Date</w:t>
+      </w:r>
+      <w:r>
+        <w:rPr>
+          <w:b/>
+        </w:rPr>
+        <w:t xml:space="preserve"> Class</w:t>
+      </w:r>
+      <w:r>
+        <w:rPr>
+          <w:b/>
+        </w:rPr>
+        <w:tab/>
+      </w:r>
+      <w:r>
+        <w:rPr>
+          <w:b/>
+        </w:rPr>
+        <w:br/>
+      </w:r>
+      <w:r>
+        <w:t xml:space="preserve">A class the encapsulates year, and month and day values for Date stamp, comparison and Date IO purposes. </w:t>
+      </w:r>
+    </w:p>
+    <w:p>
+      <w:pPr>
+        <w:ind w:left="1440" w:hanging="1440"/>
+      </w:pPr>
+      <w:r>
+        <w:rPr>
+          <w:b/>
+        </w:rPr>
+        <w:t>MenuItem</w:t>
+      </w:r>
+      <w:r>
+        <w:rPr>
+          <w:b/>
+        </w:rPr>
+        <w:t xml:space="preserve"> Class</w:t>
+      </w:r>
+      <w:r>
+        <w:rPr>
+          <w:b/>
+        </w:rPr>
+        <w:tab/>
+      </w:r>
+      <w:r>
+        <w:rPr>
+          <w:b/>
+        </w:rPr>
+        <w:br/>
+      </w:r>
+      <w:r>
+        <w:t>A class that hold a</w:t>
+      </w:r>
+      <w:r>
+        <w:t xml:space="preserve"> text </w:t>
+      </w:r>
+      <w:r>
+        <w:t>Item</w:t>
+      </w:r>
+      <w:r>
+        <w:t>; (</w:t>
+      </w:r>
+      <w:r>
+        <w:t xml:space="preserve">an </w:t>
+      </w:r>
+      <w:r>
+        <w:t>o</w:t>
+      </w:r>
+      <w:r>
+        <w:t xml:space="preserve">ption </w:t>
+      </w:r>
+      <w:r>
+        <w:t xml:space="preserve">or title to be displayed) </w:t>
+      </w:r>
+      <w:r>
+        <w:t>in a menu to be selected by the user. This is a fully private class that is only accessible by Menu (see next class)</w:t>
+      </w:r>
+    </w:p>
+    <w:p>
+      <w:pPr>
+        <w:ind w:left="1440" w:hanging="1440"/>
+        <w:rPr>
+          <w:b/>
+        </w:rPr>
+      </w:pPr>
+      <w:r>
+        <w:rPr>
+          <w:b/>
+        </w:rPr>
+        <w:t>Menu</w:t>
+      </w:r>
+      <w:r>
+        <w:rPr>
+          <w:b/>
+        </w:rPr>
+        <w:t xml:space="preserve"> Class</w:t>
+      </w:r>
+      <w:r>
+        <w:rPr>
+          <w:b/>
+        </w:rPr>
+        <w:tab/>
+      </w:r>
+      <w:r>
+        <w:rPr>
+          <w:b/>
+        </w:rPr>
+        <w:br/>
+      </w:r>
+      <w:r>
+        <w:t xml:space="preserve">A </w:t>
+      </w:r>
+      <w:r>
+        <w:t xml:space="preserve">class that has several </w:t>
+      </w:r>
+      <w:r>
+        <w:rPr>
+          <w:b/>
+          <w:bCs/>
+        </w:rPr>
+        <w:t>MenuItem</w:t>
+      </w:r>
+      <w:r>
+        <w:t xml:space="preserve">s to be displayed so the user can select one of them for an action to be executed in the program </w:t>
+      </w:r>
+    </w:p>
+    <w:p>
+      <w:pPr>
+        <w:rPr>
+          <w:b/>
+        </w:rPr>
+      </w:pPr>
+    </w:p>
+    <w:p>
+      <w:pPr>
+        <w:spacing w:after="0" w:line="240" w:lineRule="auto"/>
         <w:rPr>
           <w:rFonts w:asciiTheme="minorBidi" w:eastAsia="Times New Roman" w:hAnsiTheme="minorBidi"/>
           <w:b/>
@@ -563,6 +796,18 @@
           <w:szCs w:val="27"/>
           <w:lang w:val="en-US"/>
         </w:rPr>
+      </w:pPr>
+      <w:r>
+        <w:rPr>
+          <w:rFonts w:asciiTheme="minorBidi" w:eastAsia="Times New Roman" w:hAnsiTheme="minorBidi"/>
+          <w:b/>
+          <w:bCs/>
+          <w:caps/>
+          <w:color w:val="4599B1"/>
+          <w:sz w:val="27"/>
+          <w:szCs w:val="27"/>
+          <w:lang w:val="en-US"/>
+        </w:rPr>
         <w:t>The Date Class</w:t>
       </w:r>
     </w:p>
@@ -577,6 +822,7 @@
     </w:p>
     <w:p>
       <w:r>
+        <w:lastRenderedPageBreak/>
         <w:t>The date class incapsulates the following values:</w:t>
       </w:r>
     </w:p>
@@ -728,6 +974,7 @@
           <w:szCs w:val="36"/>
         </w:rPr>
       </w:pPr>
+      <w:proofErr w:type="gramStart"/>
       <w:r>
         <w:rPr>
           <w:rFonts w:ascii="Consolas" w:hAnsi="Consolas" w:cs="Consolas"/>
@@ -738,6 +985,7 @@
         <w:t>std::</w:t>
       </w:r>
       <w:proofErr w:type="spellStart"/>
+      <w:proofErr w:type="gramEnd"/>
       <w:r>
         <w:rPr>
           <w:rFonts w:ascii="Consolas" w:hAnsi="Consolas" w:cs="Consolas"/>
@@ -842,7 +1090,6 @@
         </w:numPr>
       </w:pPr>
       <w:r>
-        <w:lastRenderedPageBreak/>
         <w:t xml:space="preserve">Read the year, </w:t>
       </w:r>
       <w:r>
@@ -1032,6 +1279,7 @@
           <w:szCs w:val="36"/>
         </w:rPr>
       </w:pPr>
+      <w:proofErr w:type="gramStart"/>
       <w:r>
         <w:rPr>
           <w:rFonts w:ascii="Consolas" w:hAnsi="Consolas" w:cs="Consolas"/>
@@ -1042,6 +1290,7 @@
         <w:t>std::</w:t>
       </w:r>
       <w:proofErr w:type="spellStart"/>
+      <w:proofErr w:type="gramEnd"/>
       <w:r>
         <w:rPr>
           <w:rFonts w:ascii="Consolas" w:hAnsi="Consolas" w:cs="Consolas"/>
@@ -1125,6 +1374,7 @@
         <w:t>If the Date object is in a “bad” state or (it is invalid) print the “</w:t>
       </w:r>
       <w:proofErr w:type="spellStart"/>
+      <w:proofErr w:type="gramStart"/>
       <w:r>
         <w:rPr>
           <w:b/>
@@ -1138,7 +1388,15 @@
           <w:b/>
           <w:bCs/>
         </w:rPr>
-        <w:t>()</w:t>
+        <w:t>(</w:t>
+      </w:r>
+      <w:proofErr w:type="gramEnd"/>
+      <w:r>
+        <w:rPr>
+          <w:b/>
+          <w:bCs/>
+        </w:rPr>
+        <w:t>)</w:t>
       </w:r>
       <w:r>
         <w:t>”.</w:t>
@@ -1253,6 +1511,7 @@
         </w:numPr>
       </w:pPr>
       <w:r>
+        <w:lastRenderedPageBreak/>
         <w:t>Returns the ostream object.</w:t>
       </w:r>
     </w:p>
@@ -1407,6 +1666,7 @@
         </w:rPr>
         <w:t xml:space="preserve"> </w:t>
       </w:r>
+      <w:proofErr w:type="gramStart"/>
       <w:r>
         <w:rPr>
           <w:rFonts w:ascii="Consolas" w:hAnsi="Consolas" w:cs="Consolas"/>
@@ -1416,6 +1676,7 @@
         </w:rPr>
         <w:t>operator!=</w:t>
       </w:r>
+      <w:proofErr w:type="gramEnd"/>
       <w:r>
         <w:rPr>
           <w:rFonts w:ascii="Consolas" w:hAnsi="Consolas" w:cs="Consolas"/>
@@ -1585,8 +1846,9 @@
           <w:color w:val="000000"/>
           <w:szCs w:val="24"/>
         </w:rPr>
-        <w:t>daysSince0001_1_1</w:t>
-      </w:r>
+        <w:t>daysSince0001_1_</w:t>
+      </w:r>
+      <w:proofErr w:type="gramStart"/>
       <w:r>
         <w:rPr>
           <w:rFonts w:ascii="Consolas" w:hAnsi="Consolas" w:cs="Consolas"/>
@@ -1595,6 +1857,16 @@
           <w:color w:val="000000"/>
           <w:szCs w:val="24"/>
         </w:rPr>
+        <w:t>1</w:t>
+      </w:r>
+      <w:r>
+        <w:rPr>
+          <w:rFonts w:ascii="Consolas" w:hAnsi="Consolas" w:cs="Consolas"/>
+          <w:b/>
+          <w:bCs/>
+          <w:color w:val="000000"/>
+          <w:szCs w:val="24"/>
+        </w:rPr>
         <w:t xml:space="preserve"> </w:t>
       </w:r>
       <w:r>
@@ -1603,7 +1875,16 @@
           <w:color w:val="000000"/>
           <w:szCs w:val="24"/>
         </w:rPr>
-        <w:t xml:space="preserve">member function to </w:t>
+        <w:t>member</w:t>
+      </w:r>
+      <w:proofErr w:type="gramEnd"/>
+      <w:r>
+        <w:rPr>
+          <w:rFonts w:cstheme="minorHAnsi"/>
+          <w:color w:val="000000"/>
+          <w:szCs w:val="24"/>
+        </w:rPr>
+        <w:t xml:space="preserve"> function to </w:t>
       </w:r>
       <w:r>
         <w:t>o</w:t>
@@ -1830,7 +2111,6 @@
     </w:p>
     <w:p>
       <w:r>
-        <w:lastRenderedPageBreak/>
         <w:t xml:space="preserve">Overload the Boolean cast so if a date is casted to </w:t>
       </w:r>
       <w:r>
@@ -1885,15 +2165,33 @@
           <w:color w:val="008080"/>
           <w:szCs w:val="24"/>
         </w:rPr>
-        <w:t>operator&lt;&lt;</w:t>
-      </w:r>
+        <w:t>operator&lt;</w:t>
+      </w:r>
+      <w:proofErr w:type="gramStart"/>
       <w:r>
         <w:rPr>
           <w:rFonts w:ascii="Consolas" w:hAnsi="Consolas" w:cs="Consolas"/>
           <w:color w:val="008080"/>
           <w:szCs w:val="24"/>
         </w:rPr>
-        <w:t xml:space="preserve">  (for cout)</w:t>
+        <w:t>&lt;</w:t>
+      </w:r>
+      <w:r>
+        <w:rPr>
+          <w:rFonts w:ascii="Consolas" w:hAnsi="Consolas" w:cs="Consolas"/>
+          <w:color w:val="008080"/>
+          <w:szCs w:val="24"/>
+        </w:rPr>
+        <w:t xml:space="preserve">  (</w:t>
+      </w:r>
+      <w:proofErr w:type="gramEnd"/>
+      <w:r>
+        <w:rPr>
+          <w:rFonts w:ascii="Consolas" w:hAnsi="Consolas" w:cs="Consolas"/>
+          <w:color w:val="008080"/>
+          <w:szCs w:val="24"/>
+        </w:rPr>
+        <w:t>for cout)</w:t>
       </w:r>
       <w:r>
         <w:rPr>
@@ -2013,7 +2311,17 @@
           <w:sz w:val="19"/>
           <w:szCs w:val="19"/>
         </w:rPr>
-        <w:t xml:space="preserve"> daysSince0001_1_1()</w:t>
+        <w:t xml:space="preserve"> daysSince0001_1_1</w:t>
+      </w:r>
+      <w:proofErr w:type="gramStart"/>
+      <w:r>
+        <w:rPr>
+          <w:rFonts w:ascii="Consolas" w:hAnsi="Consolas" w:cs="Consolas"/>
+          <w:color w:val="000000"/>
+          <w:sz w:val="19"/>
+          <w:szCs w:val="19"/>
+        </w:rPr>
+        <w:t>()</w:t>
       </w:r>
       <w:r>
         <w:rPr>
@@ -2024,6 +2332,7 @@
         </w:rPr>
         <w:t>const</w:t>
       </w:r>
+      <w:proofErr w:type="gramEnd"/>
       <w:r>
         <w:rPr>
           <w:rFonts w:ascii="Consolas" w:hAnsi="Consolas" w:cs="Consolas"/>
@@ -2072,7 +2381,27 @@
           <w:sz w:val="19"/>
           <w:szCs w:val="19"/>
         </w:rPr>
-        <w:t xml:space="preserve"> validate();             </w:t>
+        <w:t xml:space="preserve"> </w:t>
+      </w:r>
+      <w:proofErr w:type="gramStart"/>
+      <w:r>
+        <w:rPr>
+          <w:rFonts w:ascii="Consolas" w:hAnsi="Consolas" w:cs="Consolas"/>
+          <w:color w:val="000000"/>
+          <w:sz w:val="19"/>
+          <w:szCs w:val="19"/>
+        </w:rPr>
+        <w:t>validate(</w:t>
+      </w:r>
+      <w:proofErr w:type="gramEnd"/>
+      <w:r>
+        <w:rPr>
+          <w:rFonts w:ascii="Consolas" w:hAnsi="Consolas" w:cs="Consolas"/>
+          <w:color w:val="000000"/>
+          <w:sz w:val="19"/>
+          <w:szCs w:val="19"/>
+        </w:rPr>
+        <w:t xml:space="preserve">);             </w:t>
       </w:r>
       <w:r>
         <w:rPr>
@@ -2181,6 +2510,7 @@
         <w:t xml:space="preserve"> </w:t>
       </w:r>
       <w:proofErr w:type="spellStart"/>
+      <w:proofErr w:type="gramStart"/>
       <w:r>
         <w:rPr>
           <w:rFonts w:ascii="Consolas" w:hAnsi="Consolas" w:cs="Consolas"/>
@@ -2200,6 +2530,7 @@
         </w:rPr>
         <w:t>(</w:t>
       </w:r>
+      <w:proofErr w:type="gramEnd"/>
       <w:r>
         <w:rPr>
           <w:rFonts w:ascii="Consolas" w:hAnsi="Consolas" w:cs="Consolas"/>
@@ -2271,6 +2602,7 @@
         <w:t xml:space="preserve"> </w:t>
       </w:r>
       <w:proofErr w:type="spellStart"/>
+      <w:proofErr w:type="gramStart"/>
       <w:r>
         <w:rPr>
           <w:rFonts w:ascii="Consolas" w:hAnsi="Consolas" w:cs="Consolas"/>
@@ -2297,7 +2629,17 @@
           <w:sz w:val="19"/>
           <w:szCs w:val="19"/>
         </w:rPr>
-        <w:t>()</w:t>
+        <w:t>(</w:t>
+      </w:r>
+      <w:proofErr w:type="gramEnd"/>
+      <w:r>
+        <w:rPr>
+          <w:rFonts w:ascii="Consolas" w:hAnsi="Consolas" w:cs="Consolas"/>
+          <w:color w:val="000000"/>
+          <w:sz w:val="19"/>
+          <w:szCs w:val="19"/>
+        </w:rPr>
+        <w:t>)</w:t>
       </w:r>
       <w:r>
         <w:rPr>
@@ -2356,7 +2698,27 @@
           <w:sz w:val="19"/>
           <w:szCs w:val="19"/>
         </w:rPr>
-        <w:t xml:space="preserve"> bad()</w:t>
+        <w:t xml:space="preserve"> </w:t>
+      </w:r>
+      <w:proofErr w:type="gramStart"/>
+      <w:r>
+        <w:rPr>
+          <w:rFonts w:ascii="Consolas" w:hAnsi="Consolas" w:cs="Consolas"/>
+          <w:color w:val="000000"/>
+          <w:sz w:val="19"/>
+          <w:szCs w:val="19"/>
+        </w:rPr>
+        <w:t>bad(</w:t>
+      </w:r>
+      <w:proofErr w:type="gramEnd"/>
+      <w:r>
+        <w:rPr>
+          <w:rFonts w:ascii="Consolas" w:hAnsi="Consolas" w:cs="Consolas"/>
+          <w:color w:val="000000"/>
+          <w:sz w:val="19"/>
+          <w:szCs w:val="19"/>
+        </w:rPr>
+        <w:t>)</w:t>
       </w:r>
       <w:r>
         <w:rPr>
@@ -2418,6 +2780,7 @@
         <w:t xml:space="preserve"> </w:t>
       </w:r>
       <w:proofErr w:type="spellStart"/>
+      <w:proofErr w:type="gramStart"/>
       <w:r>
         <w:rPr>
           <w:rFonts w:ascii="Consolas" w:hAnsi="Consolas" w:cs="Consolas"/>
@@ -2435,7 +2798,17 @@
           <w:sz w:val="19"/>
           <w:szCs w:val="19"/>
         </w:rPr>
-        <w:t>()</w:t>
+        <w:t>(</w:t>
+      </w:r>
+      <w:proofErr w:type="gramEnd"/>
+      <w:r>
+        <w:rPr>
+          <w:rFonts w:ascii="Consolas" w:hAnsi="Consolas" w:cs="Consolas"/>
+          <w:color w:val="000000"/>
+          <w:sz w:val="19"/>
+          <w:szCs w:val="19"/>
+        </w:rPr>
+        <w:t>)</w:t>
       </w:r>
       <w:r>
         <w:rPr>
@@ -2497,6 +2870,7 @@
         <w:t xml:space="preserve"> </w:t>
       </w:r>
       <w:proofErr w:type="spellStart"/>
+      <w:proofErr w:type="gramStart"/>
       <w:r>
         <w:rPr>
           <w:rFonts w:ascii="Consolas" w:hAnsi="Consolas" w:cs="Consolas"/>
@@ -2514,7 +2888,17 @@
           <w:sz w:val="19"/>
           <w:szCs w:val="19"/>
         </w:rPr>
-        <w:t xml:space="preserve">();           </w:t>
+        <w:t>(</w:t>
+      </w:r>
+      <w:proofErr w:type="gramEnd"/>
+      <w:r>
+        <w:rPr>
+          <w:rFonts w:ascii="Consolas" w:hAnsi="Consolas" w:cs="Consolas"/>
+          <w:color w:val="000000"/>
+          <w:sz w:val="19"/>
+          <w:szCs w:val="19"/>
+        </w:rPr>
+        <w:t xml:space="preserve">);           </w:t>
       </w:r>
       <w:r>
         <w:rPr>
@@ -2562,14 +2946,25 @@
           <w:szCs w:val="19"/>
         </w:rPr>
       </w:pPr>
-      <w:r>
-        <w:rPr>
-          <w:rFonts w:ascii="Consolas" w:hAnsi="Consolas" w:cs="Consolas"/>
-          <w:color w:val="000000"/>
-          <w:sz w:val="19"/>
-          <w:szCs w:val="19"/>
-        </w:rPr>
-        <w:t xml:space="preserve">Date();                           </w:t>
+      <w:proofErr w:type="gramStart"/>
+      <w:r>
+        <w:rPr>
+          <w:rFonts w:ascii="Consolas" w:hAnsi="Consolas" w:cs="Consolas"/>
+          <w:color w:val="000000"/>
+          <w:sz w:val="19"/>
+          <w:szCs w:val="19"/>
+        </w:rPr>
+        <w:t>Date(</w:t>
+      </w:r>
+      <w:proofErr w:type="gramEnd"/>
+      <w:r>
+        <w:rPr>
+          <w:rFonts w:ascii="Consolas" w:hAnsi="Consolas" w:cs="Consolas"/>
+          <w:color w:val="000000"/>
+          <w:sz w:val="19"/>
+          <w:szCs w:val="19"/>
+        </w:rPr>
+        <w:t xml:space="preserve">);                           </w:t>
       </w:r>
       <w:r>
         <w:rPr>
@@ -2594,6 +2989,7 @@
           <w:szCs w:val="19"/>
         </w:rPr>
       </w:pPr>
+      <w:proofErr w:type="gramStart"/>
       <w:r>
         <w:rPr>
           <w:rFonts w:ascii="Consolas" w:hAnsi="Consolas" w:cs="Consolas"/>
@@ -2603,6 +2999,7 @@
         </w:rPr>
         <w:t>Date(</w:t>
       </w:r>
+      <w:proofErr w:type="gramEnd"/>
       <w:r>
         <w:rPr>
           <w:rFonts w:ascii="Consolas" w:hAnsi="Consolas" w:cs="Consolas"/>
@@ -2741,6 +3138,7 @@
           <w:sz w:val="19"/>
           <w:szCs w:val="19"/>
         </w:rPr>
+        <w:lastRenderedPageBreak/>
         <w:t xml:space="preserve">                                     then validates the date and sets the </w:t>
       </w:r>
     </w:p>
@@ -2799,6 +3197,7 @@
         <w:t xml:space="preserve"> </w:t>
       </w:r>
       <w:proofErr w:type="spellStart"/>
+      <w:proofErr w:type="gramStart"/>
       <w:r>
         <w:rPr>
           <w:rFonts w:ascii="Consolas" w:hAnsi="Consolas" w:cs="Consolas"/>
@@ -2816,7 +3215,17 @@
           <w:sz w:val="19"/>
           <w:szCs w:val="19"/>
         </w:rPr>
-        <w:t>()</w:t>
+        <w:t>(</w:t>
+      </w:r>
+      <w:proofErr w:type="gramEnd"/>
+      <w:r>
+        <w:rPr>
+          <w:rFonts w:ascii="Consolas" w:hAnsi="Consolas" w:cs="Consolas"/>
+          <w:color w:val="000000"/>
+          <w:sz w:val="19"/>
+          <w:szCs w:val="19"/>
+        </w:rPr>
+        <w:t>)</w:t>
       </w:r>
       <w:r>
         <w:rPr>
@@ -2896,6 +3305,7 @@
         <w:t xml:space="preserve">* </w:t>
       </w:r>
       <w:proofErr w:type="spellStart"/>
+      <w:proofErr w:type="gramStart"/>
       <w:r>
         <w:rPr>
           <w:rFonts w:ascii="Consolas" w:hAnsi="Consolas" w:cs="Consolas"/>
@@ -2922,7 +3332,17 @@
           <w:sz w:val="19"/>
           <w:szCs w:val="19"/>
         </w:rPr>
-        <w:t>()</w:t>
+        <w:t>(</w:t>
+      </w:r>
+      <w:proofErr w:type="gramEnd"/>
+      <w:r>
+        <w:rPr>
+          <w:rFonts w:ascii="Consolas" w:hAnsi="Consolas" w:cs="Consolas"/>
+          <w:color w:val="000000"/>
+          <w:sz w:val="19"/>
+          <w:szCs w:val="19"/>
+        </w:rPr>
+        <w:t>)</w:t>
       </w:r>
       <w:r>
         <w:rPr>
@@ -3007,6 +3427,7 @@
         <w:t xml:space="preserve"> </w:t>
       </w:r>
       <w:proofErr w:type="spellStart"/>
+      <w:proofErr w:type="gramStart"/>
       <w:r>
         <w:rPr>
           <w:rFonts w:ascii="Consolas" w:hAnsi="Consolas" w:cs="Consolas"/>
@@ -3024,7 +3445,17 @@
           <w:sz w:val="19"/>
           <w:szCs w:val="19"/>
         </w:rPr>
-        <w:t>()</w:t>
+        <w:t>(</w:t>
+      </w:r>
+      <w:proofErr w:type="gramEnd"/>
+      <w:r>
+        <w:rPr>
+          <w:rFonts w:ascii="Consolas" w:hAnsi="Consolas" w:cs="Consolas"/>
+          <w:color w:val="000000"/>
+          <w:sz w:val="19"/>
+          <w:szCs w:val="19"/>
+        </w:rPr>
+        <w:t>)</w:t>
       </w:r>
       <w:r>
         <w:rPr>
@@ -3221,10 +3652,12 @@
         <w:t>~</w:t>
       </w:r>
       <w:proofErr w:type="spellStart"/>
+      <w:proofErr w:type="gramStart"/>
       <w:r>
         <w:t>fardad.soleimanloo</w:t>
       </w:r>
       <w:proofErr w:type="spellEnd"/>
+      <w:proofErr w:type="gramEnd"/>
       <w:r>
         <w:t>/244/ms1/</w:t>
       </w:r>
@@ -3472,7 +3905,15 @@
         <w:spacing w:after="0" w:line="240" w:lineRule="auto"/>
       </w:pPr>
       <w:r>
-        <w:t>The description of the MenuItem is only to be set to a value at the moment of instantiation</w:t>
+        <w:t xml:space="preserve">The description of the MenuItem is only to be set to a value </w:t>
+      </w:r>
+      <w:proofErr w:type="gramStart"/>
+      <w:r>
+        <w:t>at the moment</w:t>
+      </w:r>
+      <w:proofErr w:type="gramEnd"/>
+      <w:r>
+        <w:t xml:space="preserve"> of instantiation</w:t>
       </w:r>
       <w:r>
         <w:t xml:space="preserve"> (or initialization)</w:t>
@@ -3511,7 +3952,15 @@
         <w:t>If no value is provided for the description</w:t>
       </w:r>
       <w:r>
-        <w:t xml:space="preserve"> at the moment of creation,</w:t>
+        <w:t xml:space="preserve"> </w:t>
+      </w:r>
+      <w:proofErr w:type="gramStart"/>
+      <w:r>
+        <w:t>at the moment</w:t>
+      </w:r>
+      <w:proofErr w:type="gramEnd"/>
+      <w:r>
+        <w:t xml:space="preserve"> of creation,</w:t>
       </w:r>
       <w:r>
         <w:t xml:space="preserve"> the MenuItem should be set as empty (with no description).</w:t>
@@ -3567,6 +4016,7 @@
           <w:sz w:val="18"/>
           <w:szCs w:val="16"/>
         </w:rPr>
+        <w:lastRenderedPageBreak/>
         <w:t>(Copy and Assignment prevention)</w:t>
       </w:r>
       <w:r>
@@ -3864,7 +4314,6 @@
         <w:spacing w:after="0" w:line="240" w:lineRule="auto"/>
       </w:pPr>
       <w:r>
-        <w:lastRenderedPageBreak/>
         <w:t>An array of MenuItem pointers. The size of this array is set by a constant unsinged integer defined in</w:t>
       </w:r>
       <w:r>
@@ -4101,8 +4550,18 @@
           <w:color w:val="000000"/>
           <w:szCs w:val="24"/>
         </w:rPr>
-        <w:t xml:space="preserve"> B(</w:t>
-      </w:r>
+        <w:t xml:space="preserve"> </w:t>
+      </w:r>
+      <w:proofErr w:type="gramStart"/>
+      <w:r>
+        <w:rPr>
+          <w:rFonts w:ascii="Consolas" w:hAnsi="Consolas" w:cs="Consolas"/>
+          <w:color w:val="000000"/>
+          <w:szCs w:val="24"/>
+        </w:rPr>
+        <w:t>B(</w:t>
+      </w:r>
+      <w:proofErr w:type="gramEnd"/>
       <w:r>
         <w:rPr>
           <w:rFonts w:ascii="Consolas" w:hAnsi="Consolas" w:cs="Consolas"/>
@@ -4152,6 +4611,7 @@
         <w:spacing w:after="0" w:line="240" w:lineRule="auto"/>
       </w:pPr>
       <w:r>
+        <w:lastRenderedPageBreak/>
         <w:t>This function first displays the title (if it is not empty)</w:t>
       </w:r>
       <w:r>
@@ -4416,10 +4876,18 @@
         <w:t xml:space="preserve">If no spot is </w:t>
       </w:r>
       <w:r>
-        <w:t>available, (</w:t>
-      </w:r>
-      <w:r>
-        <w:t xml:space="preserve"> that is; if number of allocated MenuItem pointers is equal to </w:t>
+        <w:t xml:space="preserve">available, </w:t>
+      </w:r>
+      <w:proofErr w:type="gramStart"/>
+      <w:r>
+        <w:t>(</w:t>
+      </w:r>
+      <w:r>
+        <w:t xml:space="preserve"> that</w:t>
+      </w:r>
+      <w:proofErr w:type="gramEnd"/>
+      <w:r>
+        <w:t xml:space="preserve"> is; if number of allocated MenuItem pointers is equal to </w:t>
       </w:r>
       <w:r>
         <w:t xml:space="preserve"> </w:t>
@@ -4453,7 +4921,6 @@
         <w:spacing w:after="0" w:line="240" w:lineRule="auto"/>
       </w:pPr>
       <w:r>
-        <w:lastRenderedPageBreak/>
         <w:t xml:space="preserve">At the end, return the reference of the Menu object. </w:t>
       </w:r>
       <w:r>
@@ -4817,6 +5284,7 @@
           <w:color w:val="2B91AF"/>
           <w:szCs w:val="24"/>
         </w:rPr>
+        <w:lastRenderedPageBreak/>
         <w:t>Menu</w:t>
       </w:r>
       <w:r>
@@ -5535,7 +6003,16 @@
           <w:color w:val="000000"/>
           <w:szCs w:val="24"/>
         </w:rPr>
-        <w:t xml:space="preserve"> M</w:t>
+        <w:t xml:space="preserve"> </w:t>
+      </w:r>
+      <w:proofErr w:type="gramStart"/>
+      <w:r>
+        <w:rPr>
+          <w:rFonts w:ascii="Consolas" w:hAnsi="Consolas" w:cs="Consolas"/>
+          <w:color w:val="000000"/>
+          <w:szCs w:val="24"/>
+        </w:rPr>
+        <w:t>M</w:t>
       </w:r>
       <w:r>
         <w:rPr>
@@ -5545,6 +6022,7 @@
         </w:rPr>
         <w:t>[</w:t>
       </w:r>
+      <w:proofErr w:type="gramEnd"/>
       <w:r>
         <w:rPr>
           <w:rFonts w:ascii="Consolas" w:hAnsi="Consolas" w:cs="Consolas"/>
@@ -5645,7 +6123,16 @@
           <w:color w:val="000000"/>
           <w:szCs w:val="24"/>
         </w:rPr>
-        <w:t xml:space="preserve"> M</w:t>
+        <w:t xml:space="preserve"> </w:t>
+      </w:r>
+      <w:proofErr w:type="gramStart"/>
+      <w:r>
+        <w:rPr>
+          <w:rFonts w:ascii="Consolas" w:hAnsi="Consolas" w:cs="Consolas"/>
+          <w:color w:val="000000"/>
+          <w:szCs w:val="24"/>
+        </w:rPr>
+        <w:t>M</w:t>
       </w:r>
       <w:r>
         <w:rPr>
@@ -5655,6 +6142,7 @@
         </w:rPr>
         <w:t>[</w:t>
       </w:r>
+      <w:proofErr w:type="gramEnd"/>
       <w:r>
         <w:rPr>
           <w:rFonts w:ascii="Consolas" w:hAnsi="Consolas" w:cs="Consolas"/>
@@ -5737,7 +6225,16 @@
           <w:color w:val="000000"/>
           <w:szCs w:val="24"/>
         </w:rPr>
-        <w:t xml:space="preserve"> M</w:t>
+        <w:t xml:space="preserve"> </w:t>
+      </w:r>
+      <w:proofErr w:type="gramStart"/>
+      <w:r>
+        <w:rPr>
+          <w:rFonts w:ascii="Consolas" w:hAnsi="Consolas" w:cs="Consolas"/>
+          <w:color w:val="000000"/>
+          <w:szCs w:val="24"/>
+        </w:rPr>
+        <w:t>M</w:t>
       </w:r>
       <w:r>
         <w:rPr>
@@ -5747,6 +6244,7 @@
         </w:rPr>
         <w:t>[</w:t>
       </w:r>
+      <w:proofErr w:type="gramEnd"/>
       <w:r>
         <w:rPr>
           <w:rFonts w:ascii="Consolas" w:hAnsi="Consolas" w:cs="Consolas"/>
@@ -5922,7 +6420,6 @@
         <w:rPr>
           <w:color w:val="FF0000"/>
         </w:rPr>
-        <w:lastRenderedPageBreak/>
         <w:t>(V0.92)</w:t>
       </w:r>
       <w:r>
@@ -6059,7 +6556,15 @@
       </w:r>
       <w:r>
         <w:br/>
-        <w:t>~fardad.soleimanloo/244/ms1/menuTester</w:t>
+        <w:t>~</w:t>
+      </w:r>
+      <w:proofErr w:type="gramStart"/>
+      <w:r>
+        <w:t>fardad.soleimanloo</w:t>
+      </w:r>
+      <w:proofErr w:type="gramEnd"/>
+      <w:r>
+        <w:t>/244/ms1/menuTester</w:t>
       </w:r>
       <w:r>
         <w:br/>
@@ -6131,6 +6636,199 @@
     </w:p>
     <w:p>
       <w:pPr>
+        <w:suppressAutoHyphens/>
+        <w:autoSpaceDE w:val="0"/>
+        <w:autoSpaceDN w:val="0"/>
+        <w:adjustRightInd w:val="0"/>
+        <w:spacing w:before="480" w:after="480"/>
+        <w:textAlignment w:val="baseline"/>
+        <w:rPr>
+          <w:rFonts w:ascii="Consolas" w:hAnsi="Consolas" w:cs="Courier New"/>
+          <w:b/>
+          <w:bCs/>
+          <w:noProof/>
+          <w:color w:val="000000"/>
+          <w:szCs w:val="28"/>
+        </w:rPr>
+      </w:pPr>
+      <w:r>
+        <w:lastRenderedPageBreak/>
+        <w:t>Check the detailed due dates by adding -due to the end of your submission command:</w:t>
+      </w:r>
+      <w:r>
+        <w:br/>
+      </w:r>
+      <w:r>
+        <w:rPr>
+          <w:rFonts w:ascii="Consolas" w:hAnsi="Consolas" w:cs="Courier New"/>
+          <w:b/>
+          <w:bCs/>
+          <w:noProof/>
+          <w:color w:val="000000"/>
+          <w:szCs w:val="28"/>
+        </w:rPr>
+        <w:t>~profname.proflastname/submit 244/</w:t>
+      </w:r>
+      <w:r>
+        <w:rPr>
+          <w:rFonts w:ascii="Consolas" w:hAnsi="Consolas" w:cs="Courier New"/>
+          <w:b/>
+          <w:bCs/>
+          <w:noProof/>
+          <w:color w:val="FF0000"/>
+          <w:szCs w:val="28"/>
+        </w:rPr>
+        <w:t>NXX</w:t>
+      </w:r>
+      <w:r>
+        <w:rPr>
+          <w:rFonts w:ascii="Consolas" w:hAnsi="Consolas" w:cs="Courier New"/>
+          <w:b/>
+          <w:bCs/>
+          <w:noProof/>
+          <w:color w:val="000000"/>
+          <w:szCs w:val="28"/>
+        </w:rPr>
+        <w:t>/</w:t>
+      </w:r>
+      <w:r>
+        <w:rPr>
+          <w:rFonts w:ascii="Consolas" w:hAnsi="Consolas" w:cs="Courier New"/>
+          <w:b/>
+          <w:bCs/>
+          <w:noProof/>
+          <w:color w:val="000000"/>
+          <w:szCs w:val="28"/>
+        </w:rPr>
+        <w:t>PRJ</w:t>
+      </w:r>
+      <w:r>
+        <w:rPr>
+          <w:rFonts w:ascii="Consolas" w:hAnsi="Consolas" w:cs="Courier New"/>
+          <w:b/>
+          <w:bCs/>
+          <w:noProof/>
+          <w:color w:val="000000"/>
+          <w:szCs w:val="28"/>
+        </w:rPr>
+        <w:t>/</w:t>
+      </w:r>
+      <w:r>
+        <w:rPr>
+          <w:rFonts w:ascii="Consolas" w:hAnsi="Consolas" w:cs="Courier New"/>
+          <w:b/>
+          <w:bCs/>
+          <w:noProof/>
+          <w:color w:val="000000"/>
+          <w:szCs w:val="28"/>
+        </w:rPr>
+        <w:t>ms1</w:t>
+      </w:r>
+      <w:r>
+        <w:rPr>
+          <w:rFonts w:ascii="Consolas" w:hAnsi="Consolas" w:cs="Courier New"/>
+          <w:b/>
+          <w:bCs/>
+          <w:noProof/>
+          <w:color w:val="000000"/>
+          <w:szCs w:val="28"/>
+        </w:rPr>
+        <w:t xml:space="preserve"> -due</w:t>
+      </w:r>
+      <w:r>
+        <w:rPr>
+          <w:rFonts w:ascii="Consolas" w:hAnsi="Consolas" w:cs="Consolas"/>
+          <w:bCs/>
+          <w:noProof/>
+          <w:color w:val="808080" w:themeColor="background1" w:themeShade="80"/>
+          <w:sz w:val="18"/>
+          <w:lang w:eastAsia="zh-CN"/>
+        </w:rPr>
+        <w:t>&lt;ENTER&gt;</w:t>
+      </w:r>
+      <w:r>
+        <w:rPr>
+          <w:rFonts w:ascii="Consolas" w:hAnsi="Consolas" w:cs="Courier New"/>
+          <w:b/>
+          <w:bCs/>
+          <w:noProof/>
+          <w:color w:val="000000"/>
+          <w:szCs w:val="28"/>
+        </w:rPr>
+        <w:br/>
+      </w:r>
+      <w:r>
+        <w:rPr>
+          <w:rFonts w:cstheme="minorHAnsi"/>
+          <w:szCs w:val="28"/>
+        </w:rPr>
+        <w:t xml:space="preserve">(use your professor’s Seneca </w:t>
+      </w:r>
+      <w:proofErr w:type="spellStart"/>
+      <w:r>
+        <w:rPr>
+          <w:rFonts w:cstheme="minorHAnsi"/>
+          <w:szCs w:val="28"/>
+        </w:rPr>
+        <w:t>userid</w:t>
+      </w:r>
+      <w:proofErr w:type="spellEnd"/>
+      <w:r>
+        <w:rPr>
+          <w:rFonts w:cstheme="minorHAnsi"/>
+          <w:szCs w:val="28"/>
+        </w:rPr>
+        <w:t xml:space="preserve"> to replace </w:t>
+      </w:r>
+      <w:r>
+        <w:rPr>
+          <w:rFonts w:cstheme="minorHAnsi"/>
+          <w:noProof/>
+          <w:color w:val="000000"/>
+          <w:sz w:val="26"/>
+          <w:szCs w:val="26"/>
+          <w:shd w:val="clear" w:color="auto" w:fill="F8F8F8"/>
+        </w:rPr>
+        <w:t>profname.proflastname</w:t>
+      </w:r>
+      <w:r>
+        <w:rPr>
+          <w:rFonts w:cstheme="minorHAnsi"/>
+          <w:szCs w:val="28"/>
+        </w:rPr>
+        <w:t xml:space="preserve">, and your section ID to replace </w:t>
+      </w:r>
+      <w:r>
+        <w:rPr>
+          <w:rFonts w:cstheme="minorHAnsi"/>
+          <w:noProof/>
+          <w:color w:val="FF0000"/>
+          <w:sz w:val="26"/>
+          <w:szCs w:val="26"/>
+          <w:shd w:val="clear" w:color="auto" w:fill="F8F8F8"/>
+        </w:rPr>
+        <w:t>NXX</w:t>
+      </w:r>
+      <w:r>
+        <w:rPr>
+          <w:rFonts w:cstheme="minorHAnsi"/>
+          <w:szCs w:val="28"/>
+        </w:rPr>
+        <w:t>, i.e., NAA, NBB, etc.):</w:t>
+      </w:r>
+    </w:p>
+    <w:p>
+      <w:pPr>
+        <w:spacing w:after="0" w:line="257" w:lineRule="auto"/>
+      </w:pPr>
+    </w:p>
+    <w:p>
+      <w:pPr>
+        <w:spacing w:after="0" w:line="257" w:lineRule="auto"/>
+      </w:pPr>
+    </w:p>
+    <w:p>
+      <w:pPr>
         <w:spacing w:line="259" w:lineRule="auto"/>
         <w:rPr>
           <w:rFonts w:ascii="Arial" w:eastAsia="Times New Roman" w:hAnsi="Arial" w:cs="Arial"/>
@@ -6143,10 +6841,7 @@
           <w:lang w:eastAsia="en-CA"/>
         </w:rPr>
       </w:pPr>
-    </w:p>
-    <w:p>
-      <w:pPr>
-        <w:spacing w:line="259" w:lineRule="auto"/>
+      <w:r>
         <w:rPr>
           <w:rFonts w:ascii="Arial" w:eastAsia="Times New Roman" w:hAnsi="Arial" w:cs="Arial"/>
           <w:b/>
@@ -6157,33 +6852,317 @@
           <w:szCs w:val="27"/>
           <w:lang w:eastAsia="en-CA"/>
         </w:rPr>
-      </w:pPr>
-      <w:r>
-        <w:rPr>
-          <w:rFonts w:ascii="Arial" w:eastAsia="Times New Roman" w:hAnsi="Arial" w:cs="Arial"/>
+        <w:t>Submission INSTRUCTIONS</w:t>
+      </w:r>
+    </w:p>
+    <w:p>
+      <w:pPr>
+        <w:suppressAutoHyphens/>
+        <w:autoSpaceDE w:val="0"/>
+        <w:autoSpaceDN w:val="0"/>
+        <w:adjustRightInd w:val="0"/>
+        <w:spacing w:after="120"/>
+        <w:ind w:firstLine="567"/>
+        <w:jc w:val="both"/>
+        <w:rPr>
+          <w:rFonts w:cstheme="minorHAnsi"/>
+          <w:szCs w:val="28"/>
+        </w:rPr>
+      </w:pPr>
+      <w:r>
+        <w:rPr>
+          <w:rFonts w:cstheme="minorHAnsi"/>
+          <w:szCs w:val="28"/>
+        </w:rPr>
+        <w:t xml:space="preserve">To test and demonstrate execution of your program </w:t>
+      </w:r>
+      <w:r>
+        <w:rPr>
+          <w:rFonts w:cstheme="minorHAnsi"/>
+          <w:szCs w:val="28"/>
+        </w:rPr>
+        <w:t>follow the instructions when submitting your code.</w:t>
+      </w:r>
+    </w:p>
+    <w:p>
+      <w:pPr>
+        <w:suppressAutoHyphens/>
+        <w:autoSpaceDE w:val="0"/>
+        <w:autoSpaceDN w:val="0"/>
+        <w:adjustRightInd w:val="0"/>
+        <w:spacing w:after="120"/>
+        <w:ind w:firstLine="567"/>
+        <w:jc w:val="both"/>
+        <w:rPr>
+          <w:rFonts w:cstheme="minorHAnsi"/>
+          <w:szCs w:val="28"/>
+        </w:rPr>
+      </w:pPr>
+      <w:r>
+        <w:rPr>
+          <w:rFonts w:cstheme="minorHAnsi"/>
+          <w:szCs w:val="28"/>
+        </w:rPr>
+        <w:t xml:space="preserve">If not on matrix already, upload </w:t>
+      </w:r>
+      <w:r>
+        <w:rPr>
+          <w:rFonts w:cstheme="minorHAnsi"/>
+          <w:noProof/>
+          <w:color w:val="000000"/>
+          <w:sz w:val="26"/>
+          <w:szCs w:val="26"/>
+          <w:shd w:val="clear" w:color="auto" w:fill="F8F8F8"/>
+        </w:rPr>
+        <w:t>Utils, Date and Menu</w:t>
+      </w:r>
+      <w:r>
+        <w:rPr>
+          <w:rFonts w:cstheme="minorHAnsi"/>
+          <w:noProof/>
+          <w:color w:val="000000"/>
+          <w:sz w:val="26"/>
+          <w:szCs w:val="26"/>
+          <w:shd w:val="clear" w:color="auto" w:fill="F8F8F8"/>
+        </w:rPr>
+        <w:t xml:space="preserve"> modules</w:t>
+      </w:r>
+      <w:r>
+        <w:rPr>
+          <w:rFonts w:cstheme="minorHAnsi"/>
+          <w:szCs w:val="28"/>
+        </w:rPr>
+        <w:t xml:space="preserve"> and the </w:t>
+      </w:r>
+      <w:r>
+        <w:rPr>
+          <w:rFonts w:cstheme="minorHAnsi"/>
+          <w:noProof/>
+          <w:color w:val="000000"/>
+          <w:sz w:val="26"/>
+          <w:szCs w:val="26"/>
+          <w:shd w:val="clear" w:color="auto" w:fill="F8F8F8"/>
+        </w:rPr>
+        <w:t>tester</w:t>
+      </w:r>
+      <w:r>
+        <w:rPr>
+          <w:rFonts w:cstheme="minorHAnsi"/>
+          <w:szCs w:val="28"/>
+        </w:rPr>
+        <w:t xml:space="preserve"> program</w:t>
+      </w:r>
+      <w:r>
+        <w:rPr>
+          <w:rFonts w:cstheme="minorHAnsi"/>
+          <w:szCs w:val="28"/>
+        </w:rPr>
+        <w:t>s</w:t>
+      </w:r>
+      <w:r>
+        <w:rPr>
+          <w:rFonts w:cstheme="minorHAnsi"/>
+          <w:szCs w:val="28"/>
+        </w:rPr>
+        <w:t xml:space="preserve"> to your </w:t>
+      </w:r>
+      <w:r>
+        <w:rPr>
+          <w:rFonts w:cstheme="minorHAnsi"/>
+          <w:noProof/>
+          <w:color w:val="000000"/>
+          <w:sz w:val="26"/>
+          <w:szCs w:val="26"/>
+          <w:shd w:val="clear" w:color="auto" w:fill="F8F8F8"/>
+        </w:rPr>
+        <w:t>matrix</w:t>
+      </w:r>
+      <w:r>
+        <w:rPr>
+          <w:rFonts w:cstheme="minorHAnsi"/>
+          <w:szCs w:val="28"/>
+        </w:rPr>
+        <w:t xml:space="preserve"> account. Compile and run your code and make sure that everything works properly.</w:t>
+      </w:r>
+    </w:p>
+    <w:p>
+      <w:pPr>
+        <w:suppressAutoHyphens/>
+        <w:autoSpaceDE w:val="0"/>
+        <w:autoSpaceDN w:val="0"/>
+        <w:adjustRightInd w:val="0"/>
+        <w:spacing w:after="120"/>
+        <w:ind w:firstLine="567"/>
+        <w:jc w:val="both"/>
+        <w:rPr>
+          <w:rFonts w:cstheme="minorHAnsi"/>
+          <w:szCs w:val="28"/>
+        </w:rPr>
+      </w:pPr>
+      <w:r>
+        <w:rPr>
+          <w:rFonts w:cstheme="minorHAnsi"/>
+          <w:szCs w:val="28"/>
+        </w:rPr>
+        <w:t xml:space="preserve">Then, run the following script from your account during the lab (use your professor’s Seneca </w:t>
+      </w:r>
+      <w:proofErr w:type="spellStart"/>
+      <w:r>
+        <w:rPr>
+          <w:rFonts w:cstheme="minorHAnsi"/>
+          <w:szCs w:val="28"/>
+        </w:rPr>
+        <w:t>userid</w:t>
+      </w:r>
+      <w:proofErr w:type="spellEnd"/>
+      <w:r>
+        <w:rPr>
+          <w:rFonts w:cstheme="minorHAnsi"/>
+          <w:szCs w:val="28"/>
+        </w:rPr>
+        <w:t xml:space="preserve"> to replace </w:t>
+      </w:r>
+      <w:r>
+        <w:rPr>
+          <w:rFonts w:cstheme="minorHAnsi"/>
+          <w:noProof/>
+          <w:color w:val="000000"/>
+          <w:sz w:val="26"/>
+          <w:szCs w:val="26"/>
+          <w:shd w:val="clear" w:color="auto" w:fill="F8F8F8"/>
+        </w:rPr>
+        <w:t>profname.proflastname</w:t>
+      </w:r>
+      <w:r>
+        <w:rPr>
+          <w:rFonts w:cstheme="minorHAnsi"/>
+          <w:szCs w:val="28"/>
+        </w:rPr>
+        <w:t xml:space="preserve">, and your section ID to replace </w:t>
+      </w:r>
+      <w:r>
+        <w:rPr>
+          <w:rFonts w:cstheme="minorHAnsi"/>
+          <w:noProof/>
+          <w:color w:val="FF0000"/>
+          <w:sz w:val="26"/>
+          <w:szCs w:val="26"/>
+          <w:shd w:val="clear" w:color="auto" w:fill="F8F8F8"/>
+        </w:rPr>
+        <w:t>NXX</w:t>
+      </w:r>
+      <w:r>
+        <w:rPr>
+          <w:rFonts w:cstheme="minorHAnsi"/>
+          <w:szCs w:val="28"/>
+        </w:rPr>
+        <w:t>, i.e., NAA, NBB, etc.):</w:t>
+      </w:r>
+    </w:p>
+    <w:p>
+      <w:pPr>
+        <w:suppressAutoHyphens/>
+        <w:autoSpaceDE w:val="0"/>
+        <w:autoSpaceDN w:val="0"/>
+        <w:adjustRightInd w:val="0"/>
+        <w:spacing w:before="480" w:after="480"/>
+        <w:textAlignment w:val="baseline"/>
+        <w:rPr>
+          <w:rFonts w:ascii="Consolas" w:hAnsi="Consolas" w:cs="Courier New"/>
           <w:b/>
           <w:bCs/>
-          <w:caps/>
-          <w:color w:val="4599B1"/>
-          <w:sz w:val="27"/>
-          <w:szCs w:val="27"/>
+          <w:noProof/>
+          <w:color w:val="000000"/>
+          <w:szCs w:val="28"/>
+        </w:rPr>
+      </w:pPr>
+      <w:r>
+        <w:rPr>
+          <w:rFonts w:ascii="Consolas" w:hAnsi="Consolas" w:cs="Courier New"/>
+          <w:b/>
+          <w:bCs/>
+          <w:noProof/>
+          <w:color w:val="000000"/>
+          <w:szCs w:val="28"/>
+        </w:rPr>
+        <w:t>~profname.proflastname/submit 244/</w:t>
+      </w:r>
+      <w:r>
+        <w:rPr>
+          <w:rFonts w:ascii="Consolas" w:hAnsi="Consolas" w:cs="Courier New"/>
+          <w:b/>
+          <w:bCs/>
+          <w:noProof/>
+          <w:color w:val="FF0000"/>
+          <w:szCs w:val="28"/>
+        </w:rPr>
+        <w:t>NXX</w:t>
+      </w:r>
+      <w:r>
+        <w:rPr>
+          <w:rFonts w:ascii="Consolas" w:hAnsi="Consolas" w:cs="Courier New"/>
+          <w:b/>
+          <w:bCs/>
+          <w:noProof/>
+          <w:color w:val="000000"/>
+          <w:szCs w:val="28"/>
+        </w:rPr>
+        <w:t>/</w:t>
+      </w:r>
+      <w:r>
+        <w:rPr>
+          <w:rFonts w:ascii="Consolas" w:hAnsi="Consolas" w:cs="Courier New"/>
+          <w:b/>
+          <w:bCs/>
+          <w:noProof/>
+          <w:color w:val="000000"/>
+          <w:szCs w:val="28"/>
+        </w:rPr>
+        <w:t>PRJ</w:t>
+      </w:r>
+      <w:r>
+        <w:rPr>
+          <w:rFonts w:ascii="Consolas" w:hAnsi="Consolas" w:cs="Courier New"/>
+          <w:b/>
+          <w:bCs/>
+          <w:noProof/>
+          <w:color w:val="000000"/>
+          <w:szCs w:val="28"/>
+        </w:rPr>
+        <w:t>/</w:t>
+      </w:r>
+      <w:r>
+        <w:rPr>
+          <w:rFonts w:ascii="Consolas" w:hAnsi="Consolas" w:cs="Courier New"/>
+          <w:b/>
+          <w:bCs/>
+          <w:noProof/>
+          <w:color w:val="000000"/>
+          <w:szCs w:val="28"/>
+        </w:rPr>
+        <w:t>ms1</w:t>
+      </w:r>
+      <w:r>
+        <w:rPr>
+          <w:rFonts w:ascii="Consolas" w:hAnsi="Consolas" w:cs="Consolas"/>
+          <w:bCs/>
+          <w:noProof/>
+          <w:color w:val="808080" w:themeColor="background1" w:themeShade="80"/>
+          <w:sz w:val="18"/>
+          <w:lang w:eastAsia="zh-CN"/>
+        </w:rPr>
+        <w:t>&lt;ENTER&gt;</w:t>
+      </w:r>
+    </w:p>
+    <w:p>
+      <w:pPr>
+        <w:spacing w:before="240"/>
+        <w:rPr>
+          <w:rFonts w:ascii="Times New Roman" w:eastAsia="Times New Roman" w:hAnsi="Times New Roman" w:cs="Times New Roman"/>
+          <w:szCs w:val="24"/>
           <w:lang w:eastAsia="en-CA"/>
         </w:rPr>
-        <w:t>Submission INSTRUCTIONS</w:t>
-      </w:r>
-    </w:p>
-    <w:p>
-      <w:pPr>
-        <w:spacing w:before="240"/>
-        <w:rPr>
-          <w:rFonts w:ascii="Times New Roman" w:eastAsia="Times New Roman" w:hAnsi="Times New Roman" w:cs="Times New Roman"/>
-          <w:szCs w:val="24"/>
-          <w:lang w:eastAsia="en-CA"/>
-        </w:rPr>
-      </w:pPr>
-      <w:r>
-        <w:t>TBA</w:t>
-      </w:r>
+      </w:pPr>
     </w:p>
     <w:sectPr>
       <w:headerReference w:type="default" r:id="rId7"/>

</xml_diff>

<commit_message>
V1.1 Due date clarification
</commit_message>
<xml_diff>
--- a/FinalProject_MS1.docx
+++ b/FinalProject_MS1.docx
@@ -92,7 +92,13 @@
         <w:rPr>
           <w:color w:val="FF0000"/>
         </w:rPr>
-        <w:t>1.0</w:t>
+        <w:t>1.</w:t>
+      </w:r>
+      <w:r>
+        <w:rPr>
+          <w:color w:val="FF0000"/>
+        </w:rPr>
+        <w:t>1</w:t>
       </w:r>
       <w:r>
         <w:t xml:space="preserve"> (Milestone 1)</w:t>
@@ -105,42 +111,60 @@
       </w:r>
       <w:r>
         <w:rPr>
-          <w:color w:val="FF0000"/>
+          <w:color w:val="AEAAAA" w:themeColor="background2" w:themeShade="BF"/>
           <w:sz w:val="16"/>
           <w:szCs w:val="14"/>
         </w:rPr>
-        <w:t xml:space="preserve">V0.9 added const char* cast to MenuItem and </w:t>
-      </w:r>
-      <w:proofErr w:type="gramStart"/>
-      <w:r>
-        <w:rPr>
-          <w:color w:val="FF0000"/>
+        <w:t xml:space="preserve">V0.9 added const char* cast to </w:t>
+      </w:r>
+      <w:proofErr w:type="spellStart"/>
+      <w:r>
+        <w:rPr>
+          <w:color w:val="AEAAAA" w:themeColor="background2" w:themeShade="BF"/>
           <w:sz w:val="16"/>
           <w:szCs w:val="14"/>
         </w:rPr>
-        <w:t>operator[</w:t>
-      </w:r>
-      <w:proofErr w:type="gramEnd"/>
-      <w:r>
-        <w:rPr>
-          <w:color w:val="FF0000"/>
+        <w:t>MenuItem</w:t>
+      </w:r>
+      <w:proofErr w:type="spellEnd"/>
+      <w:r>
+        <w:rPr>
+          <w:color w:val="AEAAAA" w:themeColor="background2" w:themeShade="BF"/>
           <w:sz w:val="16"/>
           <w:szCs w:val="14"/>
         </w:rPr>
-        <w:t>] to Menu</w:t>
-      </w:r>
-      <w:r>
-        <w:rPr>
-          <w:color w:val="FF0000"/>
+        <w:t xml:space="preserve"> and </w:t>
+      </w:r>
+      <w:proofErr w:type="gramStart"/>
+      <w:r>
+        <w:rPr>
+          <w:color w:val="AEAAAA" w:themeColor="background2" w:themeShade="BF"/>
           <w:sz w:val="16"/>
           <w:szCs w:val="14"/>
         </w:rPr>
+        <w:t>operator[</w:t>
+      </w:r>
+      <w:proofErr w:type="gramEnd"/>
+      <w:r>
+        <w:rPr>
+          <w:color w:val="AEAAAA" w:themeColor="background2" w:themeShade="BF"/>
+          <w:sz w:val="16"/>
+          <w:szCs w:val="14"/>
+        </w:rPr>
+        <w:t>] to Menu</w:t>
+      </w:r>
+      <w:r>
+        <w:rPr>
+          <w:color w:val="AEAAAA" w:themeColor="background2" w:themeShade="BF"/>
+          <w:sz w:val="16"/>
+          <w:szCs w:val="14"/>
+        </w:rPr>
         <w:br/>
         <w:t>v0.91 Clarified operator[] index overflowing</w:t>
       </w:r>
       <w:r>
         <w:rPr>
-          <w:color w:val="FF0000"/>
+          <w:color w:val="AEAAAA" w:themeColor="background2" w:themeShade="BF"/>
           <w:sz w:val="16"/>
           <w:szCs w:val="14"/>
         </w:rPr>
@@ -149,13 +173,22 @@
       </w:r>
       <w:r>
         <w:rPr>
-          <w:color w:val="FF0000"/>
+          <w:color w:val="AEAAAA" w:themeColor="background2" w:themeShade="BF"/>
           <w:sz w:val="16"/>
           <w:szCs w:val="14"/>
         </w:rPr>
         <w:br/>
         <w:t>V1.0 Submission are opened.</w:t>
       </w:r>
+      <w:r>
+        <w:rPr>
+          <w:color w:val="AEAAAA" w:themeColor="background2" w:themeShade="BF"/>
+          <w:sz w:val="16"/>
+          <w:szCs w:val="14"/>
+        </w:rPr>
+        <w:br/>
+        <w:t>V1.1 Due date clarification</w:t>
+      </w:r>
     </w:p>
     <w:p>
       <w:pPr>
@@ -175,12 +208,7 @@
     </w:p>
     <w:p>
       <w:r>
-        <w:t>Your task is to design an application that receives the p</w:t>
-      </w:r>
-      <w:bookmarkStart w:id="0" w:name="_GoBack"/>
-      <w:bookmarkEnd w:id="0"/>
-      <w:r>
-        <w:t xml:space="preserve">ublications and stores them into the system with the information needed for their retrieval. </w:t>
+        <w:t xml:space="preserve">Your task is to design an application that receives the publications and stores them into the system with the information needed for their retrieval. </w:t>
       </w:r>
       <w:r>
         <w:br/>
@@ -203,11 +231,9 @@
       <w:r>
         <w:t xml:space="preserve">dates in the system </w:t>
       </w:r>
-      <w:proofErr w:type="gramStart"/>
       <w:r>
         <w:t>and also</w:t>
       </w:r>
-      <w:proofErr w:type="gramEnd"/>
       <w:r>
         <w:t xml:space="preserve"> the user interface of the application. </w:t>
       </w:r>
@@ -245,21 +271,7 @@
           <w:rFonts w:cstheme="minorHAnsi"/>
           <w:szCs w:val="28"/>
         </w:rPr>
-        <w:t xml:space="preserve">When submitting </w:t>
-      </w:r>
-      <w:r>
-        <w:rPr>
-          <w:rFonts w:cstheme="minorHAnsi"/>
-          <w:szCs w:val="28"/>
-        </w:rPr>
-        <w:t>the milestone</w:t>
-      </w:r>
-      <w:r>
-        <w:rPr>
-          <w:rFonts w:cstheme="minorHAnsi"/>
-          <w:szCs w:val="28"/>
-        </w:rPr>
-        <w:t xml:space="preserve"> deliverables, a file called sources.txt must be present. This file will be submitted with your work automatically.</w:t>
+        <w:t>When submitting the milestone deliverables, a file called sources.txt must be present. This file will be submitted with your work automatically.</w:t>
       </w:r>
     </w:p>
     <w:p>
@@ -375,19 +387,19 @@
           <w:iCs/>
           <w:szCs w:val="28"/>
         </w:rPr>
-        <w:t xml:space="preserve">You need to mention the workshop name or assignment name </w:t>
-      </w:r>
-      <w:proofErr w:type="gramStart"/>
-      <w:r>
+        <w:t>You need to mention the workshop name or assignment name and also the file name and the parts in which you received the code for help.</w:t>
+      </w:r>
+    </w:p>
+    <w:p>
+      <w:pPr>
+        <w:suppressAutoHyphens/>
         <w:rPr>
           <w:rFonts w:cstheme="minorHAnsi"/>
           <w:i/>
           <w:iCs/>
           <w:szCs w:val="28"/>
         </w:rPr>
-        <w:t>and also</w:t>
-      </w:r>
-      <w:proofErr w:type="gramEnd"/>
+      </w:pPr>
       <w:r>
         <w:rPr>
           <w:rFonts w:cstheme="minorHAnsi"/>
@@ -395,26 +407,6 @@
           <w:iCs/>
           <w:szCs w:val="28"/>
         </w:rPr>
-        <w:t xml:space="preserve"> the file name and the parts in which you received the code for help.</w:t>
-      </w:r>
-    </w:p>
-    <w:p>
-      <w:pPr>
-        <w:suppressAutoHyphens/>
-        <w:rPr>
-          <w:rFonts w:cstheme="minorHAnsi"/>
-          <w:i/>
-          <w:iCs/>
-          <w:szCs w:val="28"/>
-        </w:rPr>
-      </w:pPr>
-      <w:r>
-        <w:rPr>
-          <w:rFonts w:cstheme="minorHAnsi"/>
-          <w:i/>
-          <w:iCs/>
-          <w:szCs w:val="28"/>
-        </w:rPr>
         <w:t>Finally add your name and student number as signature.</w:t>
       </w:r>
     </w:p>
@@ -431,6 +423,7 @@
           <w:rFonts w:cstheme="minorHAnsi"/>
           <w:szCs w:val="28"/>
         </w:rPr>
+        <w:lastRenderedPageBreak/>
         <w:t>By doing this you will only lose the mark for the parts you got help for, and the person helping you will be clear of any wrong doing.</w:t>
       </w:r>
     </w:p>
@@ -515,11 +508,26 @@
         <w:pStyle w:val="ListParagraph"/>
       </w:pPr>
       <w:r>
-        <w:t xml:space="preserve">This module has two files: Utils.h and Utils.cpp. </w:t>
+        <w:t xml:space="preserve">This module has two files: </w:t>
+      </w:r>
+      <w:proofErr w:type="spellStart"/>
+      <w:r>
+        <w:t>Utils.h</w:t>
+      </w:r>
+      <w:proofErr w:type="spellEnd"/>
+      <w:r>
+        <w:t xml:space="preserve"> and Utils.cpp. </w:t>
       </w:r>
       <w:r>
         <w:br/>
-        <w:t xml:space="preserve">Utils.h will be included an all the tester files and Utills.cpp will be added to the compile line of all submissions.  </w:t>
+      </w:r>
+      <w:proofErr w:type="spellStart"/>
+      <w:r>
+        <w:t>Utils.h</w:t>
+      </w:r>
+      <w:proofErr w:type="spellEnd"/>
+      <w:r>
+        <w:t xml:space="preserve"> will be included an all the tester files and Utills.cpp will be added to the compile line of all submissions.  </w:t>
       </w:r>
     </w:p>
     <w:p>
@@ -531,7 +539,15 @@
         </w:numPr>
       </w:pPr>
       <w:r>
-        <w:t xml:space="preserve">You may reuse and copy any code your professor provided for your workshops or functions you may have from previous work in this subject or other subjects and place it in the Utils module. </w:t>
+        <w:t xml:space="preserve">You may reuse and copy any code your professor provided for your workshops or functions you may have from previous work in this subject or other subjects and place it in the </w:t>
+      </w:r>
+      <w:proofErr w:type="spellStart"/>
+      <w:r>
+        <w:t>Utils</w:t>
+      </w:r>
+      <w:proofErr w:type="spellEnd"/>
+      <w:r>
+        <w:t xml:space="preserve"> module. </w:t>
       </w:r>
     </w:p>
     <w:p>
@@ -676,12 +692,14 @@
       <w:pPr>
         <w:ind w:left="1440" w:hanging="1440"/>
       </w:pPr>
+      <w:proofErr w:type="spellStart"/>
       <w:r>
         <w:rPr>
           <w:b/>
         </w:rPr>
         <w:t>MenuItem</w:t>
       </w:r>
+      <w:proofErr w:type="spellEnd"/>
       <w:r>
         <w:rPr>
           <w:b/>
@@ -765,6 +783,7 @@
       <w:r>
         <w:t xml:space="preserve">class that has several </w:t>
       </w:r>
+      <w:proofErr w:type="spellStart"/>
       <w:r>
         <w:rPr>
           <w:b/>
@@ -773,7 +792,11 @@
         <w:t>MenuItem</w:t>
       </w:r>
       <w:r>
-        <w:t xml:space="preserve">s to be displayed so the user can select one of them for an action to be executed in the program </w:t>
+        <w:t>s</w:t>
+      </w:r>
+      <w:proofErr w:type="spellEnd"/>
+      <w:r>
+        <w:t xml:space="preserve"> to be displayed so the user can select one of them for an action to be executed in the program </w:t>
       </w:r>
     </w:p>
     <w:p>
@@ -822,7 +845,6 @@
     </w:p>
     <w:p>
       <w:r>
-        <w:lastRenderedPageBreak/>
         <w:t>The date class incapsulates the following values:</w:t>
       </w:r>
     </w:p>
@@ -1348,7 +1370,27 @@
           <w:sz w:val="28"/>
           <w:szCs w:val="28"/>
         </w:rPr>
-        <w:t xml:space="preserve"> = std::cout)</w:t>
+        <w:t xml:space="preserve"> = std::</w:t>
+      </w:r>
+      <w:proofErr w:type="spellStart"/>
+      <w:r>
+        <w:rPr>
+          <w:rFonts w:ascii="Consolas" w:hAnsi="Consolas" w:cs="Consolas"/>
+          <w:color w:val="000000"/>
+          <w:sz w:val="28"/>
+          <w:szCs w:val="28"/>
+        </w:rPr>
+        <w:t>cout</w:t>
+      </w:r>
+      <w:proofErr w:type="spellEnd"/>
+      <w:r>
+        <w:rPr>
+          <w:rFonts w:ascii="Consolas" w:hAnsi="Consolas" w:cs="Consolas"/>
+          <w:color w:val="000000"/>
+          <w:sz w:val="28"/>
+          <w:szCs w:val="28"/>
+        </w:rPr>
+        <w:t>)</w:t>
       </w:r>
       <w:r>
         <w:rPr>
@@ -1418,7 +1460,15 @@
         <w:t xml:space="preserve">should </w:t>
       </w:r>
       <w:r>
-        <w:t>write the date in the following format using the ostream object:</w:t>
+        <w:t xml:space="preserve">write the date in the following format using the </w:t>
+      </w:r>
+      <w:proofErr w:type="spellStart"/>
+      <w:r>
+        <w:t>ostream</w:t>
+      </w:r>
+      <w:proofErr w:type="spellEnd"/>
+      <w:r>
+        <w:t xml:space="preserve"> object:</w:t>
       </w:r>
     </w:p>
     <w:p>
@@ -1511,8 +1561,15 @@
         </w:numPr>
       </w:pPr>
       <w:r>
-        <w:lastRenderedPageBreak/>
-        <w:t>Returns the ostream object.</w:t>
+        <w:t xml:space="preserve">Returns the </w:t>
+      </w:r>
+      <w:proofErr w:type="spellStart"/>
+      <w:r>
+        <w:t>ostream</w:t>
+      </w:r>
+      <w:proofErr w:type="spellEnd"/>
+      <w:r>
+        <w:t xml:space="preserve"> object.</w:t>
       </w:r>
     </w:p>
     <w:p>
@@ -2191,7 +2248,25 @@
           <w:color w:val="008080"/>
           <w:szCs w:val="24"/>
         </w:rPr>
-        <w:t>for cout)</w:t>
+        <w:t xml:space="preserve">for </w:t>
+      </w:r>
+      <w:proofErr w:type="spellStart"/>
+      <w:r>
+        <w:rPr>
+          <w:rFonts w:ascii="Consolas" w:hAnsi="Consolas" w:cs="Consolas"/>
+          <w:color w:val="008080"/>
+          <w:szCs w:val="24"/>
+        </w:rPr>
+        <w:t>cout</w:t>
+      </w:r>
+      <w:proofErr w:type="spellEnd"/>
+      <w:r>
+        <w:rPr>
+          <w:rFonts w:ascii="Consolas" w:hAnsi="Consolas" w:cs="Consolas"/>
+          <w:color w:val="008080"/>
+          <w:szCs w:val="24"/>
+        </w:rPr>
+        <w:t>)</w:t>
       </w:r>
       <w:r>
         <w:rPr>
@@ -3138,7 +3213,6 @@
           <w:sz w:val="19"/>
           <w:szCs w:val="19"/>
         </w:rPr>
-        <w:lastRenderedPageBreak/>
         <w:t xml:space="preserve">                                     then validates the date and sets the </w:t>
       </w:r>
     </w:p>
@@ -3651,32 +3725,22 @@
         <w:br/>
         <w:t>~</w:t>
       </w:r>
+      <w:proofErr w:type="gramStart"/>
+      <w:r>
+        <w:t>fardad.soleimanloo</w:t>
+      </w:r>
+      <w:proofErr w:type="gramEnd"/>
+      <w:r>
+        <w:t>/244/ms1/</w:t>
+      </w:r>
       <w:proofErr w:type="spellStart"/>
-      <w:proofErr w:type="gramStart"/>
-      <w:r>
-        <w:t>fardad.soleimanloo</w:t>
+      <w:r>
+        <w:t>dateTester</w:t>
       </w:r>
       <w:proofErr w:type="spellEnd"/>
-      <w:proofErr w:type="gramEnd"/>
-      <w:r>
-        <w:t>/244/ms1/</w:t>
-      </w:r>
-      <w:proofErr w:type="spellStart"/>
-      <w:r>
-        <w:t>dateTester</w:t>
-      </w:r>
-      <w:proofErr w:type="spellEnd"/>
       <w:r>
         <w:br/>
-        <w:t>~</w:t>
-      </w:r>
-      <w:proofErr w:type="spellStart"/>
-      <w:r>
-        <w:t>fardad.soleimanloo</w:t>
-      </w:r>
-      <w:proofErr w:type="spellEnd"/>
-      <w:r>
-        <w:t>/244/ms1/</w:t>
+        <w:t>~fardad.soleimanloo/244/ms1/</w:t>
       </w:r>
       <w:proofErr w:type="spellStart"/>
       <w:r>
@@ -3742,7 +3806,23 @@
         <w:spacing w:after="0" w:line="240" w:lineRule="auto"/>
       </w:pPr>
       <w:r>
-        <w:t xml:space="preserve">Create a module called Menu (in files Menu.cpp and Menu.h) this module will hold both MenuItem and Menu Classes’ implementation code. </w:t>
+        <w:t xml:space="preserve">Create a module called Menu (in files Menu.cpp and </w:t>
+      </w:r>
+      <w:proofErr w:type="spellStart"/>
+      <w:r>
+        <w:t>Menu.h</w:t>
+      </w:r>
+      <w:proofErr w:type="spellEnd"/>
+      <w:r>
+        <w:t xml:space="preserve">) this module will hold both </w:t>
+      </w:r>
+      <w:proofErr w:type="spellStart"/>
+      <w:r>
+        <w:t>MenuItem</w:t>
+      </w:r>
+      <w:proofErr w:type="spellEnd"/>
+      <w:r>
+        <w:t xml:space="preserve"> and Menu Classes’ implementation code. </w:t>
       </w:r>
     </w:p>
     <w:p>
@@ -3836,8 +3916,13 @@
         <w:spacing w:after="0" w:line="240" w:lineRule="auto"/>
       </w:pPr>
       <w:r>
-        <w:t>Create a class Called MenuItem</w:t>
-      </w:r>
+        <w:t xml:space="preserve">Create a class Called </w:t>
+      </w:r>
+      <w:proofErr w:type="spellStart"/>
+      <w:r>
+        <w:t>MenuItem</w:t>
+      </w:r>
+      <w:proofErr w:type="spellEnd"/>
       <w:r>
         <w:t>. T</w:t>
       </w:r>
@@ -3887,7 +3972,15 @@
         <w:spacing w:after="0" w:line="240" w:lineRule="auto"/>
       </w:pPr>
       <w:r>
-        <w:t xml:space="preserve">Make the “Menu” class a friend of this class (which makes MenuItem class only accessible by the Menu class). </w:t>
+        <w:t xml:space="preserve">Make the “Menu” class a friend of this class (which makes </w:t>
+      </w:r>
+      <w:proofErr w:type="spellStart"/>
+      <w:r>
+        <w:t>MenuItem</w:t>
+      </w:r>
+      <w:proofErr w:type="spellEnd"/>
+      <w:r>
+        <w:t xml:space="preserve"> class only accessible by the Menu class). </w:t>
       </w:r>
     </w:p>
     <w:p>
@@ -3905,21 +3998,29 @@
         <w:spacing w:after="0" w:line="240" w:lineRule="auto"/>
       </w:pPr>
       <w:r>
-        <w:t xml:space="preserve">The description of the MenuItem is only to be set to a value </w:t>
-      </w:r>
-      <w:proofErr w:type="gramStart"/>
-      <w:r>
-        <w:t>at the moment</w:t>
-      </w:r>
-      <w:proofErr w:type="gramEnd"/>
-      <w:r>
-        <w:t xml:space="preserve"> of instantiation</w:t>
+        <w:t xml:space="preserve">The description of the </w:t>
+      </w:r>
+      <w:proofErr w:type="spellStart"/>
+      <w:r>
+        <w:t>MenuItem</w:t>
+      </w:r>
+      <w:proofErr w:type="spellEnd"/>
+      <w:r>
+        <w:t xml:space="preserve"> is only to be set to a value at the moment of instantiation</w:t>
       </w:r>
       <w:r>
         <w:t xml:space="preserve"> (or initialization)</w:t>
       </w:r>
       <w:r>
-        <w:t xml:space="preserve"> and is not changeable after the MenuItem is created. </w:t>
+        <w:t xml:space="preserve"> and is not changeable after the </w:t>
+      </w:r>
+      <w:proofErr w:type="spellStart"/>
+      <w:r>
+        <w:t>MenuItem</w:t>
+      </w:r>
+      <w:proofErr w:type="spellEnd"/>
+      <w:r>
+        <w:t xml:space="preserve"> is created. </w:t>
       </w:r>
       <w:r>
         <w:br/>
@@ -3952,18 +4053,18 @@
         <w:t>If no value is provided for the description</w:t>
       </w:r>
       <w:r>
-        <w:t xml:space="preserve"> </w:t>
-      </w:r>
-      <w:proofErr w:type="gramStart"/>
-      <w:r>
-        <w:t>at the moment</w:t>
-      </w:r>
-      <w:proofErr w:type="gramEnd"/>
-      <w:r>
-        <w:t xml:space="preserve"> of creation,</w:t>
-      </w:r>
-      <w:r>
-        <w:t xml:space="preserve"> the MenuItem should be set as empty (with no description).</w:t>
+        <w:t xml:space="preserve"> at the moment of creation,</w:t>
+      </w:r>
+      <w:r>
+        <w:t xml:space="preserve"> the </w:t>
+      </w:r>
+      <w:proofErr w:type="spellStart"/>
+      <w:r>
+        <w:t>MenuItem</w:t>
+      </w:r>
+      <w:proofErr w:type="spellEnd"/>
+      <w:r>
+        <w:t xml:space="preserve"> should be set as empty (with no description).</w:t>
       </w:r>
       <w:r>
         <w:br/>
@@ -3991,13 +4092,29 @@
         <w:spacing w:after="0" w:line="240" w:lineRule="auto"/>
       </w:pPr>
       <w:r>
-        <w:t xml:space="preserve">A MenuItem object can not be copied </w:t>
+        <w:t xml:space="preserve">A </w:t>
+      </w:r>
+      <w:proofErr w:type="spellStart"/>
+      <w:r>
+        <w:t>MenuItem</w:t>
+      </w:r>
+      <w:proofErr w:type="spellEnd"/>
+      <w:r>
+        <w:t xml:space="preserve"> object can not be copied </w:t>
       </w:r>
       <w:r>
         <w:t>from or</w:t>
       </w:r>
       <w:r>
-        <w:t xml:space="preserve"> assigned to another MenuItem object.</w:t>
+        <w:t xml:space="preserve"> assigned to another </w:t>
+      </w:r>
+      <w:proofErr w:type="spellStart"/>
+      <w:r>
+        <w:t>MenuItem</w:t>
+      </w:r>
+      <w:proofErr w:type="spellEnd"/>
+      <w:r>
+        <w:t xml:space="preserve"> object.</w:t>
       </w:r>
     </w:p>
     <w:p>
@@ -4016,7 +4133,6 @@
           <w:sz w:val="18"/>
           <w:szCs w:val="16"/>
         </w:rPr>
-        <w:lastRenderedPageBreak/>
         <w:t>(Copy and Assignment prevention)</w:t>
       </w:r>
       <w:r>
@@ -4040,7 +4156,15 @@
         <w:t>When</w:t>
       </w:r>
       <w:r>
-        <w:t xml:space="preserve"> a MenuItem is casted to “bool” i</w:t>
+        <w:t xml:space="preserve"> a </w:t>
+      </w:r>
+      <w:proofErr w:type="spellStart"/>
+      <w:r>
+        <w:t>MenuItem</w:t>
+      </w:r>
+      <w:proofErr w:type="spellEnd"/>
+      <w:r>
+        <w:t xml:space="preserve"> is casted to “bool” i</w:t>
       </w:r>
       <w:r>
         <w:t>t</w:t>
@@ -4109,7 +4233,21 @@
         <w:rPr>
           <w:color w:val="FF0000"/>
         </w:rPr>
-        <w:t>When a MenuItem is casted to “const char*” it should return the address of the description C-string.</w:t>
+        <w:t xml:space="preserve">When a </w:t>
+      </w:r>
+      <w:proofErr w:type="spellStart"/>
+      <w:r>
+        <w:rPr>
+          <w:color w:val="FF0000"/>
+        </w:rPr>
+        <w:t>MenuItem</w:t>
+      </w:r>
+      <w:proofErr w:type="spellEnd"/>
+      <w:r>
+        <w:rPr>
+          <w:color w:val="FF0000"/>
+        </w:rPr>
+        <w:t xml:space="preserve"> is casted to “const char*” it should return the address of the description C-string.</w:t>
       </w:r>
     </w:p>
     <w:p>
@@ -4155,10 +4293,31 @@
         <w:t xml:space="preserve">Display the </w:t>
       </w:r>
       <w:r>
-        <w:t>description of the MenuItem</w:t>
-      </w:r>
-      <w:r>
-        <w:t xml:space="preserve"> using a function that receives an ostream reference argument and returns it when printing is done.  If no value is passed as argument to this function it should pass the “cout” object </w:t>
+        <w:t xml:space="preserve">description of the </w:t>
+      </w:r>
+      <w:proofErr w:type="spellStart"/>
+      <w:r>
+        <w:t>MenuItem</w:t>
+      </w:r>
+      <w:proofErr w:type="spellEnd"/>
+      <w:r>
+        <w:t xml:space="preserve"> using a function that receives an </w:t>
+      </w:r>
+      <w:proofErr w:type="spellStart"/>
+      <w:r>
+        <w:t>ostream</w:t>
+      </w:r>
+      <w:proofErr w:type="spellEnd"/>
+      <w:r>
+        <w:t xml:space="preserve"> reference argument and returns it when printing is done.  If no value is passed as argument to this function it should pass the “</w:t>
+      </w:r>
+      <w:proofErr w:type="spellStart"/>
+      <w:r>
+        <w:t>cout</w:t>
+      </w:r>
+      <w:proofErr w:type="spellEnd"/>
+      <w:r>
+        <w:t xml:space="preserve">” object </w:t>
       </w:r>
       <w:r>
         <w:t xml:space="preserve">instead </w:t>
@@ -4182,7 +4341,15 @@
         <w:spacing w:after="0" w:line="240" w:lineRule="auto"/>
       </w:pPr>
       <w:r>
-        <w:t>Make sure there is no memory leak after MenuItem goes out of scope.</w:t>
+        <w:t xml:space="preserve">Make sure there is no memory leak after </w:t>
+      </w:r>
+      <w:proofErr w:type="spellStart"/>
+      <w:r>
+        <w:t>MenuItem</w:t>
+      </w:r>
+      <w:proofErr w:type="spellEnd"/>
+      <w:r>
+        <w:t xml:space="preserve"> goes out of scope.</w:t>
       </w:r>
       <w:r>
         <w:br/>
@@ -4301,7 +4468,15 @@
         <w:spacing w:after="0" w:line="240" w:lineRule="auto"/>
       </w:pPr>
       <w:r>
-        <w:t>A MenuItem to possibly hold the title of the Menu.</w:t>
+        <w:t xml:space="preserve">A </w:t>
+      </w:r>
+      <w:proofErr w:type="spellStart"/>
+      <w:r>
+        <w:t>MenuItem</w:t>
+      </w:r>
+      <w:proofErr w:type="spellEnd"/>
+      <w:r>
+        <w:t xml:space="preserve"> to possibly hold the title of the Menu.</w:t>
       </w:r>
     </w:p>
     <w:p>
@@ -4314,7 +4489,15 @@
         <w:spacing w:after="0" w:line="240" w:lineRule="auto"/>
       </w:pPr>
       <w:r>
-        <w:t>An array of MenuItem pointers. The size of this array is set by a constant unsinged integer defined in</w:t>
+        <w:t xml:space="preserve">An array of </w:t>
+      </w:r>
+      <w:proofErr w:type="spellStart"/>
+      <w:r>
+        <w:t>MenuItem</w:t>
+      </w:r>
+      <w:proofErr w:type="spellEnd"/>
+      <w:r>
+        <w:t xml:space="preserve"> pointers. The size of this array is set by a constant unsinged integer defined in</w:t>
       </w:r>
       <w:r>
         <w:t xml:space="preserve"> the</w:t>
@@ -4365,13 +4548,29 @@
         <w:spacing w:after="0" w:line="240" w:lineRule="auto"/>
       </w:pPr>
       <w:r>
-        <w:t>This array will keep potential MenuItems added to the Menu</w:t>
+        <w:t xml:space="preserve">This array will keep potential </w:t>
+      </w:r>
+      <w:proofErr w:type="spellStart"/>
+      <w:r>
+        <w:t>MenuItems</w:t>
+      </w:r>
+      <w:proofErr w:type="spellEnd"/>
+      <w:r>
+        <w:t xml:space="preserve"> added to the Menu</w:t>
       </w:r>
       <w:r>
         <w:t xml:space="preserve">. </w:t>
       </w:r>
       <w:r>
-        <w:t>Each individual element of this array will hold the address of a dynamically allocated MenuItem as they are added to the Menu. (See insertion operator overload for Menu)</w:t>
+        <w:t xml:space="preserve">Each individual element of this array will hold the address of a dynamically allocated </w:t>
+      </w:r>
+      <w:proofErr w:type="spellStart"/>
+      <w:r>
+        <w:t>MenuItem</w:t>
+      </w:r>
+      <w:proofErr w:type="spellEnd"/>
+      <w:r>
+        <w:t xml:space="preserve"> as they are added to the Menu. (See insertion operator overload for Menu)</w:t>
       </w:r>
     </w:p>
     <w:p>
@@ -4384,7 +4583,15 @@
         <w:spacing w:after="0" w:line="240" w:lineRule="auto"/>
       </w:pPr>
       <w:r>
-        <w:t>An integer to keep track of how many MenuItem pointers are pointing to allocated memor</w:t>
+        <w:t xml:space="preserve">An integer to keep track of how many </w:t>
+      </w:r>
+      <w:proofErr w:type="spellStart"/>
+      <w:r>
+        <w:t>MenuItem</w:t>
+      </w:r>
+      <w:proofErr w:type="spellEnd"/>
+      <w:r>
+        <w:t xml:space="preserve"> pointers are pointing to allocated memor</w:t>
       </w:r>
       <w:r>
         <w:t>ies</w:t>
@@ -4498,7 +4705,15 @@
         <w:t xml:space="preserve">A Menu is always created </w:t>
       </w:r>
       <w:r>
-        <w:t>empty; with no MenuItems,</w:t>
+        <w:t xml:space="preserve">empty; with no </w:t>
+      </w:r>
+      <w:proofErr w:type="spellStart"/>
+      <w:r>
+        <w:t>MenuItems</w:t>
+      </w:r>
+      <w:proofErr w:type="spellEnd"/>
+      <w:r>
+        <w:t>,</w:t>
       </w:r>
       <w:r>
         <w:t xml:space="preserve"> </w:t>
@@ -4611,18 +4826,33 @@
         <w:spacing w:after="0" w:line="240" w:lineRule="auto"/>
       </w:pPr>
       <w:r>
-        <w:lastRenderedPageBreak/>
         <w:t>This function first displays the title (if it is not empty)</w:t>
       </w:r>
       <w:r>
         <w:t xml:space="preserve"> followed by a “:” and a newline</w:t>
       </w:r>
       <w:r>
-        <w:t xml:space="preserve">, then it will display all the MenuItems one by one; adding a row number in front of each. The row numbers are printed in two spaces, right justified followed by a “dash” and a “space”. </w:t>
+        <w:t xml:space="preserve">, then it will display all the </w:t>
+      </w:r>
+      <w:proofErr w:type="spellStart"/>
+      <w:r>
+        <w:t>MenuItems</w:t>
+      </w:r>
+      <w:proofErr w:type="spellEnd"/>
+      <w:r>
+        <w:t xml:space="preserve"> one by one; adding a row number in front of each. The row numbers are printed in two spaces, right justified followed by a “dash” and a “space”. </w:t>
       </w:r>
       <w:r>
         <w:br/>
-        <w:t>After printing all MenuItems it should print</w:t>
+        <w:t xml:space="preserve">After printing all </w:t>
+      </w:r>
+      <w:proofErr w:type="spellStart"/>
+      <w:r>
+        <w:t>MenuItems</w:t>
+      </w:r>
+      <w:proofErr w:type="spellEnd"/>
+      <w:r>
+        <w:t xml:space="preserve"> it should print</w:t>
       </w:r>
       <w:r>
         <w:t xml:space="preserve"> </w:t>
@@ -4822,7 +5052,15 @@
         <w:t xml:space="preserve"> (operator&lt;&lt;)</w:t>
       </w:r>
       <w:r>
-        <w:t xml:space="preserve"> to add a MenuItem to the Menu.</w:t>
+        <w:t xml:space="preserve"> to add a </w:t>
+      </w:r>
+      <w:proofErr w:type="spellStart"/>
+      <w:r>
+        <w:t>MenuItem</w:t>
+      </w:r>
+      <w:proofErr w:type="spellEnd"/>
+      <w:r>
+        <w:t xml:space="preserve"> to the Menu.</w:t>
       </w:r>
     </w:p>
     <w:p>
@@ -4831,7 +5069,15 @@
         <w:spacing w:after="0" w:line="240" w:lineRule="auto"/>
       </w:pPr>
       <w:r>
-        <w:t xml:space="preserve">This operator receives a C Style string containing the description of the MenuItem and return the reference of the Menu object itself. </w:t>
+        <w:t xml:space="preserve">This operator receives a C Style string containing the description of the </w:t>
+      </w:r>
+      <w:proofErr w:type="spellStart"/>
+      <w:r>
+        <w:t>MenuItem</w:t>
+      </w:r>
+      <w:proofErr w:type="spellEnd"/>
+      <w:r>
+        <w:t xml:space="preserve"> and return the reference of the Menu object itself. </w:t>
       </w:r>
     </w:p>
     <w:p>
@@ -4840,13 +5086,37 @@
         <w:spacing w:after="0" w:line="240" w:lineRule="auto"/>
       </w:pPr>
       <w:r>
-        <w:t xml:space="preserve">To accomplish this, check if a spot for a MenuItem is available in the </w:t>
+        <w:t xml:space="preserve">To accomplish this, check if a spot for a </w:t>
+      </w:r>
+      <w:proofErr w:type="spellStart"/>
+      <w:r>
+        <w:t>MenuItem</w:t>
+      </w:r>
+      <w:proofErr w:type="spellEnd"/>
+      <w:r>
+        <w:t xml:space="preserve"> is available in the </w:t>
       </w:r>
       <w:r>
         <w:t>a</w:t>
       </w:r>
       <w:r>
-        <w:t>rray of MenuItem pointers. If it is, dynamically create a MenuItem out of the description received</w:t>
+        <w:t xml:space="preserve">rray of </w:t>
+      </w:r>
+      <w:proofErr w:type="spellStart"/>
+      <w:r>
+        <w:t>MenuItem</w:t>
+      </w:r>
+      <w:proofErr w:type="spellEnd"/>
+      <w:r>
+        <w:t xml:space="preserve"> pointers. If it is, dynamically create a </w:t>
+      </w:r>
+      <w:proofErr w:type="spellStart"/>
+      <w:r>
+        <w:t>MenuItem</w:t>
+      </w:r>
+      <w:proofErr w:type="spellEnd"/>
+      <w:r>
+        <w:t xml:space="preserve"> out of the description received</w:t>
       </w:r>
       <w:r>
         <w:t xml:space="preserve"> through the function argument</w:t>
@@ -4864,7 +5134,15 @@
         <w:t>finally</w:t>
       </w:r>
       <w:r>
-        <w:t xml:space="preserve"> add to the number of allocated MenuItem pointers.</w:t>
+        <w:t xml:space="preserve"> add to the number of allocated </w:t>
+      </w:r>
+      <w:proofErr w:type="spellStart"/>
+      <w:r>
+        <w:t>MenuItem</w:t>
+      </w:r>
+      <w:proofErr w:type="spellEnd"/>
+      <w:r>
+        <w:t xml:space="preserve"> pointers.</w:t>
       </w:r>
     </w:p>
     <w:p>
@@ -4887,7 +5165,15 @@
       </w:r>
       <w:proofErr w:type="gramEnd"/>
       <w:r>
-        <w:t xml:space="preserve"> is; if number of allocated MenuItem pointers is equal to </w:t>
+        <w:t xml:space="preserve"> is; if number of allocated </w:t>
+      </w:r>
+      <w:proofErr w:type="spellStart"/>
+      <w:r>
+        <w:t>MenuItem</w:t>
+      </w:r>
+      <w:proofErr w:type="spellEnd"/>
+      <w:r>
+        <w:t xml:space="preserve"> pointers is equal to </w:t>
       </w:r>
       <w:r>
         <w:t xml:space="preserve"> </w:t>
@@ -5226,7 +5512,23 @@
         <w:spacing w:after="0" w:line="240" w:lineRule="auto"/>
       </w:pPr>
       <w:r>
-        <w:t xml:space="preserve">Casting the Menu to an integer or an unsigned integer should return the number of MenuItems allocated in the MenuItem array of pointers. </w:t>
+        <w:t xml:space="preserve">Casting the Menu to an integer or an unsigned integer should return the number of </w:t>
+      </w:r>
+      <w:proofErr w:type="spellStart"/>
+      <w:r>
+        <w:t>MenuItems</w:t>
+      </w:r>
+      <w:proofErr w:type="spellEnd"/>
+      <w:r>
+        <w:t xml:space="preserve"> allocated in the </w:t>
+      </w:r>
+      <w:proofErr w:type="spellStart"/>
+      <w:r>
+        <w:t>MenuItem</w:t>
+      </w:r>
+      <w:proofErr w:type="spellEnd"/>
+      <w:r>
+        <w:t xml:space="preserve"> array of pointers. </w:t>
       </w:r>
     </w:p>
     <w:p>
@@ -5252,7 +5554,15 @@
         <w:spacing w:after="0" w:line="240" w:lineRule="auto"/>
       </w:pPr>
       <w:r>
-        <w:t>Overload the insertion operator to print the title of the Menu using cout.</w:t>
+        <w:t xml:space="preserve">Overload the insertion operator to print the title of the Menu using </w:t>
+      </w:r>
+      <w:proofErr w:type="spellStart"/>
+      <w:r>
+        <w:t>cout</w:t>
+      </w:r>
+      <w:proofErr w:type="spellEnd"/>
+      <w:r>
+        <w:t>.</w:t>
       </w:r>
     </w:p>
     <w:p>
@@ -5284,7 +5594,6 @@
           <w:color w:val="2B91AF"/>
           <w:szCs w:val="24"/>
         </w:rPr>
-        <w:lastRenderedPageBreak/>
         <w:t>Menu</w:t>
       </w:r>
       <w:r>
@@ -5467,13 +5776,23 @@
         </w:rPr>
         <w:t xml:space="preserve">  </w:t>
       </w:r>
-      <w:r>
-        <w:rPr>
-          <w:rFonts w:ascii="Consolas" w:hAnsi="Consolas" w:cs="Consolas"/>
-          <w:color w:val="000000"/>
-          <w:szCs w:val="24"/>
-        </w:rPr>
-        <w:t xml:space="preserve">cout </w:t>
+      <w:proofErr w:type="spellStart"/>
+      <w:r>
+        <w:rPr>
+          <w:rFonts w:ascii="Consolas" w:hAnsi="Consolas" w:cs="Consolas"/>
+          <w:color w:val="000000"/>
+          <w:szCs w:val="24"/>
+        </w:rPr>
+        <w:t>cout</w:t>
+      </w:r>
+      <w:proofErr w:type="spellEnd"/>
+      <w:r>
+        <w:rPr>
+          <w:rFonts w:ascii="Consolas" w:hAnsi="Consolas" w:cs="Consolas"/>
+          <w:color w:val="000000"/>
+          <w:szCs w:val="24"/>
+        </w:rPr>
+        <w:t xml:space="preserve"> </w:t>
       </w:r>
       <w:r>
         <w:rPr>
@@ -5684,7 +6003,25 @@
           <w:color w:val="000000"/>
           <w:szCs w:val="24"/>
         </w:rPr>
-        <w:t xml:space="preserve"> endl;</w:t>
+        <w:t xml:space="preserve"> </w:t>
+      </w:r>
+      <w:proofErr w:type="spellStart"/>
+      <w:r>
+        <w:rPr>
+          <w:rFonts w:ascii="Consolas" w:hAnsi="Consolas" w:cs="Consolas"/>
+          <w:color w:val="000000"/>
+          <w:szCs w:val="24"/>
+        </w:rPr>
+        <w:t>endl</w:t>
+      </w:r>
+      <w:proofErr w:type="spellEnd"/>
+      <w:r>
+        <w:rPr>
+          <w:rFonts w:ascii="Consolas" w:hAnsi="Consolas" w:cs="Consolas"/>
+          <w:color w:val="000000"/>
+          <w:szCs w:val="24"/>
+        </w:rPr>
+        <w:t>;</w:t>
       </w:r>
     </w:p>
     <w:p>
@@ -5767,7 +6104,21 @@
         <w:rPr>
           <w:color w:val="FF0000"/>
         </w:rPr>
-        <w:t xml:space="preserve">of the corresponding MenuItem in the array of </w:t>
+        <w:t xml:space="preserve">of the corresponding </w:t>
+      </w:r>
+      <w:proofErr w:type="spellStart"/>
+      <w:r>
+        <w:rPr>
+          <w:color w:val="FF0000"/>
+        </w:rPr>
+        <w:t>MenuItem</w:t>
+      </w:r>
+      <w:proofErr w:type="spellEnd"/>
+      <w:r>
+        <w:rPr>
+          <w:color w:val="FF0000"/>
+        </w:rPr>
+        <w:t xml:space="preserve"> in the array of </w:t>
       </w:r>
       <w:proofErr w:type="spellStart"/>
       <w:r>
@@ -6181,7 +6532,25 @@
           <w:color w:val="000000"/>
           <w:szCs w:val="24"/>
         </w:rPr>
-        <w:t xml:space="preserve"> endl;</w:t>
+        <w:t xml:space="preserve"> </w:t>
+      </w:r>
+      <w:proofErr w:type="spellStart"/>
+      <w:r>
+        <w:rPr>
+          <w:rFonts w:ascii="Consolas" w:hAnsi="Consolas" w:cs="Consolas"/>
+          <w:color w:val="000000"/>
+          <w:szCs w:val="24"/>
+        </w:rPr>
+        <w:t>endl</w:t>
+      </w:r>
+      <w:proofErr w:type="spellEnd"/>
+      <w:r>
+        <w:rPr>
+          <w:rFonts w:ascii="Consolas" w:hAnsi="Consolas" w:cs="Consolas"/>
+          <w:color w:val="000000"/>
+          <w:szCs w:val="24"/>
+        </w:rPr>
+        <w:t>;</w:t>
       </w:r>
     </w:p>
     <w:p>
@@ -6564,15 +6933,25 @@
       </w:r>
       <w:proofErr w:type="gramEnd"/>
       <w:r>
-        <w:t>/244/ms1/menuTester</w:t>
-      </w:r>
+        <w:t>/244/ms1/</w:t>
+      </w:r>
+      <w:proofErr w:type="spellStart"/>
+      <w:r>
+        <w:t>menuTester</w:t>
+      </w:r>
+      <w:proofErr w:type="spellEnd"/>
       <w:r>
         <w:br/>
         <w:t>~fardad.soleimanloo/244/ms1/</w:t>
       </w:r>
       <w:r>
-        <w:t xml:space="preserve"> menuSubmissionTester</w:t>
-      </w:r>
+        <w:t xml:space="preserve"> </w:t>
+      </w:r>
+      <w:proofErr w:type="spellStart"/>
+      <w:r>
+        <w:t>menuSubmissionTester</w:t>
+      </w:r>
+      <w:proofErr w:type="spellEnd"/>
       <w:r>
         <w:br/>
       </w:r>
@@ -6622,6 +7001,23 @@
       </w:pPr>
       <w:r>
         <w:br/>
+      </w:r>
+      <w:r>
+        <w:rPr>
+          <w:color w:val="FF0000"/>
+        </w:rPr>
+        <w:t>(V1.1)</w:t>
+      </w:r>
+      <w:r>
+        <w:rPr>
+          <w:color w:val="FF0000"/>
+        </w:rPr>
+        <w:t xml:space="preserve"> </w:t>
+      </w:r>
+      <w:r>
+        <w:t xml:space="preserve">Suggested due date: </w:t>
+      </w:r>
+      <w:r>
         <w:t>Monday November 18</w:t>
       </w:r>
       <w:r>
@@ -6652,8 +7048,33 @@
         </w:rPr>
       </w:pPr>
       <w:r>
-        <w:lastRenderedPageBreak/>
-        <w:t>Check the detailed due dates by adding -due to the end of your submission command:</w:t>
+        <w:rPr>
+          <w:color w:val="FF0000"/>
+        </w:rPr>
+        <w:t>(V1.1)</w:t>
+      </w:r>
+      <w:r>
+        <w:rPr>
+          <w:color w:val="FF0000"/>
+        </w:rPr>
+        <w:t xml:space="preserve"> </w:t>
+      </w:r>
+      <w:bookmarkStart w:id="0" w:name="_GoBack"/>
+      <w:bookmarkEnd w:id="0"/>
+      <w:r>
+        <w:t>Check the</w:t>
+      </w:r>
+      <w:r>
+        <w:t xml:space="preserve"> exact </w:t>
+      </w:r>
+      <w:r>
+        <w:t xml:space="preserve">due dates </w:t>
+      </w:r>
+      <w:r>
+        <w:t xml:space="preserve">for your section </w:t>
+      </w:r>
+      <w:r>
+        <w:t>by adding -due to the end of your submission command:</w:t>
       </w:r>
       <w:r>
         <w:br/>
@@ -6722,18 +7143,7 @@
           <w:color w:val="000000"/>
           <w:szCs w:val="28"/>
         </w:rPr>
-        <w:t>ms1</w:t>
-      </w:r>
-      <w:r>
-        <w:rPr>
-          <w:rFonts w:ascii="Consolas" w:hAnsi="Consolas" w:cs="Courier New"/>
-          <w:b/>
-          <w:bCs/>
-          <w:noProof/>
-          <w:color w:val="000000"/>
-          <w:szCs w:val="28"/>
-        </w:rPr>
-        <w:t xml:space="preserve"> -due</w:t>
+        <w:t>ms1 -due</w:t>
       </w:r>
       <w:r>
         <w:rPr>
@@ -6816,11 +7226,6 @@
         </w:rPr>
         <w:t>, i.e., NAA, NBB, etc.):</w:t>
       </w:r>
-    </w:p>
-    <w:p>
-      <w:pPr>
-        <w:spacing w:after="0" w:line="257" w:lineRule="auto"/>
-      </w:pPr>
     </w:p>
     <w:p>
       <w:pPr>
@@ -10572,7 +10977,7 @@
       </w:pPr>
     </w:pPrDefault>
   </w:docDefaults>
-  <w:latentStyles w:defLockedState="0" w:defUIPriority="99" w:defSemiHidden="0" w:defUnhideWhenUsed="0" w:defQFormat="0" w:count="375">
+  <w:latentStyles w:defLockedState="0" w:defUIPriority="99" w:defSemiHidden="0" w:defUnhideWhenUsed="0" w:defQFormat="0" w:count="376">
     <w:lsdException w:name="Normal" w:uiPriority="0" w:qFormat="1"/>
     <w:lsdException w:name="heading 1" w:uiPriority="9" w:qFormat="1"/>
     <w:lsdException w:name="heading 2" w:semiHidden="1" w:uiPriority="9" w:unhideWhenUsed="1" w:qFormat="1"/>
@@ -10948,6 +11353,7 @@
     <w:lsdException w:name="Smart Hyperlink" w:semiHidden="1" w:unhideWhenUsed="1"/>
     <w:lsdException w:name="Hashtag" w:semiHidden="1" w:unhideWhenUsed="1"/>
     <w:lsdException w:name="Unresolved Mention" w:semiHidden="1" w:unhideWhenUsed="1"/>
+    <w:lsdException w:name="Smart Link" w:semiHidden="1" w:unhideWhenUsed="1"/>
   </w:latentStyles>
   <w:style w:type="paragraph" w:default="1" w:styleId="Normal">
     <w:name w:val="Normal"/>

</xml_diff>